<commit_message>
SAD Section 3 Finished. 2 and 1 remaining
</commit_message>
<xml_diff>
--- a/07 - SW Architecture Document.docx
+++ b/07 - SW Architecture Document.docx
@@ -151,8 +151,8 @@
         <w:pStyle w:val="Title"/>
         <w:rPr/>
       </w:pPr>
-      <w:bookmarkStart w:id="1" w:name="__DdeLink__2699_1786439905"/>
-      <w:bookmarkStart w:id="2" w:name="ProjectName1"/>
+      <w:bookmarkStart w:id="1" w:name="ProjectName1"/>
+      <w:bookmarkStart w:id="2" w:name="__DdeLink__2699_1786439905"/>
       <w:r>
         <w:rPr>
           <w:rFonts w:eastAsia="" w:cs="" w:cstheme="majorBidi" w:eastAsiaTheme="majorEastAsia"/>
@@ -503,10 +503,10 @@
         <w:tblLook w:firstRow="1" w:noVBand="1" w:lastRow="0" w:firstColumn="0" w:lastColumn="0" w:noHBand="1" w:val="0620"/>
       </w:tblPr>
       <w:tblGrid>
-        <w:gridCol w:w="913"/>
+        <w:gridCol w:w="912"/>
         <w:gridCol w:w="1872"/>
-        <w:gridCol w:w="6396"/>
-        <w:gridCol w:w="1618"/>
+        <w:gridCol w:w="6395"/>
+        <w:gridCol w:w="1620"/>
       </w:tblGrid>
       <w:tr>
         <w:trPr>
@@ -514,7 +514,7 @@
         </w:trPr>
         <w:tc>
           <w:tcPr>
-            <w:tcW w:w="913" w:type="dxa"/>
+            <w:tcW w:w="912" w:type="dxa"/>
             <w:tcBorders/>
             <w:shd w:color="auto" w:fill="D9D9D9" w:themeFill="background1" w:themeFillShade="d9" w:val="clear"/>
             <w:vAlign w:val="bottom"/>
@@ -552,7 +552,7 @@
         </w:tc>
         <w:tc>
           <w:tcPr>
-            <w:tcW w:w="6396" w:type="dxa"/>
+            <w:tcW w:w="6395" w:type="dxa"/>
             <w:tcBorders/>
             <w:shd w:color="auto" w:fill="D9D9D9" w:themeFill="background1" w:themeFillShade="d9" w:val="clear"/>
             <w:vAlign w:val="bottom"/>
@@ -571,7 +571,7 @@
         </w:tc>
         <w:tc>
           <w:tcPr>
-            <w:tcW w:w="1618" w:type="dxa"/>
+            <w:tcW w:w="1620" w:type="dxa"/>
             <w:tcBorders/>
             <w:shd w:color="auto" w:fill="D9D9D9" w:themeFill="background1" w:themeFillShade="d9" w:val="clear"/>
             <w:vAlign w:val="bottom"/>
@@ -593,7 +593,7 @@
         <w:trPr/>
         <w:tc>
           <w:tcPr>
-            <w:tcW w:w="913" w:type="dxa"/>
+            <w:tcW w:w="912" w:type="dxa"/>
             <w:tcBorders/>
             <w:shd w:fill="auto" w:val="clear"/>
           </w:tcPr>
@@ -629,7 +629,7 @@
         </w:tc>
         <w:tc>
           <w:tcPr>
-            <w:tcW w:w="6396" w:type="dxa"/>
+            <w:tcW w:w="6395" w:type="dxa"/>
             <w:tcBorders/>
             <w:shd w:fill="auto" w:val="clear"/>
           </w:tcPr>
@@ -653,7 +653,7 @@
         </w:tc>
         <w:tc>
           <w:tcPr>
-            <w:tcW w:w="1618" w:type="dxa"/>
+            <w:tcW w:w="1620" w:type="dxa"/>
             <w:tcBorders/>
             <w:shd w:fill="auto" w:val="clear"/>
           </w:tcPr>
@@ -699,21 +699,36 @@
       <w:sdtContent>
         <w:p>
           <w:pPr>
-            <w:pStyle w:val="TOCHeading"/>
-            <w:rPr/>
+            <w:pStyle w:val="ContentsHeading"/>
+            <w:suppressLineNumbers/>
+            <w:ind w:left="0" w:hanging="0"/>
+            <w:rPr>
+              <w:b/>
+              <w:b/>
+              <w:bCs/>
+              <w:sz w:val="32"/>
+              <w:szCs w:val="32"/>
+            </w:rPr>
           </w:pPr>
           <w:r>
-            <w:rPr/>
+            <w:rPr>
+              <w:b/>
+              <w:bCs/>
+              <w:sz w:val="32"/>
+              <w:szCs w:val="32"/>
+            </w:rPr>
             <w:t>Table of Contents</w:t>
           </w:r>
         </w:p>
         <w:p>
           <w:pPr>
             <w:pStyle w:val="Contents1"/>
-            <w:rPr>
-              <w:rFonts w:eastAsia="" w:eastAsiaTheme="minorEastAsia"/>
-              <w:sz w:val="22"/>
-            </w:rPr>
+            <w:tabs>
+              <w:tab w:val="clear" w:pos="540"/>
+              <w:tab w:val="clear" w:pos="10790"/>
+              <w:tab w:val="right" w:pos="10800" w:leader="dot"/>
+            </w:tabs>
+            <w:rPr/>
           </w:pPr>
           <w:r>
             <w:fldChar w:fldCharType="begin"/>
@@ -722,7 +737,6 @@
             <w:rPr>
               <w:webHidden/>
               <w:rStyle w:val="IndexLink"/>
-              <w:vanish w:val="false"/>
             </w:rPr>
             <w:instrText> TOC \z \o "1-4" \u \h</w:instrText>
           </w:r>
@@ -730,1391 +744,216 @@
             <w:rPr>
               <w:webHidden/>
               <w:rStyle w:val="IndexLink"/>
-              <w:vanish w:val="false"/>
             </w:rPr>
             <w:fldChar w:fldCharType="separate"/>
           </w:r>
-          <w:hyperlink w:anchor="_Toc50289891">
+          <w:hyperlink w:anchor="__RefHeading___Toc801_3221632959">
             <w:r>
               <w:rPr>
                 <w:webHidden/>
                 <w:rStyle w:val="IndexLink"/>
-                <w:vanish w:val="false"/>
               </w:rPr>
-              <w:t>1</w:t>
-            </w:r>
-            <w:r>
-              <w:rPr>
-                <w:rStyle w:val="IndexLink"/>
-                <w:rFonts w:eastAsia="" w:eastAsiaTheme="minorEastAsia"/>
-                <w:sz w:val="22"/>
-              </w:rPr>
+              <w:t>1 Architectural Representation</w:t>
               <w:tab/>
-            </w:r>
-            <w:r>
-              <w:rPr>
-                <w:rStyle w:val="IndexLink"/>
-              </w:rPr>
-              <w:t>Architectural Representation</w:t>
-            </w:r>
-            <w:r>
-              <w:rPr>
-                <w:webHidden/>
-              </w:rPr>
-              <w:fldChar w:fldCharType="begin"/>
-            </w:r>
-            <w:r>
-              <w:rPr>
-                <w:webHidden/>
-              </w:rPr>
-              <w:instrText>PAGEREF _Toc50289891 \h</w:instrText>
-            </w:r>
-            <w:r>
-              <w:rPr>
-                <w:webHidden/>
-              </w:rPr>
-              <w:fldChar w:fldCharType="separate"/>
-            </w:r>
-            <w:r>
-              <w:rPr>
-                <w:rStyle w:val="IndexLink"/>
-                <w:vanish w:val="false"/>
-              </w:rPr>
-              <w:tab/>
-              <w:t>1</w:t>
-            </w:r>
-            <w:r>
-              <w:rPr>
-                <w:webHidden/>
-              </w:rPr>
-              <w:fldChar w:fldCharType="end"/>
+              <w:t>2</w:t>
             </w:r>
           </w:hyperlink>
         </w:p>
         <w:p>
           <w:pPr>
             <w:pStyle w:val="Contents1"/>
-            <w:rPr>
-              <w:rFonts w:eastAsia="" w:eastAsiaTheme="minorEastAsia"/>
-              <w:sz w:val="22"/>
-            </w:rPr>
+            <w:tabs>
+              <w:tab w:val="clear" w:pos="540"/>
+              <w:tab w:val="clear" w:pos="10790"/>
+              <w:tab w:val="right" w:pos="10800" w:leader="dot"/>
+            </w:tabs>
+            <w:rPr/>
           </w:pPr>
-          <w:hyperlink w:anchor="_Toc50289892">
+          <w:hyperlink w:anchor="__RefHeading___Toc803_3221632959">
             <w:r>
               <w:rPr>
                 <w:webHidden/>
                 <w:rStyle w:val="IndexLink"/>
-                <w:vanish w:val="false"/>
               </w:rPr>
-              <w:t>2</w:t>
-            </w:r>
-            <w:r>
-              <w:rPr>
-                <w:rStyle w:val="IndexLink"/>
-                <w:rFonts w:eastAsia="" w:eastAsiaTheme="minorEastAsia"/>
-                <w:sz w:val="22"/>
-              </w:rPr>
+              <w:t>2 Architectural Decisions</w:t>
               <w:tab/>
-            </w:r>
-            <w:r>
-              <w:rPr>
-                <w:rStyle w:val="IndexLink"/>
-              </w:rPr>
-              <w:t>Architectural Decisions</w:t>
-            </w:r>
-            <w:r>
-              <w:rPr>
-                <w:webHidden/>
-              </w:rPr>
-              <w:fldChar w:fldCharType="begin"/>
-            </w:r>
-            <w:r>
-              <w:rPr>
-                <w:webHidden/>
-              </w:rPr>
-              <w:instrText>PAGEREF _Toc50289892 \h</w:instrText>
-            </w:r>
-            <w:r>
-              <w:rPr>
-                <w:webHidden/>
-              </w:rPr>
-              <w:fldChar w:fldCharType="separate"/>
-            </w:r>
-            <w:r>
-              <w:rPr>
-                <w:rStyle w:val="IndexLink"/>
-                <w:vanish w:val="false"/>
-              </w:rPr>
-              <w:tab/>
-              <w:t>2</w:t>
-            </w:r>
-            <w:r>
-              <w:rPr>
-                <w:webHidden/>
-              </w:rPr>
-              <w:fldChar w:fldCharType="end"/>
+              <w:t>3</w:t>
             </w:r>
           </w:hyperlink>
         </w:p>
         <w:p>
           <w:pPr>
             <w:pStyle w:val="Contents2"/>
-            <w:rPr>
-              <w:rFonts w:eastAsia="" w:eastAsiaTheme="minorEastAsia"/>
-            </w:rPr>
+            <w:tabs>
+              <w:tab w:val="clear" w:pos="1080"/>
+              <w:tab w:val="clear" w:pos="10790"/>
+              <w:tab w:val="right" w:pos="10800" w:leader="dot"/>
+            </w:tabs>
+            <w:rPr/>
           </w:pPr>
-          <w:hyperlink w:anchor="_Toc50289893">
+          <w:hyperlink w:anchor="__RefHeading___Toc805_3221632959">
             <w:r>
               <w:rPr>
                 <w:webHidden/>
                 <w:rStyle w:val="IndexLink"/>
-                <w:vanish w:val="false"/>
               </w:rPr>
-              <w:t>2.1</w:t>
-            </w:r>
-            <w:r>
-              <w:rPr>
-                <w:rStyle w:val="IndexLink"/>
-                <w:rFonts w:eastAsia="" w:eastAsiaTheme="minorEastAsia"/>
-              </w:rPr>
+              <w:t>2.1 Controller GRASP Decision</w:t>
               <w:tab/>
-            </w:r>
-            <w:r>
-              <w:rPr>
-                <w:rStyle w:val="IndexLink"/>
-              </w:rPr>
-              <w:t>Low Coupling / High Cohesion GRASP Decision</w:t>
-            </w:r>
-            <w:r>
-              <w:rPr>
-                <w:webHidden/>
-              </w:rPr>
-              <w:fldChar w:fldCharType="begin"/>
-            </w:r>
-            <w:r>
-              <w:rPr>
-                <w:webHidden/>
-              </w:rPr>
-              <w:instrText>PAGEREF _Toc50289893 \h</w:instrText>
-            </w:r>
-            <w:r>
-              <w:rPr>
-                <w:webHidden/>
-              </w:rPr>
-              <w:fldChar w:fldCharType="separate"/>
-            </w:r>
-            <w:r>
-              <w:rPr>
-                <w:rStyle w:val="IndexLink"/>
-                <w:vanish w:val="false"/>
-              </w:rPr>
-              <w:tab/>
-              <w:t>2</w:t>
-            </w:r>
-            <w:r>
-              <w:rPr>
-                <w:webHidden/>
-              </w:rPr>
-              <w:fldChar w:fldCharType="end"/>
+              <w:t>3</w:t>
             </w:r>
           </w:hyperlink>
         </w:p>
         <w:p>
           <w:pPr>
             <w:pStyle w:val="Contents3"/>
-            <w:rPr>
-              <w:rFonts w:eastAsia="" w:eastAsiaTheme="minorEastAsia"/>
-            </w:rPr>
+            <w:tabs>
+              <w:tab w:val="clear" w:pos="1620"/>
+              <w:tab w:val="clear" w:pos="10790"/>
+              <w:tab w:val="right" w:pos="10800" w:leader="dot"/>
+            </w:tabs>
+            <w:rPr/>
           </w:pPr>
-          <w:hyperlink w:anchor="_Toc50289894">
+          <w:hyperlink w:anchor="__RefHeading___Toc807_3221632959">
             <w:r>
               <w:rPr>
                 <w:webHidden/>
                 <w:rStyle w:val="IndexLink"/>
-                <w:vanish w:val="false"/>
               </w:rPr>
-              <w:t>2.1.1</w:t>
-            </w:r>
-            <w:r>
-              <w:rPr>
-                <w:rStyle w:val="IndexLink"/>
-                <w:rFonts w:eastAsia="" w:eastAsiaTheme="minorEastAsia"/>
-              </w:rPr>
+              <w:t>2.1.1 Decision to be made</w:t>
               <w:tab/>
-            </w:r>
-            <w:r>
-              <w:rPr>
-                <w:rStyle w:val="IndexLink"/>
-              </w:rPr>
-              <w:t>Decision to be made</w:t>
-            </w:r>
-            <w:r>
-              <w:rPr>
-                <w:webHidden/>
-              </w:rPr>
-              <w:fldChar w:fldCharType="begin"/>
-            </w:r>
-            <w:r>
-              <w:rPr>
-                <w:webHidden/>
-              </w:rPr>
-              <w:instrText>PAGEREF _Toc50289894 \h</w:instrText>
-            </w:r>
-            <w:r>
-              <w:rPr>
-                <w:webHidden/>
-              </w:rPr>
-              <w:fldChar w:fldCharType="separate"/>
-            </w:r>
-            <w:r>
-              <w:rPr>
-                <w:rStyle w:val="IndexLink"/>
-                <w:vanish w:val="false"/>
-              </w:rPr>
-              <w:tab/>
-              <w:t>2</w:t>
-            </w:r>
-            <w:r>
-              <w:rPr>
-                <w:webHidden/>
-              </w:rPr>
-              <w:fldChar w:fldCharType="end"/>
+              <w:t>3</w:t>
             </w:r>
           </w:hyperlink>
         </w:p>
         <w:p>
           <w:pPr>
             <w:pStyle w:val="Contents3"/>
-            <w:rPr>
-              <w:rFonts w:eastAsia="" w:eastAsiaTheme="minorEastAsia"/>
-            </w:rPr>
+            <w:tabs>
+              <w:tab w:val="clear" w:pos="1620"/>
+              <w:tab w:val="clear" w:pos="10790"/>
+              <w:tab w:val="right" w:pos="10800" w:leader="dot"/>
+            </w:tabs>
+            <w:rPr/>
           </w:pPr>
-          <w:hyperlink w:anchor="_Toc50289895">
+          <w:hyperlink w:anchor="__RefHeading___Toc809_3221632959">
             <w:r>
               <w:rPr>
                 <w:webHidden/>
                 <w:rStyle w:val="IndexLink"/>
-                <w:vanish w:val="false"/>
               </w:rPr>
-              <w:t>2.1.2</w:t>
-            </w:r>
-            <w:r>
-              <w:rPr>
-                <w:rStyle w:val="IndexLink"/>
-                <w:rFonts w:eastAsia="" w:eastAsiaTheme="minorEastAsia"/>
-              </w:rPr>
+              <w:t>2.1.2 Options Considered</w:t>
               <w:tab/>
-            </w:r>
-            <w:r>
-              <w:rPr>
-                <w:rStyle w:val="IndexLink"/>
-              </w:rPr>
-              <w:t>Options Considered</w:t>
-            </w:r>
-            <w:r>
-              <w:rPr>
-                <w:webHidden/>
-              </w:rPr>
-              <w:fldChar w:fldCharType="begin"/>
-            </w:r>
-            <w:r>
-              <w:rPr>
-                <w:webHidden/>
-              </w:rPr>
-              <w:instrText>PAGEREF _Toc50289895 \h</w:instrText>
-            </w:r>
-            <w:r>
-              <w:rPr>
-                <w:webHidden/>
-              </w:rPr>
-              <w:fldChar w:fldCharType="separate"/>
-            </w:r>
-            <w:r>
-              <w:rPr>
-                <w:rStyle w:val="IndexLink"/>
-                <w:vanish w:val="false"/>
-              </w:rPr>
-              <w:tab/>
-              <w:t>2</w:t>
-            </w:r>
-            <w:r>
-              <w:rPr>
-                <w:webHidden/>
-              </w:rPr>
-              <w:fldChar w:fldCharType="end"/>
+              <w:t>3</w:t>
             </w:r>
           </w:hyperlink>
         </w:p>
         <w:p>
           <w:pPr>
             <w:pStyle w:val="Contents3"/>
-            <w:rPr>
-              <w:rFonts w:eastAsia="" w:eastAsiaTheme="minorEastAsia"/>
-            </w:rPr>
+            <w:tabs>
+              <w:tab w:val="clear" w:pos="1620"/>
+              <w:tab w:val="clear" w:pos="10790"/>
+              <w:tab w:val="right" w:pos="10800" w:leader="dot"/>
+            </w:tabs>
+            <w:rPr/>
           </w:pPr>
-          <w:hyperlink w:anchor="_Toc50289896">
+          <w:hyperlink w:anchor="__RefHeading___Toc811_3221632959">
             <w:r>
               <w:rPr>
                 <w:webHidden/>
                 <w:rStyle w:val="IndexLink"/>
-                <w:vanish w:val="false"/>
               </w:rPr>
-              <w:t>2.1.3</w:t>
+              <w:t>2.1.3 Selection and Rationale</w:t>
+              <w:tab/>
+              <w:t>3</w:t>
             </w:r>
-            <w:r>
-              <w:rPr>
-                <w:rStyle w:val="IndexLink"/>
-                <w:rFonts w:eastAsia="" w:eastAsiaTheme="minorEastAsia"/>
-              </w:rPr>
-              <w:tab/>
-            </w:r>
-            <w:r>
-              <w:rPr>
-                <w:rStyle w:val="IndexLink"/>
-              </w:rPr>
-              <w:t>Selection and Rationale</w:t>
-            </w:r>
+          </w:hyperlink>
+        </w:p>
+        <w:p>
+          <w:pPr>
+            <w:pStyle w:val="Contents1"/>
+            <w:tabs>
+              <w:tab w:val="clear" w:pos="540"/>
+              <w:tab w:val="clear" w:pos="10790"/>
+              <w:tab w:val="right" w:pos="10800" w:leader="dot"/>
+            </w:tabs>
+            <w:rPr/>
+          </w:pPr>
+          <w:hyperlink w:anchor="__RefHeading___Toc813_3221632959">
             <w:r>
               <w:rPr>
                 <w:webHidden/>
+                <w:rStyle w:val="IndexLink"/>
               </w:rPr>
-              <w:fldChar w:fldCharType="begin"/>
-            </w:r>
-            <w:r>
-              <w:rPr>
-                <w:webHidden/>
-              </w:rPr>
-              <w:instrText>PAGEREF _Toc50289896 \h</w:instrText>
-            </w:r>
-            <w:r>
-              <w:rPr>
-                <w:webHidden/>
-              </w:rPr>
-              <w:fldChar w:fldCharType="separate"/>
-            </w:r>
-            <w:r>
-              <w:rPr>
-                <w:rStyle w:val="IndexLink"/>
-                <w:vanish w:val="false"/>
-              </w:rPr>
+              <w:t>3 Logical View</w:t>
               <w:tab/>
-              <w:t>2</w:t>
-            </w:r>
-            <w:r>
-              <w:rPr>
-                <w:webHidden/>
-              </w:rPr>
-              <w:fldChar w:fldCharType="end"/>
+              <w:t>4</w:t>
             </w:r>
           </w:hyperlink>
         </w:p>
         <w:p>
           <w:pPr>
             <w:pStyle w:val="Contents2"/>
-            <w:rPr>
-              <w:rFonts w:eastAsia="" w:eastAsiaTheme="minorEastAsia"/>
-            </w:rPr>
+            <w:tabs>
+              <w:tab w:val="clear" w:pos="1080"/>
+              <w:tab w:val="clear" w:pos="10790"/>
+              <w:tab w:val="right" w:pos="10800" w:leader="dot"/>
+            </w:tabs>
+            <w:rPr/>
           </w:pPr>
-          <w:hyperlink w:anchor="_Toc50289897">
+          <w:hyperlink w:anchor="__RefHeading___Toc815_3221632959">
             <w:r>
               <w:rPr>
                 <w:webHidden/>
                 <w:rStyle w:val="IndexLink"/>
-                <w:vanish w:val="false"/>
               </w:rPr>
-              <w:t>2.2</w:t>
-            </w:r>
-            <w:r>
-              <w:rPr>
-                <w:rStyle w:val="IndexLink"/>
-                <w:rFonts w:eastAsia="" w:eastAsiaTheme="minorEastAsia"/>
-              </w:rPr>
+              <w:t>3.1 Package Diagrams</w:t>
               <w:tab/>
-            </w:r>
-            <w:r>
-              <w:rPr>
-                <w:rStyle w:val="IndexLink"/>
-              </w:rPr>
-              <w:t>Creator GRASP Decision</w:t>
-            </w:r>
-            <w:r>
-              <w:rPr>
-                <w:webHidden/>
-              </w:rPr>
-              <w:fldChar w:fldCharType="begin"/>
-            </w:r>
-            <w:r>
-              <w:rPr>
-                <w:webHidden/>
-              </w:rPr>
-              <w:instrText>PAGEREF _Toc50289897 \h</w:instrText>
-            </w:r>
-            <w:r>
-              <w:rPr>
-                <w:webHidden/>
-              </w:rPr>
-              <w:fldChar w:fldCharType="separate"/>
-            </w:r>
-            <w:r>
-              <w:rPr>
-                <w:rStyle w:val="IndexLink"/>
-                <w:vanish w:val="false"/>
-              </w:rPr>
-              <w:tab/>
-              <w:t>2</w:t>
-            </w:r>
-            <w:r>
-              <w:rPr>
-                <w:webHidden/>
-              </w:rPr>
-              <w:fldChar w:fldCharType="end"/>
+              <w:t>4</w:t>
             </w:r>
           </w:hyperlink>
         </w:p>
         <w:p>
           <w:pPr>
             <w:pStyle w:val="Contents3"/>
-            <w:rPr>
-              <w:rFonts w:eastAsia="" w:eastAsiaTheme="minorEastAsia"/>
-            </w:rPr>
+            <w:tabs>
+              <w:tab w:val="clear" w:pos="1620"/>
+              <w:tab w:val="clear" w:pos="10790"/>
+              <w:tab w:val="right" w:pos="10800" w:leader="dot"/>
+            </w:tabs>
+            <w:rPr/>
           </w:pPr>
-          <w:hyperlink w:anchor="_Toc50289898">
+          <w:hyperlink w:anchor="__RefHeading___Toc817_3221632959">
             <w:r>
               <w:rPr>
                 <w:webHidden/>
                 <w:rStyle w:val="IndexLink"/>
-                <w:vanish w:val="false"/>
               </w:rPr>
-              <w:t>2.2.1</w:t>
-            </w:r>
-            <w:r>
-              <w:rPr>
-                <w:rStyle w:val="IndexLink"/>
-                <w:rFonts w:eastAsia="" w:eastAsiaTheme="minorEastAsia"/>
-              </w:rPr>
+              <w:t>3.1.1 Presentation (UI) Layer Components</w:t>
               <w:tab/>
-            </w:r>
-            <w:r>
-              <w:rPr>
-                <w:rStyle w:val="IndexLink"/>
-              </w:rPr>
-              <w:t>Decision to be made</w:t>
-            </w:r>
-            <w:r>
-              <w:rPr>
-                <w:webHidden/>
-              </w:rPr>
-              <w:fldChar w:fldCharType="begin"/>
-            </w:r>
-            <w:r>
-              <w:rPr>
-                <w:webHidden/>
-              </w:rPr>
-              <w:instrText>PAGEREF _Toc50289898 \h</w:instrText>
-            </w:r>
-            <w:r>
-              <w:rPr>
-                <w:webHidden/>
-              </w:rPr>
-              <w:fldChar w:fldCharType="separate"/>
-            </w:r>
-            <w:r>
-              <w:rPr>
-                <w:rStyle w:val="IndexLink"/>
-                <w:vanish w:val="false"/>
-              </w:rPr>
-              <w:tab/>
-              <w:t>2</w:t>
-            </w:r>
-            <w:r>
-              <w:rPr>
-                <w:webHidden/>
-              </w:rPr>
-              <w:fldChar w:fldCharType="end"/>
+              <w:t>4</w:t>
             </w:r>
           </w:hyperlink>
         </w:p>
         <w:p>
           <w:pPr>
             <w:pStyle w:val="Contents3"/>
-            <w:rPr>
-              <w:rFonts w:eastAsia="" w:eastAsiaTheme="minorEastAsia"/>
-            </w:rPr>
+            <w:tabs>
+              <w:tab w:val="clear" w:pos="1620"/>
+              <w:tab w:val="clear" w:pos="10790"/>
+              <w:tab w:val="right" w:pos="10800" w:leader="dot"/>
+            </w:tabs>
+            <w:rPr/>
           </w:pPr>
-          <w:hyperlink w:anchor="_Toc50289899">
+          <w:hyperlink w:anchor="__RefHeading___Toc819_3221632959">
             <w:r>
               <w:rPr>
                 <w:webHidden/>
                 <w:rStyle w:val="IndexLink"/>
-                <w:vanish w:val="false"/>
               </w:rPr>
-              <w:t>2.2.2</w:t>
-            </w:r>
-            <w:r>
-              <w:rPr>
-                <w:rStyle w:val="IndexLink"/>
-                <w:rFonts w:eastAsia="" w:eastAsiaTheme="minorEastAsia"/>
-              </w:rPr>
-              <w:tab/>
-            </w:r>
-            <w:r>
-              <w:rPr>
-                <w:rStyle w:val="IndexLink"/>
-              </w:rPr>
-              <w:t>Options Considered</w:t>
-            </w:r>
-            <w:r>
-              <w:rPr>
-                <w:webHidden/>
-              </w:rPr>
-              <w:fldChar w:fldCharType="begin"/>
-            </w:r>
-            <w:r>
-              <w:rPr>
-                <w:webHidden/>
-              </w:rPr>
-              <w:instrText>PAGEREF _Toc50289899 \h</w:instrText>
-            </w:r>
-            <w:r>
-              <w:rPr>
-                <w:webHidden/>
-              </w:rPr>
-              <w:fldChar w:fldCharType="separate"/>
-            </w:r>
-            <w:r>
-              <w:rPr>
-                <w:rStyle w:val="IndexLink"/>
-                <w:vanish w:val="false"/>
-              </w:rPr>
-              <w:tab/>
-              <w:t>2</w:t>
-            </w:r>
-            <w:r>
-              <w:rPr>
-                <w:webHidden/>
-              </w:rPr>
-              <w:fldChar w:fldCharType="end"/>
-            </w:r>
-          </w:hyperlink>
-        </w:p>
-        <w:p>
-          <w:pPr>
-            <w:pStyle w:val="Contents3"/>
-            <w:rPr>
-              <w:rFonts w:eastAsia="" w:eastAsiaTheme="minorEastAsia"/>
-            </w:rPr>
-          </w:pPr>
-          <w:hyperlink w:anchor="_Toc50289900">
-            <w:r>
-              <w:rPr>
-                <w:webHidden/>
-                <w:rStyle w:val="IndexLink"/>
-                <w:vanish w:val="false"/>
-              </w:rPr>
-              <w:t>2.2.3</w:t>
-            </w:r>
-            <w:r>
-              <w:rPr>
-                <w:rStyle w:val="IndexLink"/>
-                <w:rFonts w:eastAsia="" w:eastAsiaTheme="minorEastAsia"/>
-              </w:rPr>
-              <w:tab/>
-            </w:r>
-            <w:r>
-              <w:rPr>
-                <w:rStyle w:val="IndexLink"/>
-              </w:rPr>
-              <w:t>Selection and Rationale</w:t>
-            </w:r>
-            <w:r>
-              <w:rPr>
-                <w:webHidden/>
-              </w:rPr>
-              <w:fldChar w:fldCharType="begin"/>
-            </w:r>
-            <w:r>
-              <w:rPr>
-                <w:webHidden/>
-              </w:rPr>
-              <w:instrText>PAGEREF _Toc50289900 \h</w:instrText>
-            </w:r>
-            <w:r>
-              <w:rPr>
-                <w:webHidden/>
-              </w:rPr>
-              <w:fldChar w:fldCharType="separate"/>
-            </w:r>
-            <w:r>
-              <w:rPr>
-                <w:rStyle w:val="IndexLink"/>
-                <w:vanish w:val="false"/>
-              </w:rPr>
-              <w:tab/>
-              <w:t>3</w:t>
-            </w:r>
-            <w:r>
-              <w:rPr>
-                <w:webHidden/>
-              </w:rPr>
-              <w:fldChar w:fldCharType="end"/>
-            </w:r>
-          </w:hyperlink>
-        </w:p>
-        <w:p>
-          <w:pPr>
-            <w:pStyle w:val="Contents2"/>
-            <w:rPr>
-              <w:rFonts w:eastAsia="" w:eastAsiaTheme="minorEastAsia"/>
-            </w:rPr>
-          </w:pPr>
-          <w:hyperlink w:anchor="_Toc50289901">
-            <w:r>
-              <w:rPr>
-                <w:webHidden/>
-                <w:rStyle w:val="IndexLink"/>
-                <w:vanish w:val="false"/>
-              </w:rPr>
-              <w:t>2.3</w:t>
-            </w:r>
-            <w:r>
-              <w:rPr>
-                <w:rStyle w:val="IndexLink"/>
-                <w:rFonts w:eastAsia="" w:eastAsiaTheme="minorEastAsia"/>
-              </w:rPr>
-              <w:tab/>
-            </w:r>
-            <w:r>
-              <w:rPr>
-                <w:rStyle w:val="IndexLink"/>
-              </w:rPr>
-              <w:t>Information Expert GRASP Decision</w:t>
-            </w:r>
-            <w:r>
-              <w:rPr>
-                <w:webHidden/>
-              </w:rPr>
-              <w:fldChar w:fldCharType="begin"/>
-            </w:r>
-            <w:r>
-              <w:rPr>
-                <w:webHidden/>
-              </w:rPr>
-              <w:instrText>PAGEREF _Toc50289901 \h</w:instrText>
-            </w:r>
-            <w:r>
-              <w:rPr>
-                <w:webHidden/>
-              </w:rPr>
-              <w:fldChar w:fldCharType="separate"/>
-            </w:r>
-            <w:r>
-              <w:rPr>
-                <w:rStyle w:val="IndexLink"/>
-                <w:vanish w:val="false"/>
-              </w:rPr>
-              <w:tab/>
-              <w:t>3</w:t>
-            </w:r>
-            <w:r>
-              <w:rPr>
-                <w:webHidden/>
-              </w:rPr>
-              <w:fldChar w:fldCharType="end"/>
-            </w:r>
-          </w:hyperlink>
-        </w:p>
-        <w:p>
-          <w:pPr>
-            <w:pStyle w:val="Contents3"/>
-            <w:rPr>
-              <w:rFonts w:eastAsia="" w:eastAsiaTheme="minorEastAsia"/>
-            </w:rPr>
-          </w:pPr>
-          <w:hyperlink w:anchor="_Toc50289902">
-            <w:r>
-              <w:rPr>
-                <w:webHidden/>
-                <w:rStyle w:val="IndexLink"/>
-                <w:vanish w:val="false"/>
-              </w:rPr>
-              <w:t>2.3.1</w:t>
-            </w:r>
-            <w:r>
-              <w:rPr>
-                <w:rStyle w:val="IndexLink"/>
-                <w:rFonts w:eastAsia="" w:eastAsiaTheme="minorEastAsia"/>
-              </w:rPr>
-              <w:tab/>
-            </w:r>
-            <w:r>
-              <w:rPr>
-                <w:rStyle w:val="IndexLink"/>
-              </w:rPr>
-              <w:t>Decision to be made</w:t>
-            </w:r>
-            <w:r>
-              <w:rPr>
-                <w:webHidden/>
-              </w:rPr>
-              <w:fldChar w:fldCharType="begin"/>
-            </w:r>
-            <w:r>
-              <w:rPr>
-                <w:webHidden/>
-              </w:rPr>
-              <w:instrText>PAGEREF _Toc50289902 \h</w:instrText>
-            </w:r>
-            <w:r>
-              <w:rPr>
-                <w:webHidden/>
-              </w:rPr>
-              <w:fldChar w:fldCharType="separate"/>
-            </w:r>
-            <w:r>
-              <w:rPr>
-                <w:rStyle w:val="IndexLink"/>
-                <w:vanish w:val="false"/>
-              </w:rPr>
-              <w:tab/>
-              <w:t>3</w:t>
-            </w:r>
-            <w:r>
-              <w:rPr>
-                <w:webHidden/>
-              </w:rPr>
-              <w:fldChar w:fldCharType="end"/>
-            </w:r>
-          </w:hyperlink>
-        </w:p>
-        <w:p>
-          <w:pPr>
-            <w:pStyle w:val="Contents3"/>
-            <w:rPr>
-              <w:rFonts w:eastAsia="" w:eastAsiaTheme="minorEastAsia"/>
-            </w:rPr>
-          </w:pPr>
-          <w:hyperlink w:anchor="_Toc50289903">
-            <w:r>
-              <w:rPr>
-                <w:webHidden/>
-                <w:rStyle w:val="IndexLink"/>
-                <w:vanish w:val="false"/>
-              </w:rPr>
-              <w:t>2.3.2</w:t>
-            </w:r>
-            <w:r>
-              <w:rPr>
-                <w:rStyle w:val="IndexLink"/>
-                <w:rFonts w:eastAsia="" w:eastAsiaTheme="minorEastAsia"/>
-              </w:rPr>
-              <w:tab/>
-            </w:r>
-            <w:r>
-              <w:rPr>
-                <w:rStyle w:val="IndexLink"/>
-              </w:rPr>
-              <w:t>Options Considered</w:t>
-            </w:r>
-            <w:r>
-              <w:rPr>
-                <w:webHidden/>
-              </w:rPr>
-              <w:fldChar w:fldCharType="begin"/>
-            </w:r>
-            <w:r>
-              <w:rPr>
-                <w:webHidden/>
-              </w:rPr>
-              <w:instrText>PAGEREF _Toc50289903 \h</w:instrText>
-            </w:r>
-            <w:r>
-              <w:rPr>
-                <w:webHidden/>
-              </w:rPr>
-              <w:fldChar w:fldCharType="separate"/>
-            </w:r>
-            <w:r>
-              <w:rPr>
-                <w:rStyle w:val="IndexLink"/>
-                <w:vanish w:val="false"/>
-              </w:rPr>
-              <w:tab/>
-              <w:t>3</w:t>
-            </w:r>
-            <w:r>
-              <w:rPr>
-                <w:webHidden/>
-              </w:rPr>
-              <w:fldChar w:fldCharType="end"/>
-            </w:r>
-          </w:hyperlink>
-        </w:p>
-        <w:p>
-          <w:pPr>
-            <w:pStyle w:val="Contents3"/>
-            <w:rPr>
-              <w:rFonts w:eastAsia="" w:eastAsiaTheme="minorEastAsia"/>
-            </w:rPr>
-          </w:pPr>
-          <w:hyperlink w:anchor="_Toc50289904">
-            <w:r>
-              <w:rPr>
-                <w:webHidden/>
-                <w:rStyle w:val="IndexLink"/>
-                <w:vanish w:val="false"/>
-              </w:rPr>
-              <w:t>2.3.3</w:t>
-            </w:r>
-            <w:r>
-              <w:rPr>
-                <w:rStyle w:val="IndexLink"/>
-                <w:rFonts w:eastAsia="" w:eastAsiaTheme="minorEastAsia"/>
-              </w:rPr>
-              <w:tab/>
-            </w:r>
-            <w:r>
-              <w:rPr>
-                <w:rStyle w:val="IndexLink"/>
-              </w:rPr>
-              <w:t>Selection and Rationale</w:t>
-            </w:r>
-            <w:r>
-              <w:rPr>
-                <w:webHidden/>
-              </w:rPr>
-              <w:fldChar w:fldCharType="begin"/>
-            </w:r>
-            <w:r>
-              <w:rPr>
-                <w:webHidden/>
-              </w:rPr>
-              <w:instrText>PAGEREF _Toc50289904 \h</w:instrText>
-            </w:r>
-            <w:r>
-              <w:rPr>
-                <w:webHidden/>
-              </w:rPr>
-              <w:fldChar w:fldCharType="separate"/>
-            </w:r>
-            <w:r>
-              <w:rPr>
-                <w:rStyle w:val="IndexLink"/>
-                <w:vanish w:val="false"/>
-              </w:rPr>
-              <w:tab/>
-              <w:t>3</w:t>
-            </w:r>
-            <w:r>
-              <w:rPr>
-                <w:webHidden/>
-              </w:rPr>
-              <w:fldChar w:fldCharType="end"/>
-            </w:r>
-          </w:hyperlink>
-        </w:p>
-        <w:p>
-          <w:pPr>
-            <w:pStyle w:val="Contents2"/>
-            <w:rPr>
-              <w:rFonts w:eastAsia="" w:eastAsiaTheme="minorEastAsia"/>
-            </w:rPr>
-          </w:pPr>
-          <w:hyperlink w:anchor="_Toc50289905">
-            <w:r>
-              <w:rPr>
-                <w:webHidden/>
-                <w:rStyle w:val="IndexLink"/>
-                <w:vanish w:val="false"/>
-              </w:rPr>
-              <w:t>2.4</w:t>
-            </w:r>
-            <w:r>
-              <w:rPr>
-                <w:rStyle w:val="IndexLink"/>
-                <w:rFonts w:eastAsia="" w:eastAsiaTheme="minorEastAsia"/>
-              </w:rPr>
-              <w:tab/>
-            </w:r>
-            <w:r>
-              <w:rPr>
-                <w:rStyle w:val="IndexLink"/>
-              </w:rPr>
-              <w:t>Controller GRASP Decision</w:t>
-            </w:r>
-            <w:r>
-              <w:rPr>
-                <w:webHidden/>
-              </w:rPr>
-              <w:fldChar w:fldCharType="begin"/>
-            </w:r>
-            <w:r>
-              <w:rPr>
-                <w:webHidden/>
-              </w:rPr>
-              <w:instrText>PAGEREF _Toc50289905 \h</w:instrText>
-            </w:r>
-            <w:r>
-              <w:rPr>
-                <w:webHidden/>
-              </w:rPr>
-              <w:fldChar w:fldCharType="separate"/>
-            </w:r>
-            <w:r>
-              <w:rPr>
-                <w:rStyle w:val="IndexLink"/>
-                <w:vanish w:val="false"/>
-              </w:rPr>
-              <w:tab/>
-              <w:t>3</w:t>
-            </w:r>
-            <w:r>
-              <w:rPr>
-                <w:webHidden/>
-              </w:rPr>
-              <w:fldChar w:fldCharType="end"/>
-            </w:r>
-          </w:hyperlink>
-        </w:p>
-        <w:p>
-          <w:pPr>
-            <w:pStyle w:val="Contents3"/>
-            <w:rPr>
-              <w:rFonts w:eastAsia="" w:eastAsiaTheme="minorEastAsia"/>
-            </w:rPr>
-          </w:pPr>
-          <w:hyperlink w:anchor="_Toc50289906">
-            <w:r>
-              <w:rPr>
-                <w:webHidden/>
-                <w:rStyle w:val="IndexLink"/>
-                <w:vanish w:val="false"/>
-              </w:rPr>
-              <w:t>2.4.1</w:t>
-            </w:r>
-            <w:r>
-              <w:rPr>
-                <w:rStyle w:val="IndexLink"/>
-                <w:rFonts w:eastAsia="" w:eastAsiaTheme="minorEastAsia"/>
-              </w:rPr>
-              <w:tab/>
-            </w:r>
-            <w:r>
-              <w:rPr>
-                <w:rStyle w:val="IndexLink"/>
-              </w:rPr>
-              <w:t>Decision to be made</w:t>
-            </w:r>
-            <w:r>
-              <w:rPr>
-                <w:webHidden/>
-              </w:rPr>
-              <w:fldChar w:fldCharType="begin"/>
-            </w:r>
-            <w:r>
-              <w:rPr>
-                <w:webHidden/>
-              </w:rPr>
-              <w:instrText>PAGEREF _Toc50289906 \h</w:instrText>
-            </w:r>
-            <w:r>
-              <w:rPr>
-                <w:webHidden/>
-              </w:rPr>
-              <w:fldChar w:fldCharType="separate"/>
-            </w:r>
-            <w:r>
-              <w:rPr>
-                <w:rStyle w:val="IndexLink"/>
-                <w:vanish w:val="false"/>
-              </w:rPr>
-              <w:tab/>
-              <w:t>3</w:t>
-            </w:r>
-            <w:r>
-              <w:rPr>
-                <w:webHidden/>
-              </w:rPr>
-              <w:fldChar w:fldCharType="end"/>
-            </w:r>
-          </w:hyperlink>
-        </w:p>
-        <w:p>
-          <w:pPr>
-            <w:pStyle w:val="Contents3"/>
-            <w:rPr>
-              <w:rFonts w:eastAsia="" w:eastAsiaTheme="minorEastAsia"/>
-            </w:rPr>
-          </w:pPr>
-          <w:hyperlink w:anchor="_Toc50289907">
-            <w:r>
-              <w:rPr>
-                <w:webHidden/>
-                <w:rStyle w:val="IndexLink"/>
-                <w:vanish w:val="false"/>
-              </w:rPr>
-              <w:t>2.4.2</w:t>
-            </w:r>
-            <w:r>
-              <w:rPr>
-                <w:rStyle w:val="IndexLink"/>
-                <w:rFonts w:eastAsia="" w:eastAsiaTheme="minorEastAsia"/>
-              </w:rPr>
-              <w:tab/>
-            </w:r>
-            <w:r>
-              <w:rPr>
-                <w:rStyle w:val="IndexLink"/>
-              </w:rPr>
-              <w:t>Options Considered</w:t>
-            </w:r>
-            <w:r>
-              <w:rPr>
-                <w:webHidden/>
-              </w:rPr>
-              <w:fldChar w:fldCharType="begin"/>
-            </w:r>
-            <w:r>
-              <w:rPr>
-                <w:webHidden/>
-              </w:rPr>
-              <w:instrText>PAGEREF _Toc50289907 \h</w:instrText>
-            </w:r>
-            <w:r>
-              <w:rPr>
-                <w:webHidden/>
-              </w:rPr>
-              <w:fldChar w:fldCharType="separate"/>
-            </w:r>
-            <w:r>
-              <w:rPr>
-                <w:rStyle w:val="IndexLink"/>
-                <w:vanish w:val="false"/>
-              </w:rPr>
+              <w:t>3.1.2 Domain (Application) Layer Components</w:t>
               <w:tab/>
               <w:t>4</w:t>
-            </w:r>
-            <w:r>
-              <w:rPr>
-                <w:webHidden/>
-              </w:rPr>
-              <w:fldChar w:fldCharType="end"/>
-            </w:r>
-          </w:hyperlink>
-        </w:p>
-        <w:p>
-          <w:pPr>
-            <w:pStyle w:val="Contents3"/>
-            <w:rPr>
-              <w:rFonts w:eastAsia="" w:eastAsiaTheme="minorEastAsia"/>
-            </w:rPr>
-          </w:pPr>
-          <w:hyperlink w:anchor="_Toc50289908">
-            <w:r>
-              <w:rPr>
-                <w:webHidden/>
-                <w:rStyle w:val="IndexLink"/>
-                <w:vanish w:val="false"/>
-              </w:rPr>
-              <w:t>2.4.3</w:t>
-            </w:r>
-            <w:r>
-              <w:rPr>
-                <w:rStyle w:val="IndexLink"/>
-                <w:rFonts w:eastAsia="" w:eastAsiaTheme="minorEastAsia"/>
-              </w:rPr>
-              <w:tab/>
-            </w:r>
-            <w:r>
-              <w:rPr>
-                <w:rStyle w:val="IndexLink"/>
-              </w:rPr>
-              <w:t>Selection and Rationale</w:t>
-            </w:r>
-            <w:r>
-              <w:rPr>
-                <w:webHidden/>
-              </w:rPr>
-              <w:fldChar w:fldCharType="begin"/>
-            </w:r>
-            <w:r>
-              <w:rPr>
-                <w:webHidden/>
-              </w:rPr>
-              <w:instrText>PAGEREF _Toc50289908 \h</w:instrText>
-            </w:r>
-            <w:r>
-              <w:rPr>
-                <w:webHidden/>
-              </w:rPr>
-              <w:fldChar w:fldCharType="separate"/>
-            </w:r>
-            <w:r>
-              <w:rPr>
-                <w:rStyle w:val="IndexLink"/>
-                <w:vanish w:val="false"/>
-              </w:rPr>
-              <w:tab/>
-              <w:t>4</w:t>
-            </w:r>
-            <w:r>
-              <w:rPr>
-                <w:webHidden/>
-              </w:rPr>
-              <w:fldChar w:fldCharType="end"/>
-            </w:r>
-          </w:hyperlink>
-        </w:p>
-        <w:p>
-          <w:pPr>
-            <w:pStyle w:val="Contents1"/>
-            <w:rPr>
-              <w:rFonts w:eastAsia="" w:eastAsiaTheme="minorEastAsia"/>
-              <w:sz w:val="22"/>
-            </w:rPr>
-          </w:pPr>
-          <w:hyperlink w:anchor="_Toc50289909">
-            <w:r>
-              <w:rPr>
-                <w:webHidden/>
-                <w:rStyle w:val="IndexLink"/>
-                <w:vanish w:val="false"/>
-              </w:rPr>
-              <w:t>3</w:t>
-            </w:r>
-            <w:r>
-              <w:rPr>
-                <w:rStyle w:val="IndexLink"/>
-                <w:rFonts w:eastAsia="" w:eastAsiaTheme="minorEastAsia"/>
-                <w:sz w:val="22"/>
-              </w:rPr>
-              <w:tab/>
-            </w:r>
-            <w:r>
-              <w:rPr>
-                <w:rStyle w:val="IndexLink"/>
-              </w:rPr>
-              <w:t>Logical View</w:t>
-            </w:r>
-            <w:r>
-              <w:rPr>
-                <w:webHidden/>
-              </w:rPr>
-              <w:fldChar w:fldCharType="begin"/>
-            </w:r>
-            <w:r>
-              <w:rPr>
-                <w:webHidden/>
-              </w:rPr>
-              <w:instrText>PAGEREF _Toc50289909 \h</w:instrText>
-            </w:r>
-            <w:r>
-              <w:rPr>
-                <w:webHidden/>
-              </w:rPr>
-              <w:fldChar w:fldCharType="separate"/>
-            </w:r>
-            <w:r>
-              <w:rPr>
-                <w:rStyle w:val="IndexLink"/>
-                <w:vanish w:val="false"/>
-              </w:rPr>
-              <w:tab/>
-              <w:t>5</w:t>
-            </w:r>
-            <w:r>
-              <w:rPr>
-                <w:webHidden/>
-              </w:rPr>
-              <w:fldChar w:fldCharType="end"/>
-            </w:r>
-          </w:hyperlink>
-        </w:p>
-        <w:p>
-          <w:pPr>
-            <w:pStyle w:val="Contents2"/>
-            <w:rPr>
-              <w:rFonts w:eastAsia="" w:eastAsiaTheme="minorEastAsia"/>
-            </w:rPr>
-          </w:pPr>
-          <w:hyperlink w:anchor="_Toc50289910">
-            <w:r>
-              <w:rPr>
-                <w:webHidden/>
-                <w:rStyle w:val="IndexLink"/>
-                <w:vanish w:val="false"/>
-              </w:rPr>
-              <w:t>3.1</w:t>
-            </w:r>
-            <w:r>
-              <w:rPr>
-                <w:rStyle w:val="IndexLink"/>
-                <w:rFonts w:eastAsia="" w:eastAsiaTheme="minorEastAsia"/>
-              </w:rPr>
-              <w:tab/>
-            </w:r>
-            <w:r>
-              <w:rPr>
-                <w:rStyle w:val="IndexLink"/>
-              </w:rPr>
-              <w:t>Package Diagrams</w:t>
-            </w:r>
-            <w:r>
-              <w:rPr>
-                <w:webHidden/>
-              </w:rPr>
-              <w:fldChar w:fldCharType="begin"/>
-            </w:r>
-            <w:r>
-              <w:rPr>
-                <w:webHidden/>
-              </w:rPr>
-              <w:instrText>PAGEREF _Toc50289910 \h</w:instrText>
-            </w:r>
-            <w:r>
-              <w:rPr>
-                <w:webHidden/>
-              </w:rPr>
-              <w:fldChar w:fldCharType="separate"/>
-            </w:r>
-            <w:r>
-              <w:rPr>
-                <w:rStyle w:val="IndexLink"/>
-                <w:vanish w:val="false"/>
-              </w:rPr>
-              <w:tab/>
-              <w:t>5</w:t>
-            </w:r>
-            <w:r>
-              <w:rPr>
-                <w:webHidden/>
-              </w:rPr>
-              <w:fldChar w:fldCharType="end"/>
-            </w:r>
-          </w:hyperlink>
-        </w:p>
-        <w:p>
-          <w:pPr>
-            <w:pStyle w:val="Contents3"/>
-            <w:rPr>
-              <w:rFonts w:eastAsia="" w:eastAsiaTheme="minorEastAsia"/>
-            </w:rPr>
-          </w:pPr>
-          <w:hyperlink w:anchor="_Toc50289911">
-            <w:r>
-              <w:rPr>
-                <w:webHidden/>
-                <w:rStyle w:val="IndexLink"/>
-                <w:vanish w:val="false"/>
-              </w:rPr>
-              <w:t>3.1.1</w:t>
-            </w:r>
-            <w:r>
-              <w:rPr>
-                <w:rStyle w:val="IndexLink"/>
-                <w:rFonts w:eastAsia="" w:eastAsiaTheme="minorEastAsia"/>
-              </w:rPr>
-              <w:tab/>
-            </w:r>
-            <w:r>
-              <w:rPr>
-                <w:rStyle w:val="IndexLink"/>
-              </w:rPr>
-              <w:t>Presentation (UI) Layer Components</w:t>
-            </w:r>
-            <w:r>
-              <w:rPr>
-                <w:webHidden/>
-              </w:rPr>
-              <w:fldChar w:fldCharType="begin"/>
-            </w:r>
-            <w:r>
-              <w:rPr>
-                <w:webHidden/>
-              </w:rPr>
-              <w:instrText>PAGEREF _Toc50289911 \h</w:instrText>
-            </w:r>
-            <w:r>
-              <w:rPr>
-                <w:webHidden/>
-              </w:rPr>
-              <w:fldChar w:fldCharType="separate"/>
-            </w:r>
-            <w:r>
-              <w:rPr>
-                <w:rStyle w:val="IndexLink"/>
-                <w:vanish w:val="false"/>
-              </w:rPr>
-              <w:tab/>
-              <w:t>5</w:t>
-            </w:r>
-            <w:r>
-              <w:rPr>
-                <w:webHidden/>
-              </w:rPr>
-              <w:fldChar w:fldCharType="end"/>
-            </w:r>
-          </w:hyperlink>
-        </w:p>
-        <w:p>
-          <w:pPr>
-            <w:pStyle w:val="Contents3"/>
-            <w:rPr>
-              <w:rFonts w:eastAsia="" w:eastAsiaTheme="minorEastAsia"/>
-            </w:rPr>
-          </w:pPr>
-          <w:hyperlink w:anchor="_Toc50289912">
-            <w:r>
-              <w:rPr>
-                <w:webHidden/>
-                <w:rStyle w:val="IndexLink"/>
-                <w:vanish w:val="false"/>
-              </w:rPr>
-              <w:t>3.1.2</w:t>
-            </w:r>
-            <w:r>
-              <w:rPr>
-                <w:rStyle w:val="IndexLink"/>
-                <w:rFonts w:eastAsia="" w:eastAsiaTheme="minorEastAsia"/>
-              </w:rPr>
-              <w:tab/>
-            </w:r>
-            <w:r>
-              <w:rPr>
-                <w:rStyle w:val="IndexLink"/>
-              </w:rPr>
-              <w:t>Domain (Application) Layer Components</w:t>
-            </w:r>
-            <w:r>
-              <w:rPr>
-                <w:webHidden/>
-              </w:rPr>
-              <w:fldChar w:fldCharType="begin"/>
-            </w:r>
-            <w:r>
-              <w:rPr>
-                <w:webHidden/>
-              </w:rPr>
-              <w:instrText>PAGEREF _Toc50289912 \h</w:instrText>
-            </w:r>
-            <w:r>
-              <w:rPr>
-                <w:webHidden/>
-              </w:rPr>
-              <w:fldChar w:fldCharType="separate"/>
-            </w:r>
-            <w:r>
-              <w:rPr>
-                <w:rStyle w:val="IndexLink"/>
-                <w:vanish w:val="false"/>
-              </w:rPr>
-              <w:tab/>
-              <w:t>5</w:t>
-            </w:r>
-            <w:r>
-              <w:rPr>
-                <w:webHidden/>
-              </w:rPr>
-              <w:fldChar w:fldCharType="end"/>
             </w:r>
           </w:hyperlink>
         </w:p>
@@ -2122,67 +961,21 @@
           <w:pPr>
             <w:pStyle w:val="Contents4"/>
             <w:tabs>
-              <w:tab w:val="left" w:pos="2160" w:leader="none"/>
-              <w:tab w:val="left" w:pos="2453" w:leader="none"/>
-              <w:tab w:val="right" w:pos="10790" w:leader="dot"/>
+              <w:tab w:val="clear" w:pos="2160"/>
+              <w:tab w:val="clear" w:pos="10790"/>
+              <w:tab w:val="right" w:pos="10800" w:leader="dot"/>
             </w:tabs>
-            <w:rPr>
-              <w:rFonts w:eastAsia="" w:eastAsiaTheme="minorEastAsia"/>
-            </w:rPr>
+            <w:rPr/>
           </w:pPr>
-          <w:hyperlink w:anchor="_Toc50289913">
+          <w:hyperlink w:anchor="__RefHeading___Toc821_3221632959">
             <w:r>
               <w:rPr>
                 <w:webHidden/>
                 <w:rStyle w:val="IndexLink"/>
-                <w:vanish w:val="false"/>
               </w:rPr>
-              <w:t>3.1.2.1</w:t>
-            </w:r>
-            <w:r>
-              <w:rPr>
-                <w:rStyle w:val="IndexLink"/>
-                <w:rFonts w:eastAsia="" w:eastAsiaTheme="minorEastAsia"/>
-              </w:rPr>
+              <w:t>3.1.2.1 Hotel</w:t>
               <w:tab/>
-            </w:r>
-            <w:r>
-              <w:rPr>
-                <w:rStyle w:val="IndexLink"/>
-              </w:rPr>
-              <w:t>&lt;Component 1&gt;</w:t>
-            </w:r>
-            <w:r>
-              <w:rPr>
-                <w:webHidden/>
-              </w:rPr>
-              <w:fldChar w:fldCharType="begin"/>
-            </w:r>
-            <w:r>
-              <w:rPr>
-                <w:webHidden/>
-              </w:rPr>
-              <w:instrText>PAGEREF _Toc50289913 \h</w:instrText>
-            </w:r>
-            <w:r>
-              <w:rPr>
-                <w:webHidden/>
-              </w:rPr>
-              <w:fldChar w:fldCharType="separate"/>
-            </w:r>
-            <w:r>
-              <w:rPr>
-                <w:rStyle w:val="IndexLink"/>
-                <w:vanish w:val="false"/>
-              </w:rPr>
-              <w:tab/>
-              <w:t>5</w:t>
-            </w:r>
-            <w:r>
-              <w:rPr>
-                <w:webHidden/>
-              </w:rPr>
-              <w:fldChar w:fldCharType="end"/>
+              <w:t>4</w:t>
             </w:r>
           </w:hyperlink>
         </w:p>
@@ -2190,67 +983,21 @@
           <w:pPr>
             <w:pStyle w:val="Contents4"/>
             <w:tabs>
-              <w:tab w:val="left" w:pos="2160" w:leader="none"/>
-              <w:tab w:val="left" w:pos="2453" w:leader="none"/>
-              <w:tab w:val="right" w:pos="10790" w:leader="dot"/>
+              <w:tab w:val="clear" w:pos="2160"/>
+              <w:tab w:val="clear" w:pos="10790"/>
+              <w:tab w:val="right" w:pos="10800" w:leader="dot"/>
             </w:tabs>
-            <w:rPr>
-              <w:rFonts w:eastAsia="" w:eastAsiaTheme="minorEastAsia"/>
-            </w:rPr>
+            <w:rPr/>
           </w:pPr>
-          <w:hyperlink w:anchor="_Toc50289914">
+          <w:hyperlink w:anchor="__RefHeading___Toc823_3221632959">
             <w:r>
               <w:rPr>
                 <w:webHidden/>
                 <w:rStyle w:val="IndexLink"/>
-                <w:vanish w:val="false"/>
               </w:rPr>
-              <w:t>3.1.2.2</w:t>
-            </w:r>
-            <w:r>
-              <w:rPr>
-                <w:rStyle w:val="IndexLink"/>
-                <w:rFonts w:eastAsia="" w:eastAsiaTheme="minorEastAsia"/>
-              </w:rPr>
+              <w:t>3.1.2.2 Reservation</w:t>
               <w:tab/>
-            </w:r>
-            <w:r>
-              <w:rPr>
-                <w:rStyle w:val="IndexLink"/>
-              </w:rPr>
-              <w:t>&lt;Component 2&gt;</w:t>
-            </w:r>
-            <w:r>
-              <w:rPr>
-                <w:webHidden/>
-              </w:rPr>
-              <w:fldChar w:fldCharType="begin"/>
-            </w:r>
-            <w:r>
-              <w:rPr>
-                <w:webHidden/>
-              </w:rPr>
-              <w:instrText>PAGEREF _Toc50289914 \h</w:instrText>
-            </w:r>
-            <w:r>
-              <w:rPr>
-                <w:webHidden/>
-              </w:rPr>
-              <w:fldChar w:fldCharType="separate"/>
-            </w:r>
-            <w:r>
-              <w:rPr>
-                <w:rStyle w:val="IndexLink"/>
-                <w:vanish w:val="false"/>
-              </w:rPr>
-              <w:tab/>
-              <w:t>5</w:t>
-            </w:r>
-            <w:r>
-              <w:rPr>
-                <w:webHidden/>
-              </w:rPr>
-              <w:fldChar w:fldCharType="end"/>
+              <w:t>4</w:t>
             </w:r>
           </w:hyperlink>
         </w:p>
@@ -2258,130 +1005,43 @@
           <w:pPr>
             <w:pStyle w:val="Contents4"/>
             <w:tabs>
-              <w:tab w:val="left" w:pos="2160" w:leader="none"/>
-              <w:tab w:val="left" w:pos="2453" w:leader="none"/>
-              <w:tab w:val="right" w:pos="10790" w:leader="dot"/>
+              <w:tab w:val="clear" w:pos="2160"/>
+              <w:tab w:val="clear" w:pos="10790"/>
+              <w:tab w:val="right" w:pos="10800" w:leader="dot"/>
             </w:tabs>
-            <w:rPr>
-              <w:rFonts w:eastAsia="" w:eastAsiaTheme="minorEastAsia"/>
-            </w:rPr>
+            <w:rPr/>
           </w:pPr>
-          <w:hyperlink w:anchor="_Toc50289915">
+          <w:hyperlink w:anchor="__RefHeading___Toc825_3221632959">
             <w:r>
               <w:rPr>
                 <w:webHidden/>
                 <w:rStyle w:val="IndexLink"/>
-                <w:vanish w:val="false"/>
               </w:rPr>
-              <w:t>3.1.2.3</w:t>
-            </w:r>
-            <w:r>
-              <w:rPr>
-                <w:rStyle w:val="IndexLink"/>
-                <w:rFonts w:eastAsia="" w:eastAsiaTheme="minorEastAsia"/>
-              </w:rPr>
-              <w:tab/>
-            </w:r>
-            <w:r>
-              <w:rPr>
-                <w:rStyle w:val="IndexLink"/>
-              </w:rPr>
-              <w:t>&lt;Component …&gt;</w:t>
-            </w:r>
-            <w:r>
-              <w:rPr>
-                <w:webHidden/>
-              </w:rPr>
-              <w:fldChar w:fldCharType="begin"/>
-            </w:r>
-            <w:r>
-              <w:rPr>
-                <w:webHidden/>
-              </w:rPr>
-              <w:instrText>PAGEREF _Toc50289915 \h</w:instrText>
-            </w:r>
-            <w:r>
-              <w:rPr>
-                <w:webHidden/>
-              </w:rPr>
-              <w:fldChar w:fldCharType="separate"/>
-            </w:r>
-            <w:r>
-              <w:rPr>
-                <w:rStyle w:val="IndexLink"/>
-                <w:vanish w:val="false"/>
-              </w:rPr>
+              <w:t>3.1.2.3 Session</w:t>
               <w:tab/>
               <w:t>5</w:t>
-            </w:r>
-            <w:r>
-              <w:rPr>
-                <w:webHidden/>
-              </w:rPr>
-              <w:fldChar w:fldCharType="end"/>
             </w:r>
           </w:hyperlink>
         </w:p>
         <w:p>
           <w:pPr>
             <w:pStyle w:val="Contents3"/>
-            <w:rPr>
-              <w:rFonts w:eastAsia="" w:eastAsiaTheme="minorEastAsia"/>
-            </w:rPr>
+            <w:tabs>
+              <w:tab w:val="clear" w:pos="1620"/>
+              <w:tab w:val="clear" w:pos="10790"/>
+              <w:tab w:val="right" w:pos="10800" w:leader="dot"/>
+            </w:tabs>
+            <w:rPr/>
           </w:pPr>
-          <w:hyperlink w:anchor="_Toc50289916">
+          <w:hyperlink w:anchor="__RefHeading___Toc827_3221632959">
             <w:r>
               <w:rPr>
                 <w:webHidden/>
                 <w:rStyle w:val="IndexLink"/>
-                <w:vanish w:val="false"/>
               </w:rPr>
-              <w:t>3.1.3</w:t>
-            </w:r>
-            <w:r>
-              <w:rPr>
-                <w:rStyle w:val="IndexLink"/>
-                <w:rFonts w:eastAsia="" w:eastAsiaTheme="minorEastAsia"/>
-              </w:rPr>
-              <w:tab/>
-            </w:r>
-            <w:r>
-              <w:rPr>
-                <w:rStyle w:val="IndexLink"/>
-              </w:rPr>
-              <w:t>Technical Services Layer Components</w:t>
-            </w:r>
-            <w:r>
-              <w:rPr>
-                <w:webHidden/>
-              </w:rPr>
-              <w:fldChar w:fldCharType="begin"/>
-            </w:r>
-            <w:r>
-              <w:rPr>
-                <w:webHidden/>
-              </w:rPr>
-              <w:instrText>PAGEREF _Toc50289916 \h</w:instrText>
-            </w:r>
-            <w:r>
-              <w:rPr>
-                <w:webHidden/>
-              </w:rPr>
-              <w:fldChar w:fldCharType="separate"/>
-            </w:r>
-            <w:r>
-              <w:rPr>
-                <w:rStyle w:val="IndexLink"/>
-                <w:vanish w:val="false"/>
-              </w:rPr>
+              <w:t>3.1.3 Technical Services Layer Components</w:t>
               <w:tab/>
               <w:t>5</w:t>
-            </w:r>
-            <w:r>
-              <w:rPr>
-                <w:webHidden/>
-              </w:rPr>
-              <w:fldChar w:fldCharType="end"/>
             </w:r>
           </w:hyperlink>
         </w:p>
@@ -2389,67 +1049,21 @@
           <w:pPr>
             <w:pStyle w:val="Contents4"/>
             <w:tabs>
-              <w:tab w:val="left" w:pos="2160" w:leader="none"/>
-              <w:tab w:val="left" w:pos="2453" w:leader="none"/>
-              <w:tab w:val="right" w:pos="10790" w:leader="dot"/>
+              <w:tab w:val="clear" w:pos="2160"/>
+              <w:tab w:val="clear" w:pos="10790"/>
+              <w:tab w:val="right" w:pos="10800" w:leader="dot"/>
             </w:tabs>
-            <w:rPr>
-              <w:rFonts w:eastAsia="" w:eastAsiaTheme="minorEastAsia"/>
-            </w:rPr>
+            <w:rPr/>
           </w:pPr>
-          <w:hyperlink w:anchor="_Toc50289917">
+          <w:hyperlink w:anchor="__RefHeading___Toc829_3221632959">
             <w:r>
               <w:rPr>
                 <w:webHidden/>
                 <w:rStyle w:val="IndexLink"/>
-                <w:vanish w:val="false"/>
               </w:rPr>
-              <w:t>3.1.3.1</w:t>
-            </w:r>
-            <w:r>
-              <w:rPr>
-                <w:rStyle w:val="IndexLink"/>
-                <w:rFonts w:eastAsia="" w:eastAsiaTheme="minorEastAsia"/>
-              </w:rPr>
-              <w:tab/>
-            </w:r>
-            <w:r>
-              <w:rPr>
-                <w:rStyle w:val="IndexLink"/>
-              </w:rPr>
-              <w:t>&lt;Component 1&gt;</w:t>
-            </w:r>
-            <w:r>
-              <w:rPr>
-                <w:webHidden/>
-              </w:rPr>
-              <w:fldChar w:fldCharType="begin"/>
-            </w:r>
-            <w:r>
-              <w:rPr>
-                <w:webHidden/>
-              </w:rPr>
-              <w:instrText>PAGEREF _Toc50289917 \h</w:instrText>
-            </w:r>
-            <w:r>
-              <w:rPr>
-                <w:webHidden/>
-              </w:rPr>
-              <w:fldChar w:fldCharType="separate"/>
-            </w:r>
-            <w:r>
-              <w:rPr>
-                <w:rStyle w:val="IndexLink"/>
-                <w:vanish w:val="false"/>
-              </w:rPr>
+              <w:t>3.1.3.1 Persistence</w:t>
               <w:tab/>
               <w:t>5</w:t>
-            </w:r>
-            <w:r>
-              <w:rPr>
-                <w:webHidden/>
-              </w:rPr>
-              <w:fldChar w:fldCharType="end"/>
             </w:r>
           </w:hyperlink>
         </w:p>
@@ -2457,1002 +1071,117 @@
           <w:pPr>
             <w:pStyle w:val="Contents4"/>
             <w:tabs>
-              <w:tab w:val="left" w:pos="2160" w:leader="none"/>
-              <w:tab w:val="left" w:pos="2453" w:leader="none"/>
-              <w:tab w:val="right" w:pos="10790" w:leader="dot"/>
+              <w:tab w:val="clear" w:pos="2160"/>
+              <w:tab w:val="clear" w:pos="10790"/>
+              <w:tab w:val="right" w:pos="10800" w:leader="dot"/>
             </w:tabs>
-            <w:rPr>
-              <w:rFonts w:eastAsia="" w:eastAsiaTheme="minorEastAsia"/>
-            </w:rPr>
+            <w:rPr/>
           </w:pPr>
-          <w:hyperlink w:anchor="_Toc50289918">
+          <w:hyperlink w:anchor="__RefHeading___Toc831_3221632959">
             <w:r>
               <w:rPr>
                 <w:webHidden/>
                 <w:rStyle w:val="IndexLink"/>
-                <w:vanish w:val="false"/>
               </w:rPr>
-              <w:t>3.1.3.2</w:t>
-            </w:r>
-            <w:r>
-              <w:rPr>
-                <w:rStyle w:val="IndexLink"/>
-                <w:rFonts w:eastAsia="" w:eastAsiaTheme="minorEastAsia"/>
-              </w:rPr>
-              <w:tab/>
-            </w:r>
-            <w:r>
-              <w:rPr>
-                <w:rStyle w:val="IndexLink"/>
-              </w:rPr>
-              <w:t>&lt;Component 2&gt;</w:t>
-            </w:r>
-            <w:r>
-              <w:rPr>
-                <w:webHidden/>
-              </w:rPr>
-              <w:fldChar w:fldCharType="begin"/>
-            </w:r>
-            <w:r>
-              <w:rPr>
-                <w:webHidden/>
-              </w:rPr>
-              <w:instrText>PAGEREF _Toc50289918 \h</w:instrText>
-            </w:r>
-            <w:r>
-              <w:rPr>
-                <w:webHidden/>
-              </w:rPr>
-              <w:fldChar w:fldCharType="separate"/>
-            </w:r>
-            <w:r>
-              <w:rPr>
-                <w:rStyle w:val="IndexLink"/>
-                <w:vanish w:val="false"/>
-              </w:rPr>
+              <w:t>3.1.3.2 Logging</w:t>
               <w:tab/>
               <w:t>5</w:t>
-            </w:r>
-            <w:r>
-              <w:rPr>
-                <w:webHidden/>
-              </w:rPr>
-              <w:fldChar w:fldCharType="end"/>
-            </w:r>
-          </w:hyperlink>
-        </w:p>
-        <w:p>
-          <w:pPr>
-            <w:pStyle w:val="Contents4"/>
-            <w:tabs>
-              <w:tab w:val="left" w:pos="2160" w:leader="none"/>
-              <w:tab w:val="left" w:pos="2453" w:leader="none"/>
-              <w:tab w:val="right" w:pos="10790" w:leader="dot"/>
-            </w:tabs>
-            <w:rPr>
-              <w:rFonts w:eastAsia="" w:eastAsiaTheme="minorEastAsia"/>
-            </w:rPr>
-          </w:pPr>
-          <w:hyperlink w:anchor="_Toc50289919">
-            <w:r>
-              <w:rPr>
-                <w:webHidden/>
-                <w:rStyle w:val="IndexLink"/>
-                <w:vanish w:val="false"/>
-              </w:rPr>
-              <w:t>3.1.3.3</w:t>
-            </w:r>
-            <w:r>
-              <w:rPr>
-                <w:rStyle w:val="IndexLink"/>
-                <w:rFonts w:eastAsia="" w:eastAsiaTheme="minorEastAsia"/>
-              </w:rPr>
-              <w:tab/>
-            </w:r>
-            <w:r>
-              <w:rPr>
-                <w:rStyle w:val="IndexLink"/>
-              </w:rPr>
-              <w:t>&lt;Component …&gt;</w:t>
-            </w:r>
-            <w:r>
-              <w:rPr>
-                <w:webHidden/>
-              </w:rPr>
-              <w:fldChar w:fldCharType="begin"/>
-            </w:r>
-            <w:r>
-              <w:rPr>
-                <w:webHidden/>
-              </w:rPr>
-              <w:instrText>PAGEREF _Toc50289919 \h</w:instrText>
-            </w:r>
-            <w:r>
-              <w:rPr>
-                <w:webHidden/>
-              </w:rPr>
-              <w:fldChar w:fldCharType="separate"/>
-            </w:r>
-            <w:r>
-              <w:rPr>
-                <w:rStyle w:val="IndexLink"/>
-                <w:vanish w:val="false"/>
-              </w:rPr>
-              <w:tab/>
-              <w:t>5</w:t>
-            </w:r>
-            <w:r>
-              <w:rPr>
-                <w:webHidden/>
-              </w:rPr>
-              <w:fldChar w:fldCharType="end"/>
             </w:r>
           </w:hyperlink>
         </w:p>
         <w:p>
           <w:pPr>
             <w:pStyle w:val="Contents2"/>
-            <w:rPr>
-              <w:rFonts w:eastAsia="" w:eastAsiaTheme="minorEastAsia"/>
-            </w:rPr>
+            <w:tabs>
+              <w:tab w:val="clear" w:pos="1080"/>
+              <w:tab w:val="clear" w:pos="10790"/>
+              <w:tab w:val="right" w:pos="10800" w:leader="dot"/>
+            </w:tabs>
+            <w:rPr/>
           </w:pPr>
-          <w:hyperlink w:anchor="_Toc50289920">
+          <w:hyperlink w:anchor="__RefHeading___Toc833_3221632959">
             <w:r>
               <w:rPr>
                 <w:webHidden/>
                 <w:rStyle w:val="IndexLink"/>
-                <w:vanish w:val="false"/>
               </w:rPr>
-              <w:t>3.2</w:t>
-            </w:r>
-            <w:r>
-              <w:rPr>
-                <w:rStyle w:val="IndexLink"/>
-                <w:rFonts w:eastAsia="" w:eastAsiaTheme="minorEastAsia"/>
-              </w:rPr>
-              <w:tab/>
-            </w:r>
-            <w:r>
-              <w:rPr>
-                <w:rStyle w:val="IndexLink"/>
-              </w:rPr>
-              <w:t>Interface Diagrams</w:t>
-            </w:r>
-            <w:r>
-              <w:rPr>
-                <w:webHidden/>
-              </w:rPr>
-              <w:fldChar w:fldCharType="begin"/>
-            </w:r>
-            <w:r>
-              <w:rPr>
-                <w:webHidden/>
-              </w:rPr>
-              <w:instrText>PAGEREF _Toc50289920 \h</w:instrText>
-            </w:r>
-            <w:r>
-              <w:rPr>
-                <w:webHidden/>
-              </w:rPr>
-              <w:fldChar w:fldCharType="separate"/>
-            </w:r>
-            <w:r>
-              <w:rPr>
-                <w:rStyle w:val="IndexLink"/>
-                <w:vanish w:val="false"/>
-              </w:rPr>
+              <w:t>3.2 Interface Diagrams</w:t>
               <w:tab/>
               <w:t>5</w:t>
-            </w:r>
-            <w:r>
-              <w:rPr>
-                <w:webHidden/>
-              </w:rPr>
-              <w:fldChar w:fldCharType="end"/>
             </w:r>
           </w:hyperlink>
         </w:p>
         <w:p>
           <w:pPr>
             <w:pStyle w:val="Contents3"/>
-            <w:rPr>
-              <w:rFonts w:eastAsia="" w:eastAsiaTheme="minorEastAsia"/>
-            </w:rPr>
+            <w:tabs>
+              <w:tab w:val="clear" w:pos="1620"/>
+              <w:tab w:val="clear" w:pos="10790"/>
+              <w:tab w:val="right" w:pos="10800" w:leader="dot"/>
+            </w:tabs>
+            <w:rPr/>
           </w:pPr>
-          <w:hyperlink w:anchor="_Toc50289921">
+          <w:hyperlink w:anchor="__RefHeading___Toc835_3221632959">
             <w:r>
               <w:rPr>
                 <w:webHidden/>
                 <w:rStyle w:val="IndexLink"/>
-                <w:vanish w:val="false"/>
               </w:rPr>
-              <w:t>3.2.1</w:t>
-            </w:r>
-            <w:r>
-              <w:rPr>
-                <w:rStyle w:val="IndexLink"/>
-                <w:rFonts w:eastAsia="" w:eastAsiaTheme="minorEastAsia"/>
-              </w:rPr>
-              <w:tab/>
-            </w:r>
-            <w:r>
-              <w:rPr>
-                <w:rStyle w:val="IndexLink"/>
-              </w:rPr>
-              <w:t>Presentation (UI) Layer Interface Diagram</w:t>
-            </w:r>
-            <w:r>
-              <w:rPr>
-                <w:webHidden/>
-              </w:rPr>
-              <w:fldChar w:fldCharType="begin"/>
-            </w:r>
-            <w:r>
-              <w:rPr>
-                <w:webHidden/>
-              </w:rPr>
-              <w:instrText>PAGEREF _Toc50289921 \h</w:instrText>
-            </w:r>
-            <w:r>
-              <w:rPr>
-                <w:webHidden/>
-              </w:rPr>
-              <w:fldChar w:fldCharType="separate"/>
-            </w:r>
-            <w:r>
-              <w:rPr>
-                <w:rStyle w:val="IndexLink"/>
-                <w:vanish w:val="false"/>
-              </w:rPr>
+              <w:t>3.2.1 Presentation (UI) Layer Interface Diagrams</w:t>
               <w:tab/>
               <w:t>5</w:t>
-            </w:r>
-            <w:r>
-              <w:rPr>
-                <w:webHidden/>
-              </w:rPr>
-              <w:fldChar w:fldCharType="end"/>
             </w:r>
           </w:hyperlink>
         </w:p>
         <w:p>
           <w:pPr>
             <w:pStyle w:val="Contents3"/>
-            <w:rPr>
-              <w:rFonts w:eastAsia="" w:eastAsiaTheme="minorEastAsia"/>
-            </w:rPr>
+            <w:tabs>
+              <w:tab w:val="clear" w:pos="1620"/>
+              <w:tab w:val="clear" w:pos="10790"/>
+              <w:tab w:val="right" w:pos="10800" w:leader="dot"/>
+            </w:tabs>
+            <w:rPr/>
           </w:pPr>
-          <w:hyperlink w:anchor="_Toc50289922">
+          <w:hyperlink w:anchor="__RefHeading___Toc837_3221632959">
             <w:r>
               <w:rPr>
                 <w:webHidden/>
                 <w:rStyle w:val="IndexLink"/>
-                <w:vanish w:val="false"/>
               </w:rPr>
-              <w:t>3.2.2</w:t>
-            </w:r>
-            <w:r>
-              <w:rPr>
-                <w:rStyle w:val="IndexLink"/>
-                <w:rFonts w:eastAsia="" w:eastAsiaTheme="minorEastAsia"/>
-              </w:rPr>
-              <w:tab/>
-            </w:r>
-            <w:r>
-              <w:rPr>
-                <w:rStyle w:val="IndexLink"/>
-              </w:rPr>
-              <w:t>Domain Layer Interface Diagram</w:t>
-            </w:r>
-            <w:r>
-              <w:rPr>
-                <w:webHidden/>
-              </w:rPr>
-              <w:fldChar w:fldCharType="begin"/>
-            </w:r>
-            <w:r>
-              <w:rPr>
-                <w:webHidden/>
-              </w:rPr>
-              <w:instrText>PAGEREF _Toc50289922 \h</w:instrText>
-            </w:r>
-            <w:r>
-              <w:rPr>
-                <w:webHidden/>
-              </w:rPr>
-              <w:fldChar w:fldCharType="separate"/>
-            </w:r>
-            <w:r>
-              <w:rPr>
-                <w:rStyle w:val="IndexLink"/>
-                <w:vanish w:val="false"/>
-              </w:rPr>
+              <w:t>3.2.2 Domain Layer Interface Diagrams</w:t>
               <w:tab/>
               <w:t>5</w:t>
-            </w:r>
-            <w:r>
-              <w:rPr>
-                <w:webHidden/>
-              </w:rPr>
-              <w:fldChar w:fldCharType="end"/>
             </w:r>
           </w:hyperlink>
         </w:p>
         <w:p>
           <w:pPr>
             <w:pStyle w:val="Contents3"/>
-            <w:rPr>
-              <w:rFonts w:eastAsia="" w:eastAsiaTheme="minorEastAsia"/>
-            </w:rPr>
+            <w:tabs>
+              <w:tab w:val="clear" w:pos="1620"/>
+              <w:tab w:val="clear" w:pos="10790"/>
+              <w:tab w:val="right" w:pos="10800" w:leader="dot"/>
+            </w:tabs>
+            <w:rPr/>
           </w:pPr>
-          <w:hyperlink w:anchor="_Toc50289923">
+          <w:hyperlink w:anchor="__RefHeading___Toc839_3221632959">
             <w:r>
               <w:rPr>
                 <w:webHidden/>
                 <w:rStyle w:val="IndexLink"/>
-                <w:vanish w:val="false"/>
               </w:rPr>
-              <w:t>3.2.3</w:t>
-            </w:r>
-            <w:r>
-              <w:rPr>
-                <w:rStyle w:val="IndexLink"/>
-                <w:rFonts w:eastAsia="" w:eastAsiaTheme="minorEastAsia"/>
-              </w:rPr>
-              <w:tab/>
-            </w:r>
-            <w:r>
-              <w:rPr>
-                <w:rStyle w:val="IndexLink"/>
-              </w:rPr>
-              <w:t>Technical Services Interface Diagram</w:t>
-            </w:r>
-            <w:r>
-              <w:rPr>
-                <w:webHidden/>
-              </w:rPr>
-              <w:fldChar w:fldCharType="begin"/>
-            </w:r>
-            <w:r>
-              <w:rPr>
-                <w:webHidden/>
-              </w:rPr>
-              <w:instrText>PAGEREF _Toc50289923 \h</w:instrText>
-            </w:r>
-            <w:r>
-              <w:rPr>
-                <w:webHidden/>
-              </w:rPr>
-              <w:fldChar w:fldCharType="separate"/>
-            </w:r>
-            <w:r>
-              <w:rPr>
-                <w:rStyle w:val="IndexLink"/>
-                <w:vanish w:val="false"/>
-              </w:rPr>
-              <w:tab/>
-              <w:t>5</w:t>
-            </w:r>
-            <w:r>
-              <w:rPr>
-                <w:webHidden/>
-              </w:rPr>
-              <w:fldChar w:fldCharType="end"/>
-            </w:r>
-          </w:hyperlink>
-        </w:p>
-        <w:p>
-          <w:pPr>
-            <w:pStyle w:val="Contents2"/>
-            <w:rPr>
-              <w:rFonts w:eastAsia="" w:eastAsiaTheme="minorEastAsia"/>
-            </w:rPr>
-          </w:pPr>
-          <w:hyperlink w:anchor="_Toc50289924">
-            <w:r>
-              <w:rPr>
-                <w:webHidden/>
-                <w:rStyle w:val="IndexLink"/>
-                <w:vanish w:val="false"/>
-              </w:rPr>
-              <w:t>3.3</w:t>
-            </w:r>
-            <w:r>
-              <w:rPr>
-                <w:rStyle w:val="IndexLink"/>
-                <w:rFonts w:eastAsia="" w:eastAsiaTheme="minorEastAsia"/>
-              </w:rPr>
-              <w:tab/>
-            </w:r>
-            <w:r>
-              <w:rPr>
-                <w:rStyle w:val="IndexLink"/>
-              </w:rPr>
-              <w:t>Design Patterns</w:t>
-            </w:r>
-            <w:r>
-              <w:rPr>
-                <w:webHidden/>
-              </w:rPr>
-              <w:fldChar w:fldCharType="begin"/>
-            </w:r>
-            <w:r>
-              <w:rPr>
-                <w:webHidden/>
-              </w:rPr>
-              <w:instrText>PAGEREF _Toc50289924 \h</w:instrText>
-            </w:r>
-            <w:r>
-              <w:rPr>
-                <w:webHidden/>
-              </w:rPr>
-              <w:fldChar w:fldCharType="separate"/>
-            </w:r>
-            <w:r>
-              <w:rPr>
-                <w:rStyle w:val="IndexLink"/>
-                <w:vanish w:val="false"/>
-              </w:rPr>
+              <w:t>3.2.3 Technical Services Interface Diagrams</w:t>
               <w:tab/>
               <w:t>6</w:t>
             </w:r>
-            <w:r>
-              <w:rPr>
-                <w:webHidden/>
-              </w:rPr>
-              <w:fldChar w:fldCharType="end"/>
-            </w:r>
           </w:hyperlink>
-        </w:p>
-        <w:p>
-          <w:pPr>
-            <w:pStyle w:val="Contents3"/>
+          <w:r>
             <w:rPr>
-              <w:rFonts w:eastAsia="" w:eastAsiaTheme="minorEastAsia"/>
+              <w:rStyle w:val="IndexLink"/>
             </w:rPr>
-          </w:pPr>
-          <w:hyperlink w:anchor="_Toc50289925">
-            <w:r>
-              <w:rPr>
-                <w:webHidden/>
-                <w:rStyle w:val="IndexLink"/>
-                <w:vanish w:val="false"/>
-              </w:rPr>
-              <w:t>3.3.1</w:t>
-            </w:r>
-            <w:r>
-              <w:rPr>
-                <w:rStyle w:val="IndexLink"/>
-                <w:rFonts w:eastAsia="" w:eastAsiaTheme="minorEastAsia"/>
-              </w:rPr>
-              <w:tab/>
-            </w:r>
-            <w:r>
-              <w:rPr>
-                <w:rStyle w:val="IndexLink"/>
-              </w:rPr>
-              <w:t>Polymorphism GRASP Pattern</w:t>
-            </w:r>
-            <w:r>
-              <w:rPr>
-                <w:webHidden/>
-              </w:rPr>
-              <w:fldChar w:fldCharType="begin"/>
-            </w:r>
-            <w:r>
-              <w:rPr>
-                <w:webHidden/>
-              </w:rPr>
-              <w:instrText>PAGEREF _Toc50289925 \h</w:instrText>
-            </w:r>
-            <w:r>
-              <w:rPr>
-                <w:webHidden/>
-              </w:rPr>
-              <w:fldChar w:fldCharType="separate"/>
-            </w:r>
-            <w:r>
-              <w:rPr>
-                <w:rStyle w:val="IndexLink"/>
-                <w:vanish w:val="false"/>
-              </w:rPr>
-              <w:tab/>
-              <w:t>6</w:t>
-            </w:r>
-            <w:r>
-              <w:rPr>
-                <w:webHidden/>
-              </w:rPr>
-              <w:fldChar w:fldCharType="end"/>
-            </w:r>
-          </w:hyperlink>
-        </w:p>
-        <w:p>
-          <w:pPr>
-            <w:pStyle w:val="Contents4"/>
-            <w:tabs>
-              <w:tab w:val="left" w:pos="2160" w:leader="none"/>
-              <w:tab w:val="left" w:pos="2453" w:leader="none"/>
-              <w:tab w:val="right" w:pos="10790" w:leader="dot"/>
-            </w:tabs>
-            <w:rPr>
-              <w:rFonts w:eastAsia="" w:eastAsiaTheme="minorEastAsia"/>
-            </w:rPr>
-          </w:pPr>
-          <w:hyperlink w:anchor="_Toc50289926">
-            <w:r>
-              <w:rPr>
-                <w:webHidden/>
-                <w:rStyle w:val="IndexLink"/>
-                <w:vanish w:val="false"/>
-              </w:rPr>
-              <w:t>3.3.1.1</w:t>
-            </w:r>
-            <w:r>
-              <w:rPr>
-                <w:rStyle w:val="IndexLink"/>
-                <w:rFonts w:eastAsia="" w:eastAsiaTheme="minorEastAsia"/>
-              </w:rPr>
-              <w:tab/>
-            </w:r>
-            <w:r>
-              <w:rPr>
-                <w:rStyle w:val="IndexLink"/>
-              </w:rPr>
-              <w:t>Generalization / Specialization Diagrams</w:t>
-            </w:r>
-            <w:r>
-              <w:rPr>
-                <w:webHidden/>
-              </w:rPr>
-              <w:fldChar w:fldCharType="begin"/>
-            </w:r>
-            <w:r>
-              <w:rPr>
-                <w:webHidden/>
-              </w:rPr>
-              <w:instrText>PAGEREF _Toc50289926 \h</w:instrText>
-            </w:r>
-            <w:r>
-              <w:rPr>
-                <w:webHidden/>
-              </w:rPr>
-              <w:fldChar w:fldCharType="separate"/>
-            </w:r>
-            <w:r>
-              <w:rPr>
-                <w:rStyle w:val="IndexLink"/>
-                <w:vanish w:val="false"/>
-              </w:rPr>
-              <w:tab/>
-              <w:t>6</w:t>
-            </w:r>
-            <w:r>
-              <w:rPr>
-                <w:webHidden/>
-              </w:rPr>
-              <w:fldChar w:fldCharType="end"/>
-            </w:r>
-          </w:hyperlink>
-        </w:p>
-        <w:p>
-          <w:pPr>
-            <w:pStyle w:val="Contents4"/>
-            <w:tabs>
-              <w:tab w:val="left" w:pos="2160" w:leader="none"/>
-              <w:tab w:val="left" w:pos="2453" w:leader="none"/>
-              <w:tab w:val="right" w:pos="10790" w:leader="dot"/>
-            </w:tabs>
-            <w:rPr>
-              <w:rFonts w:eastAsia="" w:eastAsiaTheme="minorEastAsia"/>
-            </w:rPr>
-          </w:pPr>
-          <w:hyperlink w:anchor="_Toc50289927">
-            <w:r>
-              <w:rPr>
-                <w:webHidden/>
-                <w:rStyle w:val="IndexLink"/>
-                <w:vanish w:val="false"/>
-              </w:rPr>
-              <w:t>3.3.1.2</w:t>
-            </w:r>
-            <w:r>
-              <w:rPr>
-                <w:rStyle w:val="IndexLink"/>
-                <w:rFonts w:eastAsia="" w:eastAsiaTheme="minorEastAsia"/>
-              </w:rPr>
-              <w:tab/>
-            </w:r>
-            <w:r>
-              <w:rPr>
-                <w:rStyle w:val="IndexLink"/>
-              </w:rPr>
-              <w:t>Factory Pattern Diagrams</w:t>
-            </w:r>
-            <w:r>
-              <w:rPr>
-                <w:webHidden/>
-              </w:rPr>
-              <w:fldChar w:fldCharType="begin"/>
-            </w:r>
-            <w:r>
-              <w:rPr>
-                <w:webHidden/>
-              </w:rPr>
-              <w:instrText>PAGEREF _Toc50289927 \h</w:instrText>
-            </w:r>
-            <w:r>
-              <w:rPr>
-                <w:webHidden/>
-              </w:rPr>
-              <w:fldChar w:fldCharType="separate"/>
-            </w:r>
-            <w:r>
-              <w:rPr>
-                <w:rStyle w:val="IndexLink"/>
-                <w:vanish w:val="false"/>
-              </w:rPr>
-              <w:tab/>
-              <w:t>6</w:t>
-            </w:r>
-            <w:r>
-              <w:rPr>
-                <w:webHidden/>
-              </w:rPr>
-              <w:fldChar w:fldCharType="end"/>
-            </w:r>
-          </w:hyperlink>
-        </w:p>
-        <w:p>
-          <w:pPr>
-            <w:pStyle w:val="Contents4"/>
-            <w:tabs>
-              <w:tab w:val="left" w:pos="2160" w:leader="none"/>
-              <w:tab w:val="left" w:pos="2453" w:leader="none"/>
-              <w:tab w:val="right" w:pos="10790" w:leader="dot"/>
-            </w:tabs>
-            <w:rPr>
-              <w:rFonts w:eastAsia="" w:eastAsiaTheme="minorEastAsia"/>
-            </w:rPr>
-          </w:pPr>
-          <w:hyperlink w:anchor="_Toc50289928">
-            <w:r>
-              <w:rPr>
-                <w:webHidden/>
-                <w:rStyle w:val="IndexLink"/>
-                <w:vanish w:val="false"/>
-              </w:rPr>
-              <w:t>3.3.1.3</w:t>
-            </w:r>
-            <w:r>
-              <w:rPr>
-                <w:rStyle w:val="IndexLink"/>
-                <w:rFonts w:eastAsia="" w:eastAsiaTheme="minorEastAsia"/>
-              </w:rPr>
-              <w:tab/>
-            </w:r>
-            <w:r>
-              <w:rPr>
-                <w:rStyle w:val="IndexLink"/>
-              </w:rPr>
-              <w:t>Source Code References</w:t>
-            </w:r>
-            <w:r>
-              <w:rPr>
-                <w:webHidden/>
-              </w:rPr>
-              <w:fldChar w:fldCharType="begin"/>
-            </w:r>
-            <w:r>
-              <w:rPr>
-                <w:webHidden/>
-              </w:rPr>
-              <w:instrText>PAGEREF _Toc50289928 \h</w:instrText>
-            </w:r>
-            <w:r>
-              <w:rPr>
-                <w:webHidden/>
-              </w:rPr>
-              <w:fldChar w:fldCharType="separate"/>
-            </w:r>
-            <w:r>
-              <w:rPr>
-                <w:rStyle w:val="IndexLink"/>
-                <w:vanish w:val="false"/>
-              </w:rPr>
-              <w:tab/>
-              <w:t>6</w:t>
-            </w:r>
-            <w:r>
-              <w:rPr>
-                <w:webHidden/>
-              </w:rPr>
-              <w:fldChar w:fldCharType="end"/>
-            </w:r>
-          </w:hyperlink>
-        </w:p>
-        <w:p>
-          <w:pPr>
-            <w:pStyle w:val="Contents3"/>
-            <w:rPr>
-              <w:rFonts w:eastAsia="" w:eastAsiaTheme="minorEastAsia"/>
-            </w:rPr>
-          </w:pPr>
-          <w:hyperlink w:anchor="_Toc50289929">
-            <w:r>
-              <w:rPr>
-                <w:webHidden/>
-                <w:rStyle w:val="IndexLink"/>
-                <w:vanish w:val="false"/>
-              </w:rPr>
-              <w:t>3.3.2</w:t>
-            </w:r>
-            <w:r>
-              <w:rPr>
-                <w:rStyle w:val="IndexLink"/>
-                <w:rFonts w:eastAsia="" w:eastAsiaTheme="minorEastAsia"/>
-              </w:rPr>
-              <w:tab/>
-            </w:r>
-            <w:r>
-              <w:rPr>
-                <w:rStyle w:val="IndexLink"/>
-              </w:rPr>
-              <w:t>Protected Variations GRASP Pattern</w:t>
-            </w:r>
-            <w:r>
-              <w:rPr>
-                <w:webHidden/>
-              </w:rPr>
-              <w:fldChar w:fldCharType="begin"/>
-            </w:r>
-            <w:r>
-              <w:rPr>
-                <w:webHidden/>
-              </w:rPr>
-              <w:instrText>PAGEREF _Toc50289929 \h</w:instrText>
-            </w:r>
-            <w:r>
-              <w:rPr>
-                <w:webHidden/>
-              </w:rPr>
-              <w:fldChar w:fldCharType="separate"/>
-            </w:r>
-            <w:r>
-              <w:rPr>
-                <w:rStyle w:val="IndexLink"/>
-                <w:vanish w:val="false"/>
-              </w:rPr>
-              <w:tab/>
-              <w:t>6</w:t>
-            </w:r>
-            <w:r>
-              <w:rPr>
-                <w:webHidden/>
-              </w:rPr>
-              <w:fldChar w:fldCharType="end"/>
-            </w:r>
-          </w:hyperlink>
-        </w:p>
-        <w:p>
-          <w:pPr>
-            <w:pStyle w:val="Contents4"/>
-            <w:tabs>
-              <w:tab w:val="left" w:pos="2160" w:leader="none"/>
-              <w:tab w:val="left" w:pos="2453" w:leader="none"/>
-              <w:tab w:val="right" w:pos="10790" w:leader="dot"/>
-            </w:tabs>
-            <w:rPr>
-              <w:rFonts w:eastAsia="" w:eastAsiaTheme="minorEastAsia"/>
-            </w:rPr>
-          </w:pPr>
-          <w:hyperlink w:anchor="_Toc50289930">
-            <w:r>
-              <w:rPr>
-                <w:webHidden/>
-                <w:rStyle w:val="IndexLink"/>
-                <w:vanish w:val="false"/>
-              </w:rPr>
-              <w:t>3.3.2.1</w:t>
-            </w:r>
-            <w:r>
-              <w:rPr>
-                <w:rStyle w:val="IndexLink"/>
-                <w:rFonts w:eastAsia="" w:eastAsiaTheme="minorEastAsia"/>
-              </w:rPr>
-              <w:tab/>
-            </w:r>
-            <w:r>
-              <w:rPr>
-                <w:rStyle w:val="IndexLink"/>
-              </w:rPr>
-              <w:t>Generalization / Specialization Diagrams</w:t>
-            </w:r>
-            <w:r>
-              <w:rPr>
-                <w:webHidden/>
-              </w:rPr>
-              <w:fldChar w:fldCharType="begin"/>
-            </w:r>
-            <w:r>
-              <w:rPr>
-                <w:webHidden/>
-              </w:rPr>
-              <w:instrText>PAGEREF _Toc50289930 \h</w:instrText>
-            </w:r>
-            <w:r>
-              <w:rPr>
-                <w:webHidden/>
-              </w:rPr>
-              <w:fldChar w:fldCharType="separate"/>
-            </w:r>
-            <w:r>
-              <w:rPr>
-                <w:rStyle w:val="IndexLink"/>
-                <w:vanish w:val="false"/>
-              </w:rPr>
-              <w:tab/>
-              <w:t>6</w:t>
-            </w:r>
-            <w:r>
-              <w:rPr>
-                <w:webHidden/>
-              </w:rPr>
-              <w:fldChar w:fldCharType="end"/>
-            </w:r>
-          </w:hyperlink>
-        </w:p>
-        <w:p>
-          <w:pPr>
-            <w:pStyle w:val="Contents4"/>
-            <w:tabs>
-              <w:tab w:val="left" w:pos="2160" w:leader="none"/>
-              <w:tab w:val="left" w:pos="2453" w:leader="none"/>
-              <w:tab w:val="right" w:pos="10790" w:leader="dot"/>
-            </w:tabs>
-            <w:rPr>
-              <w:rFonts w:eastAsia="" w:eastAsiaTheme="minorEastAsia"/>
-            </w:rPr>
-          </w:pPr>
-          <w:hyperlink w:anchor="_Toc50289931">
-            <w:r>
-              <w:rPr>
-                <w:webHidden/>
-                <w:rStyle w:val="IndexLink"/>
-                <w:vanish w:val="false"/>
-              </w:rPr>
-              <w:t>3.3.2.2</w:t>
-            </w:r>
-            <w:r>
-              <w:rPr>
-                <w:rStyle w:val="IndexLink"/>
-                <w:rFonts w:eastAsia="" w:eastAsiaTheme="minorEastAsia"/>
-              </w:rPr>
-              <w:tab/>
-            </w:r>
-            <w:r>
-              <w:rPr>
-                <w:rStyle w:val="IndexLink"/>
-              </w:rPr>
-              <w:t>Abstract Factory Pattern Diagrams</w:t>
-            </w:r>
-            <w:r>
-              <w:rPr>
-                <w:webHidden/>
-              </w:rPr>
-              <w:fldChar w:fldCharType="begin"/>
-            </w:r>
-            <w:r>
-              <w:rPr>
-                <w:webHidden/>
-              </w:rPr>
-              <w:instrText>PAGEREF _Toc50289931 \h</w:instrText>
-            </w:r>
-            <w:r>
-              <w:rPr>
-                <w:webHidden/>
-              </w:rPr>
-              <w:fldChar w:fldCharType="separate"/>
-            </w:r>
-            <w:r>
-              <w:rPr>
-                <w:rStyle w:val="IndexLink"/>
-                <w:vanish w:val="false"/>
-              </w:rPr>
-              <w:tab/>
-              <w:t>6</w:t>
-            </w:r>
-            <w:r>
-              <w:rPr>
-                <w:webHidden/>
-              </w:rPr>
-              <w:fldChar w:fldCharType="end"/>
-            </w:r>
-          </w:hyperlink>
-        </w:p>
-        <w:p>
-          <w:pPr>
-            <w:pStyle w:val="Contents4"/>
-            <w:tabs>
-              <w:tab w:val="left" w:pos="2160" w:leader="none"/>
-              <w:tab w:val="left" w:pos="2453" w:leader="none"/>
-              <w:tab w:val="right" w:pos="10790" w:leader="dot"/>
-            </w:tabs>
-            <w:rPr>
-              <w:rFonts w:eastAsia="" w:eastAsiaTheme="minorEastAsia"/>
-            </w:rPr>
-          </w:pPr>
-          <w:hyperlink w:anchor="_Toc50289932">
-            <w:r>
-              <w:rPr>
-                <w:webHidden/>
-                <w:rStyle w:val="IndexLink"/>
-                <w:vanish w:val="false"/>
-              </w:rPr>
-              <w:t>3.3.2.3</w:t>
-            </w:r>
-            <w:r>
-              <w:rPr>
-                <w:rStyle w:val="IndexLink"/>
-                <w:rFonts w:eastAsia="" w:eastAsiaTheme="minorEastAsia"/>
-              </w:rPr>
-              <w:tab/>
-            </w:r>
-            <w:r>
-              <w:rPr>
-                <w:rStyle w:val="IndexLink"/>
-              </w:rPr>
-              <w:t>Source Code References</w:t>
-            </w:r>
-            <w:r>
-              <w:rPr>
-                <w:webHidden/>
-              </w:rPr>
-              <w:fldChar w:fldCharType="begin"/>
-            </w:r>
-            <w:r>
-              <w:rPr>
-                <w:webHidden/>
-              </w:rPr>
-              <w:instrText>PAGEREF _Toc50289932 \h</w:instrText>
-            </w:r>
-            <w:r>
-              <w:rPr>
-                <w:webHidden/>
-              </w:rPr>
-              <w:fldChar w:fldCharType="separate"/>
-            </w:r>
-            <w:r>
-              <w:rPr>
-                <w:rStyle w:val="IndexLink"/>
-                <w:vanish w:val="false"/>
-              </w:rPr>
-              <w:tab/>
-              <w:t>6</w:t>
-            </w:r>
-            <w:r>
-              <w:rPr>
-                <w:webHidden/>
-              </w:rPr>
-              <w:fldChar w:fldCharType="end"/>
-            </w:r>
-          </w:hyperlink>
-        </w:p>
-        <w:p>
-          <w:pPr>
-            <w:pStyle w:val="Normal"/>
-            <w:rPr/>
-          </w:pPr>
-          <w:r>
-            <w:rPr/>
-          </w:r>
-          <w:r>
-            <w:rPr/>
             <w:fldChar w:fldCharType="end"/>
           </w:r>
-          <w:bookmarkStart w:id="3" w:name="EndOfTOC"/>
-          <w:bookmarkStart w:id="4" w:name="EndOfTOC"/>
-          <w:bookmarkEnd w:id="4"/>
         </w:p>
       </w:sdtContent>
     </w:sdt>
@@ -3474,7 +1203,9 @@
         </w:rPr>
       </w:pPr>
       <w:r>
-        <w:rPr/>
+        <w:rPr>
+          <w:highlight w:val="yellow"/>
+        </w:rPr>
       </w:r>
       <w:r>
         <w:br w:type="page"/>
@@ -3590,12 +1321,14 @@
         </w:numPr>
         <w:rPr/>
       </w:pPr>
-      <w:bookmarkStart w:id="5" w:name="_Toc50289891"/>
+      <w:bookmarkStart w:id="3" w:name="__RefHeading___Toc801_3221632959"/>
+      <w:bookmarkStart w:id="4" w:name="_Toc50289891"/>
+      <w:bookmarkEnd w:id="3"/>
       <w:r>
         <w:rPr/>
         <w:t>Architectural Representation</w:t>
       </w:r>
-      <w:bookmarkEnd w:id="5"/>
+      <w:bookmarkEnd w:id="4"/>
     </w:p>
     <w:p>
       <w:pPr>
@@ -3640,12 +1373,14 @@
         </w:numPr>
         <w:rPr/>
       </w:pPr>
-      <w:bookmarkStart w:id="12" w:name="_Toc50289892"/>
+      <w:bookmarkStart w:id="13" w:name="__RefHeading___Toc803_3221632959"/>
+      <w:bookmarkStart w:id="14" w:name="_Toc50289892"/>
+      <w:bookmarkEnd w:id="13"/>
       <w:r>
         <w:rPr/>
         <w:t>Architectural Decisions</w:t>
       </w:r>
-      <w:bookmarkEnd w:id="12"/>
+      <w:bookmarkEnd w:id="14"/>
     </w:p>
     <w:p>
       <w:pPr>
@@ -3658,12 +1393,14 @@
         <w:ind w:left="720" w:hanging="720"/>
         <w:rPr/>
       </w:pPr>
-      <w:bookmarkStart w:id="13" w:name="_Toc50289905"/>
+      <w:bookmarkStart w:id="15" w:name="__RefHeading___Toc805_3221632959"/>
+      <w:bookmarkStart w:id="16" w:name="_Toc50289905"/>
+      <w:bookmarkEnd w:id="15"/>
       <w:r>
         <w:rPr/>
         <w:t>Controller GRASP Decision</w:t>
       </w:r>
-      <w:bookmarkEnd w:id="13"/>
+      <w:bookmarkEnd w:id="16"/>
     </w:p>
     <w:p>
       <w:pPr>
@@ -3674,12 +1411,14 @@
         </w:numPr>
         <w:rPr/>
       </w:pPr>
-      <w:bookmarkStart w:id="14" w:name="_Toc50289906"/>
+      <w:bookmarkStart w:id="17" w:name="__RefHeading___Toc807_3221632959"/>
+      <w:bookmarkStart w:id="18" w:name="_Toc50289906"/>
+      <w:bookmarkEnd w:id="17"/>
       <w:r>
         <w:rPr/>
         <w:t>Decision to be made</w:t>
       </w:r>
-      <w:bookmarkEnd w:id="14"/>
+      <w:bookmarkEnd w:id="18"/>
     </w:p>
     <w:p>
       <w:pPr>
@@ -3688,7 +1427,18 @@
       </w:pPr>
       <w:r>
         <w:rPr/>
-        <w:t xml:space="preserve">Who should be responsible for handling an input system event? </w:t>
+        <w:t>Who should be responsible for handling an input system event</w:t>
+      </w:r>
+      <w:r>
+        <w:rPr>
+          <w:rFonts w:eastAsia="Calibri" w:cs="" w:cstheme="minorBidi" w:eastAsiaTheme="minorHAnsi"/>
+          <w:color w:val="auto"/>
+          <w:kern w:val="0"/>
+          <w:sz w:val="22"/>
+          <w:szCs w:val="22"/>
+          <w:lang w:val="en-US" w:eastAsia="en-US" w:bidi="ar-SA"/>
+        </w:rPr>
+        <w:t xml:space="preserve"> whenever a user attempts to manage hotel rooms? </w:t>
       </w:r>
     </w:p>
     <w:p>
@@ -3697,8 +1447,32 @@
         <w:rPr/>
       </w:pPr>
       <w:r>
-        <w:rPr/>
-        <w:t>&lt;Describe the specific dilemma you’re facing, for example:   What specific question are you trying to answer? What specific problem are you trying to solve?  Include in your description the properties a good and poor decision will have&gt;</w:t>
+        <w:rPr>
+          <w:rFonts w:eastAsia="Calibri" w:cs="" w:cstheme="minorBidi" w:eastAsiaTheme="minorHAnsi"/>
+          <w:color w:val="auto"/>
+          <w:kern w:val="0"/>
+          <w:sz w:val="22"/>
+          <w:szCs w:val="22"/>
+          <w:lang w:val="en-US" w:eastAsia="en-US" w:bidi="ar-SA"/>
+        </w:rPr>
+        <w:t xml:space="preserve">A good decision should provide good abstraction and minimize coupling by making sure that system level events are only concerened with system level details and have implementation details hidden below. </w:t>
+      </w:r>
+    </w:p>
+    <w:p>
+      <w:pPr>
+        <w:pStyle w:val="NormalL2"/>
+        <w:rPr/>
+      </w:pPr>
+      <w:r>
+        <w:rPr>
+          <w:rFonts w:eastAsia="Calibri" w:cs="" w:cstheme="minorBidi" w:eastAsiaTheme="minorHAnsi"/>
+          <w:color w:val="auto"/>
+          <w:kern w:val="0"/>
+          <w:sz w:val="22"/>
+          <w:szCs w:val="22"/>
+          <w:lang w:val="en-US" w:eastAsia="en-US" w:bidi="ar-SA"/>
+        </w:rPr>
+        <w:t>A poor decision would have too many Classes or interfaces that must be interfaced with for a simple procedure, and would be unscalable as classes and interfaces are added when the system grows.</w:t>
       </w:r>
     </w:p>
     <w:p>
@@ -3710,12 +1484,14 @@
         </w:numPr>
         <w:rPr/>
       </w:pPr>
-      <w:bookmarkStart w:id="15" w:name="_Toc50289907"/>
+      <w:bookmarkStart w:id="19" w:name="__RefHeading___Toc809_3221632959"/>
+      <w:bookmarkStart w:id="20" w:name="_Toc50289907"/>
+      <w:bookmarkEnd w:id="19"/>
       <w:r>
         <w:rPr/>
         <w:t>Options Considered</w:t>
       </w:r>
-      <w:bookmarkEnd w:id="15"/>
+      <w:bookmarkEnd w:id="20"/>
     </w:p>
     <w:tbl>
       <w:tblPr>
@@ -3732,9 +1508,9 @@
         <w:tblLook w:firstRow="1" w:noVBand="1" w:lastRow="0" w:firstColumn="0" w:lastColumn="0" w:noHBand="1" w:val="0620"/>
       </w:tblPr>
       <w:tblGrid>
-        <w:gridCol w:w="1791"/>
+        <w:gridCol w:w="1789"/>
         <w:gridCol w:w="6303"/>
-        <w:gridCol w:w="6306"/>
+        <w:gridCol w:w="6308"/>
       </w:tblGrid>
       <w:tr>
         <w:trPr>
@@ -3743,7 +1519,7 @@
         </w:trPr>
         <w:tc>
           <w:tcPr>
-            <w:tcW w:w="1791" w:type="dxa"/>
+            <w:tcW w:w="1789" w:type="dxa"/>
             <w:tcBorders/>
             <w:shd w:color="auto" w:fill="D9D9D9" w:themeFill="background1" w:themeFillShade="d9" w:val="clear"/>
             <w:vAlign w:val="bottom"/>
@@ -3783,7 +1559,7 @@
         </w:tc>
         <w:tc>
           <w:tcPr>
-            <w:tcW w:w="6306" w:type="dxa"/>
+            <w:tcW w:w="6308" w:type="dxa"/>
             <w:tcBorders/>
             <w:shd w:color="auto" w:fill="D9D9D9" w:themeFill="background1" w:themeFillShade="d9" w:val="clear"/>
             <w:vAlign w:val="bottom"/>
@@ -3808,7 +1584,7 @@
         </w:trPr>
         <w:tc>
           <w:tcPr>
-            <w:tcW w:w="1791" w:type="dxa"/>
+            <w:tcW w:w="1789" w:type="dxa"/>
             <w:tcBorders/>
             <w:shd w:color="auto" w:fill="D9D9D9" w:themeFill="background1" w:themeFillShade="d9" w:val="clear"/>
           </w:tcPr>
@@ -3858,7 +1634,7 @@
         </w:tc>
         <w:tc>
           <w:tcPr>
-            <w:tcW w:w="6306" w:type="dxa"/>
+            <w:tcW w:w="6308" w:type="dxa"/>
             <w:tcBorders/>
             <w:shd w:fill="auto" w:val="clear"/>
           </w:tcPr>
@@ -3882,7 +1658,7 @@
         </w:trPr>
         <w:tc>
           <w:tcPr>
-            <w:tcW w:w="1791" w:type="dxa"/>
+            <w:tcW w:w="1789" w:type="dxa"/>
             <w:tcBorders/>
             <w:shd w:color="auto" w:fill="D9D9D9" w:themeFill="background1" w:themeFillShade="d9" w:val="clear"/>
           </w:tcPr>
@@ -3932,7 +1708,7 @@
         </w:tc>
         <w:tc>
           <w:tcPr>
-            <w:tcW w:w="6306" w:type="dxa"/>
+            <w:tcW w:w="6308" w:type="dxa"/>
             <w:tcBorders/>
             <w:shd w:fill="auto" w:val="clear"/>
           </w:tcPr>
@@ -3956,7 +1732,7 @@
         </w:trPr>
         <w:tc>
           <w:tcPr>
-            <w:tcW w:w="1791" w:type="dxa"/>
+            <w:tcW w:w="1789" w:type="dxa"/>
             <w:tcBorders/>
             <w:shd w:color="auto" w:fill="D9D9D9" w:themeFill="background1" w:themeFillShade="d9" w:val="clear"/>
           </w:tcPr>
@@ -3993,7 +1769,7 @@
         </w:tc>
         <w:tc>
           <w:tcPr>
-            <w:tcW w:w="6306" w:type="dxa"/>
+            <w:tcW w:w="6308" w:type="dxa"/>
             <w:tcBorders/>
             <w:shd w:fill="auto" w:val="clear"/>
           </w:tcPr>
@@ -4029,12 +1805,14 @@
         </w:numPr>
         <w:rPr/>
       </w:pPr>
-      <w:bookmarkStart w:id="16" w:name="_Toc50289908"/>
+      <w:bookmarkStart w:id="21" w:name="__RefHeading___Toc811_3221632959"/>
+      <w:bookmarkStart w:id="22" w:name="_Toc50289908"/>
+      <w:bookmarkEnd w:id="21"/>
       <w:r>
         <w:rPr/>
         <w:t>Selection and Rationale</w:t>
       </w:r>
-      <w:bookmarkEnd w:id="16"/>
+      <w:bookmarkEnd w:id="22"/>
     </w:p>
     <w:p>
       <w:pPr>
@@ -4076,12 +1854,14 @@
         </w:numPr>
         <w:rPr/>
       </w:pPr>
-      <w:bookmarkStart w:id="17" w:name="_Toc50289909"/>
+      <w:bookmarkStart w:id="23" w:name="__RefHeading___Toc813_3221632959"/>
+      <w:bookmarkStart w:id="24" w:name="_Toc50289909"/>
+      <w:bookmarkEnd w:id="23"/>
       <w:r>
         <w:rPr/>
         <w:t>Logical View</w:t>
       </w:r>
-      <w:bookmarkEnd w:id="17"/>
+      <w:bookmarkEnd w:id="24"/>
     </w:p>
     <w:p>
       <w:pPr>
@@ -4093,21 +1873,60 @@
         <w:ind w:left="720" w:hanging="720"/>
         <w:rPr/>
       </w:pPr>
-      <w:bookmarkStart w:id="18" w:name="_Toc50289910"/>
+      <w:bookmarkStart w:id="25" w:name="__RefHeading___Toc815_3221632959"/>
+      <w:bookmarkStart w:id="26" w:name="_Toc50289910"/>
+      <w:bookmarkEnd w:id="25"/>
       <w:r>
         <w:rPr/>
         <w:t>Package Diagrams</w:t>
       </w:r>
-      <w:bookmarkEnd w:id="18"/>
+      <w:bookmarkEnd w:id="26"/>
     </w:p>
     <w:p>
       <w:pPr>
         <w:pStyle w:val="NormalL2"/>
-        <w:rPr/>
-      </w:pPr>
-      <w:r>
-        <w:rPr/>
-        <w:t>&lt;insert diagram here&gt;</w:t>
+        <w:jc w:val="center"/>
+        <w:rPr/>
+      </w:pPr>
+      <w:r>
+        <w:rPr/>
+        <w:drawing>
+          <wp:inline distT="0" distB="0" distL="0" distR="0">
+            <wp:extent cx="4953000" cy="3749040"/>
+            <wp:effectExtent l="0" t="0" r="0" b="0"/>
+            <wp:docPr id="3" name="Image2" descr=""/>
+            <wp:cNvGraphicFramePr>
+              <a:graphicFrameLocks xmlns:a="http://schemas.openxmlformats.org/drawingml/2006/main" noChangeAspect="1"/>
+            </wp:cNvGraphicFramePr>
+            <a:graphic xmlns:a="http://schemas.openxmlformats.org/drawingml/2006/main">
+              <a:graphicData uri="http://schemas.openxmlformats.org/drawingml/2006/picture">
+                <pic:pic xmlns:pic="http://schemas.openxmlformats.org/drawingml/2006/picture">
+                  <pic:nvPicPr>
+                    <pic:cNvPr id="3" name="Image2" descr=""/>
+                    <pic:cNvPicPr>
+                      <a:picLocks noChangeAspect="1" noChangeArrowheads="1"/>
+                    </pic:cNvPicPr>
+                  </pic:nvPicPr>
+                  <pic:blipFill>
+                    <a:blip r:embed="rId14"/>
+                    <a:stretch>
+                      <a:fillRect/>
+                    </a:stretch>
+                  </pic:blipFill>
+                  <pic:spPr bwMode="auto">
+                    <a:xfrm>
+                      <a:off x="0" y="0"/>
+                      <a:ext cx="4953000" cy="3749040"/>
+                    </a:xfrm>
+                    <a:prstGeom prst="rect">
+                      <a:avLst/>
+                    </a:prstGeom>
+                  </pic:spPr>
+                </pic:pic>
+              </a:graphicData>
+            </a:graphic>
+          </wp:inline>
+        </w:drawing>
       </w:r>
     </w:p>
     <w:p>
@@ -4119,12 +1938,14 @@
         </w:numPr>
         <w:rPr/>
       </w:pPr>
-      <w:bookmarkStart w:id="19" w:name="_Toc50289911"/>
+      <w:bookmarkStart w:id="27" w:name="__RefHeading___Toc817_3221632959"/>
+      <w:bookmarkStart w:id="28" w:name="_Toc50289911"/>
+      <w:bookmarkEnd w:id="27"/>
       <w:r>
         <w:rPr/>
         <w:t>Presentation (UI) Layer Components</w:t>
       </w:r>
-      <w:bookmarkEnd w:id="19"/>
+      <w:bookmarkEnd w:id="28"/>
     </w:p>
     <w:p>
       <w:pPr>
@@ -4145,12 +1966,14 @@
         </w:numPr>
         <w:rPr/>
       </w:pPr>
-      <w:bookmarkStart w:id="20" w:name="_Toc50289912"/>
+      <w:bookmarkStart w:id="29" w:name="__RefHeading___Toc819_3221632959"/>
+      <w:bookmarkStart w:id="30" w:name="_Toc50289912"/>
+      <w:bookmarkEnd w:id="29"/>
       <w:r>
         <w:rPr/>
         <w:t>Domain (Application) Layer Components</w:t>
       </w:r>
-      <w:bookmarkEnd w:id="20"/>
+      <w:bookmarkEnd w:id="30"/>
     </w:p>
     <w:p>
       <w:pPr>
@@ -4159,23 +1982,276 @@
           <w:ilvl w:val="3"/>
           <w:numId w:val="3"/>
         </w:numPr>
-        <w:rPr/>
-      </w:pPr>
-      <w:bookmarkStart w:id="21" w:name="_Toc50289913"/>
-      <w:r>
-        <w:rPr/>
-        <w:t>&lt;Component 1&gt;</w:t>
-      </w:r>
-      <w:bookmarkEnd w:id="21"/>
+        <w:rPr>
+          <w:rFonts w:ascii="Calibri Light" w:hAnsi="Calibri Light" w:eastAsia="" w:cs="" w:asciiTheme="majorHAnsi" w:cstheme="majorBidi" w:eastAsiaTheme="majorEastAsia" w:hAnsiTheme="majorHAnsi"/>
+          <w:i/>
+          <w:i/>
+          <w:iCs/>
+          <w:color w:val="2F5496" w:themeColor="accent1" w:themeShade="bf"/>
+          <w:kern w:val="0"/>
+          <w:sz w:val="22"/>
+          <w:szCs w:val="22"/>
+          <w:lang w:val="en-US" w:eastAsia="en-US" w:bidi="ar-SA"/>
+        </w:rPr>
+      </w:pPr>
+      <w:bookmarkStart w:id="31" w:name="__RefHeading___Toc821_3221632959"/>
+      <w:bookmarkStart w:id="32" w:name="_Toc50289913"/>
+      <w:bookmarkEnd w:id="31"/>
+      <w:r>
+        <w:rPr>
+          <w:rFonts w:eastAsia="" w:cs="" w:cstheme="majorBidi" w:eastAsiaTheme="majorEastAsia"/>
+          <w:i/>
+          <w:iCs/>
+          <w:color w:val="2F5496" w:themeColor="accent1" w:themeShade="bf"/>
+          <w:kern w:val="0"/>
+          <w:sz w:val="22"/>
+          <w:szCs w:val="22"/>
+          <w:lang w:val="en-US" w:eastAsia="en-US" w:bidi="ar-SA"/>
+        </w:rPr>
+        <w:t>H</w:t>
+      </w:r>
+      <w:bookmarkEnd w:id="32"/>
+      <w:r>
+        <w:rPr>
+          <w:rFonts w:eastAsia="" w:cs="" w:cstheme="majorBidi" w:eastAsiaTheme="majorEastAsia"/>
+          <w:i/>
+          <w:iCs/>
+          <w:color w:val="2F5496" w:themeColor="accent1" w:themeShade="bf"/>
+          <w:kern w:val="0"/>
+          <w:sz w:val="22"/>
+          <w:szCs w:val="22"/>
+          <w:lang w:val="en-US" w:eastAsia="en-US" w:bidi="ar-SA"/>
+        </w:rPr>
+        <w:t>otel</w:t>
+      </w:r>
     </w:p>
     <w:p>
       <w:pPr>
         <w:pStyle w:val="NormalL2"/>
-        <w:rPr/>
-      </w:pPr>
-      <w:r>
-        <w:rPr/>
-        <w:t>&lt;inert Component 1 description and purpose here.  Components are represented as sub packages in the diagram above and as subfolders in your computer’s filesystem&gt;</w:t>
+        <w:rPr>
+          <w:rFonts w:ascii="Calibri" w:hAnsi="Calibri" w:eastAsia="Calibri" w:cs="" w:asciiTheme="minorHAnsi" w:cstheme="minorBidi" w:eastAsiaTheme="minorHAnsi" w:hAnsiTheme="minorHAnsi"/>
+          <w:color w:val="auto"/>
+          <w:kern w:val="0"/>
+          <w:sz w:val="22"/>
+          <w:szCs w:val="22"/>
+          <w:lang w:val="en-US" w:eastAsia="en-US" w:bidi="ar-SA"/>
+        </w:rPr>
+      </w:pPr>
+      <w:r>
+        <w:rPr>
+          <w:rFonts w:eastAsia="Calibri" w:cs="" w:cstheme="minorBidi" w:eastAsiaTheme="minorHAnsi"/>
+          <w:color w:val="auto"/>
+          <w:kern w:val="0"/>
+          <w:sz w:val="22"/>
+          <w:szCs w:val="22"/>
+          <w:lang w:val="en-US" w:eastAsia="en-US" w:bidi="ar-SA"/>
+        </w:rPr>
+        <w:t xml:space="preserve">The </w:t>
+      </w:r>
+      <w:r>
+        <w:rPr>
+          <w:rFonts w:eastAsia="Calibri" w:cs="" w:cstheme="minorBidi" w:eastAsiaTheme="minorHAnsi"/>
+          <w:i/>
+          <w:iCs/>
+          <w:color w:val="auto"/>
+          <w:kern w:val="0"/>
+          <w:sz w:val="22"/>
+          <w:szCs w:val="22"/>
+          <w:lang w:val="en-US" w:eastAsia="en-US" w:bidi="ar-SA"/>
+        </w:rPr>
+        <w:t>Hotel</w:t>
+      </w:r>
+      <w:r>
+        <w:rPr>
+          <w:rFonts w:eastAsia="Calibri" w:cs="" w:cstheme="minorBidi" w:eastAsiaTheme="minorHAnsi"/>
+          <w:color w:val="auto"/>
+          <w:kern w:val="0"/>
+          <w:sz w:val="22"/>
+          <w:szCs w:val="22"/>
+          <w:lang w:val="en-US" w:eastAsia="en-US" w:bidi="ar-SA"/>
+        </w:rPr>
+        <w:t xml:space="preserve"> domain component is the component responsible for the Hotel concept, as a container of Rooms. The primary corresponding use case that the</w:t>
+      </w:r>
+      <w:r>
+        <w:rPr>
+          <w:rFonts w:eastAsia="Calibri" w:cs="" w:cstheme="minorBidi" w:eastAsiaTheme="minorHAnsi"/>
+          <w:i/>
+          <w:iCs/>
+          <w:color w:val="auto"/>
+          <w:kern w:val="0"/>
+          <w:sz w:val="22"/>
+          <w:szCs w:val="22"/>
+          <w:lang w:val="en-US" w:eastAsia="en-US" w:bidi="ar-SA"/>
+        </w:rPr>
+        <w:t xml:space="preserve"> Hotel</w:t>
+      </w:r>
+      <w:r>
+        <w:rPr>
+          <w:rFonts w:eastAsia="Calibri" w:cs="" w:cstheme="minorBidi" w:eastAsiaTheme="minorHAnsi"/>
+          <w:i w:val="false"/>
+          <w:iCs w:val="false"/>
+          <w:color w:val="auto"/>
+          <w:kern w:val="0"/>
+          <w:sz w:val="22"/>
+          <w:szCs w:val="22"/>
+          <w:lang w:val="en-US" w:eastAsia="en-US" w:bidi="ar-SA"/>
+        </w:rPr>
+        <w:t xml:space="preserve"> component is responsible for is the</w:t>
+      </w:r>
+      <w:r>
+        <w:rPr>
+          <w:rFonts w:eastAsia="Calibri" w:cs="" w:cstheme="minorBidi" w:eastAsiaTheme="minorHAnsi"/>
+          <w:i/>
+          <w:iCs/>
+          <w:color w:val="auto"/>
+          <w:kern w:val="0"/>
+          <w:sz w:val="22"/>
+          <w:szCs w:val="22"/>
+          <w:lang w:val="en-US" w:eastAsia="en-US" w:bidi="ar-SA"/>
+        </w:rPr>
+        <w:t xml:space="preserve"> Manage Hotel Rooms</w:t>
+      </w:r>
+      <w:r>
+        <w:rPr>
+          <w:rFonts w:eastAsia="Calibri" w:cs="" w:cstheme="minorBidi" w:eastAsiaTheme="minorHAnsi"/>
+          <w:i w:val="false"/>
+          <w:iCs w:val="false"/>
+          <w:color w:val="auto"/>
+          <w:kern w:val="0"/>
+          <w:sz w:val="22"/>
+          <w:szCs w:val="22"/>
+          <w:lang w:val="en-US" w:eastAsia="en-US" w:bidi="ar-SA"/>
+        </w:rPr>
+        <w:t xml:space="preserve"> use case.</w:t>
+      </w:r>
+      <w:r>
+        <w:rPr>
+          <w:rFonts w:eastAsia="Calibri" w:cs="" w:cstheme="minorBidi" w:eastAsiaTheme="minorHAnsi"/>
+          <w:i/>
+          <w:iCs/>
+          <w:color w:val="auto"/>
+          <w:kern w:val="0"/>
+          <w:sz w:val="22"/>
+          <w:szCs w:val="22"/>
+          <w:lang w:val="en-US" w:eastAsia="en-US" w:bidi="ar-SA"/>
+        </w:rPr>
+        <w:t xml:space="preserve"> </w:t>
+      </w:r>
+      <w:r>
+        <w:rPr>
+          <w:rFonts w:eastAsia="Calibri" w:cs="" w:cstheme="minorBidi" w:eastAsiaTheme="minorHAnsi"/>
+          <w:color w:val="auto"/>
+          <w:kern w:val="0"/>
+          <w:sz w:val="22"/>
+          <w:szCs w:val="22"/>
+          <w:lang w:val="en-US" w:eastAsia="en-US" w:bidi="ar-SA"/>
+        </w:rPr>
+        <w:t xml:space="preserve">The </w:t>
+      </w:r>
+      <w:r>
+        <w:rPr>
+          <w:rFonts w:eastAsia="Calibri" w:cs="" w:cstheme="minorBidi" w:eastAsiaTheme="minorHAnsi"/>
+          <w:i/>
+          <w:iCs/>
+          <w:color w:val="auto"/>
+          <w:kern w:val="0"/>
+          <w:sz w:val="22"/>
+          <w:szCs w:val="22"/>
+          <w:lang w:val="en-US" w:eastAsia="en-US" w:bidi="ar-SA"/>
+        </w:rPr>
+        <w:t>Hotel</w:t>
+      </w:r>
+      <w:r>
+        <w:rPr>
+          <w:rFonts w:eastAsia="Calibri" w:cs="" w:cstheme="minorBidi" w:eastAsiaTheme="minorHAnsi"/>
+          <w:color w:val="auto"/>
+          <w:kern w:val="0"/>
+          <w:sz w:val="22"/>
+          <w:szCs w:val="22"/>
+          <w:lang w:val="en-US" w:eastAsia="en-US" w:bidi="ar-SA"/>
+        </w:rPr>
+        <w:t xml:space="preserve"> component holds in it, classes such as Hotel and Room as well as the interface HotelHandler. The </w:t>
+      </w:r>
+      <w:r>
+        <w:rPr>
+          <w:rFonts w:eastAsia="Calibri" w:cs="" w:cstheme="minorBidi" w:eastAsiaTheme="minorHAnsi"/>
+          <w:i/>
+          <w:iCs/>
+          <w:color w:val="auto"/>
+          <w:kern w:val="0"/>
+          <w:sz w:val="22"/>
+          <w:szCs w:val="22"/>
+          <w:lang w:val="en-US" w:eastAsia="en-US" w:bidi="ar-SA"/>
+        </w:rPr>
+        <w:t>Hotel</w:t>
+      </w:r>
+      <w:r>
+        <w:rPr>
+          <w:rFonts w:eastAsia="Calibri" w:cs="" w:cstheme="minorBidi" w:eastAsiaTheme="minorHAnsi"/>
+          <w:i w:val="false"/>
+          <w:iCs w:val="false"/>
+          <w:color w:val="auto"/>
+          <w:kern w:val="0"/>
+          <w:sz w:val="22"/>
+          <w:szCs w:val="22"/>
+          <w:lang w:val="en-US" w:eastAsia="en-US" w:bidi="ar-SA"/>
+        </w:rPr>
+        <w:t xml:space="preserve"> component's responsibility is to keep track of a Hotel and it's Rooms, along with the description of said Rooms. These Rooms have a price, descriptions, bed count, along with a BedType and RoomType. Any functionality, class, enumeration, or interface to support the </w:t>
+      </w:r>
+      <w:r>
+        <w:rPr>
+          <w:rFonts w:eastAsia="Calibri" w:cs="" w:cstheme="minorBidi" w:eastAsiaTheme="minorHAnsi"/>
+          <w:i/>
+          <w:iCs/>
+          <w:color w:val="auto"/>
+          <w:kern w:val="0"/>
+          <w:sz w:val="22"/>
+          <w:szCs w:val="22"/>
+          <w:lang w:val="en-US" w:eastAsia="en-US" w:bidi="ar-SA"/>
+        </w:rPr>
+        <w:t>Manage Hotel Rooms</w:t>
+      </w:r>
+      <w:r>
+        <w:rPr>
+          <w:rFonts w:eastAsia="Calibri" w:cs="" w:cstheme="minorBidi" w:eastAsiaTheme="minorHAnsi"/>
+          <w:i w:val="false"/>
+          <w:iCs w:val="false"/>
+          <w:color w:val="auto"/>
+          <w:kern w:val="0"/>
+          <w:sz w:val="22"/>
+          <w:szCs w:val="22"/>
+          <w:u w:val="none"/>
+          <w:lang w:val="en-US" w:eastAsia="en-US" w:bidi="ar-SA"/>
+        </w:rPr>
+        <w:t xml:space="preserve"> use case are packaged into the </w:t>
+      </w:r>
+      <w:r>
+        <w:rPr>
+          <w:rFonts w:eastAsia="Calibri" w:cs="" w:cstheme="minorBidi" w:eastAsiaTheme="minorHAnsi"/>
+          <w:i/>
+          <w:iCs/>
+          <w:color w:val="auto"/>
+          <w:kern w:val="0"/>
+          <w:sz w:val="22"/>
+          <w:szCs w:val="22"/>
+          <w:u w:val="none"/>
+          <w:lang w:val="en-US" w:eastAsia="en-US" w:bidi="ar-SA"/>
+        </w:rPr>
+        <w:t>Hotel</w:t>
+      </w:r>
+      <w:r>
+        <w:rPr>
+          <w:rFonts w:eastAsia="Calibri" w:cs="" w:cstheme="minorBidi" w:eastAsiaTheme="minorHAnsi"/>
+          <w:i w:val="false"/>
+          <w:iCs w:val="false"/>
+          <w:color w:val="auto"/>
+          <w:kern w:val="0"/>
+          <w:sz w:val="22"/>
+          <w:szCs w:val="22"/>
+          <w:u w:val="none"/>
+          <w:lang w:val="en-US" w:eastAsia="en-US" w:bidi="ar-SA"/>
+        </w:rPr>
+        <w:t xml:space="preserve"> component.</w:t>
       </w:r>
     </w:p>
     <w:p>
@@ -4185,23 +2261,253 @@
           <w:ilvl w:val="3"/>
           <w:numId w:val="3"/>
         </w:numPr>
-        <w:rPr/>
-      </w:pPr>
-      <w:bookmarkStart w:id="22" w:name="_Toc50289914"/>
-      <w:r>
-        <w:rPr/>
-        <w:t>&lt;Component 2&gt;</w:t>
-      </w:r>
-      <w:bookmarkEnd w:id="22"/>
+        <w:rPr>
+          <w:rFonts w:ascii="Calibri Light" w:hAnsi="Calibri Light" w:eastAsia="" w:cs="" w:asciiTheme="majorHAnsi" w:cstheme="majorBidi" w:eastAsiaTheme="majorEastAsia" w:hAnsiTheme="majorHAnsi"/>
+          <w:i/>
+          <w:i/>
+          <w:iCs/>
+          <w:color w:val="2F5496" w:themeColor="accent1" w:themeShade="bf"/>
+          <w:kern w:val="0"/>
+          <w:sz w:val="22"/>
+          <w:szCs w:val="22"/>
+          <w:lang w:val="en-US" w:eastAsia="en-US" w:bidi="ar-SA"/>
+        </w:rPr>
+      </w:pPr>
+      <w:bookmarkStart w:id="33" w:name="__RefHeading___Toc823_3221632959"/>
+      <w:bookmarkStart w:id="34" w:name="_Toc50289914"/>
+      <w:bookmarkEnd w:id="33"/>
+      <w:r>
+        <w:rPr>
+          <w:rFonts w:eastAsia="" w:cs="" w:cstheme="majorBidi" w:eastAsiaTheme="majorEastAsia"/>
+          <w:i/>
+          <w:iCs/>
+          <w:color w:val="2F5496" w:themeColor="accent1" w:themeShade="bf"/>
+          <w:kern w:val="0"/>
+          <w:sz w:val="22"/>
+          <w:szCs w:val="22"/>
+          <w:lang w:val="en-US" w:eastAsia="en-US" w:bidi="ar-SA"/>
+        </w:rPr>
+        <w:t>R</w:t>
+      </w:r>
+      <w:bookmarkEnd w:id="34"/>
+      <w:r>
+        <w:rPr>
+          <w:rFonts w:eastAsia="" w:cs="" w:cstheme="majorBidi" w:eastAsiaTheme="majorEastAsia"/>
+          <w:i/>
+          <w:iCs/>
+          <w:color w:val="2F5496" w:themeColor="accent1" w:themeShade="bf"/>
+          <w:kern w:val="0"/>
+          <w:sz w:val="22"/>
+          <w:szCs w:val="22"/>
+          <w:lang w:val="en-US" w:eastAsia="en-US" w:bidi="ar-SA"/>
+        </w:rPr>
+        <w:t>eservation</w:t>
+      </w:r>
     </w:p>
     <w:p>
       <w:pPr>
         <w:pStyle w:val="NormalL2"/>
-        <w:rPr/>
-      </w:pPr>
-      <w:r>
-        <w:rPr/>
-        <w:t>&lt;inert Component 2 description and purpose here.  Components are represented as sub packages in the diagram above and as subfolders in your computer’s filesystem&gt;</w:t>
+        <w:rPr>
+          <w:rFonts w:ascii="Calibri" w:hAnsi="Calibri" w:eastAsia="Calibri" w:cs="" w:asciiTheme="minorHAnsi" w:cstheme="minorBidi" w:eastAsiaTheme="minorHAnsi" w:hAnsiTheme="minorHAnsi"/>
+          <w:color w:val="auto"/>
+          <w:kern w:val="0"/>
+          <w:sz w:val="22"/>
+          <w:szCs w:val="22"/>
+          <w:lang w:val="en-US" w:eastAsia="en-US" w:bidi="ar-SA"/>
+        </w:rPr>
+      </w:pPr>
+      <w:r>
+        <w:rPr>
+          <w:rFonts w:eastAsia="Calibri" w:cs="" w:cstheme="minorBidi" w:eastAsiaTheme="minorHAnsi"/>
+          <w:color w:val="auto"/>
+          <w:kern w:val="0"/>
+          <w:sz w:val="22"/>
+          <w:szCs w:val="22"/>
+          <w:lang w:val="en-US" w:eastAsia="en-US" w:bidi="ar-SA"/>
+        </w:rPr>
+        <w:t xml:space="preserve">The </w:t>
+      </w:r>
+      <w:r>
+        <w:rPr>
+          <w:rFonts w:eastAsia="Calibri" w:cs="" w:cstheme="minorBidi" w:eastAsiaTheme="minorHAnsi"/>
+          <w:i/>
+          <w:iCs/>
+          <w:color w:val="auto"/>
+          <w:kern w:val="0"/>
+          <w:sz w:val="22"/>
+          <w:szCs w:val="22"/>
+          <w:lang w:val="en-US" w:eastAsia="en-US" w:bidi="ar-SA"/>
+        </w:rPr>
+        <w:t>Reservation</w:t>
+      </w:r>
+      <w:r>
+        <w:rPr>
+          <w:rFonts w:eastAsia="Calibri" w:cs="" w:cstheme="minorBidi" w:eastAsiaTheme="minorHAnsi"/>
+          <w:i w:val="false"/>
+          <w:iCs w:val="false"/>
+          <w:color w:val="auto"/>
+          <w:kern w:val="0"/>
+          <w:sz w:val="22"/>
+          <w:szCs w:val="22"/>
+          <w:lang w:val="en-US" w:eastAsia="en-US" w:bidi="ar-SA"/>
+        </w:rPr>
+        <w:t xml:space="preserve"> domain component is the component responsible for the concept of Reservations and payment related concepts such as BillingMethods, Transactions, and Accounts. The primary corresponding use case that the </w:t>
+      </w:r>
+      <w:r>
+        <w:rPr>
+          <w:rFonts w:eastAsia="Calibri" w:cs="" w:cstheme="minorBidi" w:eastAsiaTheme="minorHAnsi"/>
+          <w:i/>
+          <w:iCs/>
+          <w:color w:val="auto"/>
+          <w:kern w:val="0"/>
+          <w:sz w:val="22"/>
+          <w:szCs w:val="22"/>
+          <w:lang w:val="en-US" w:eastAsia="en-US" w:bidi="ar-SA"/>
+        </w:rPr>
+        <w:t>Reservation</w:t>
+      </w:r>
+      <w:r>
+        <w:rPr>
+          <w:rFonts w:eastAsia="Calibri" w:cs="" w:cstheme="minorBidi" w:eastAsiaTheme="minorHAnsi"/>
+          <w:i w:val="false"/>
+          <w:iCs w:val="false"/>
+          <w:color w:val="auto"/>
+          <w:kern w:val="0"/>
+          <w:sz w:val="22"/>
+          <w:szCs w:val="22"/>
+          <w:lang w:val="en-US" w:eastAsia="en-US" w:bidi="ar-SA"/>
+        </w:rPr>
+        <w:t xml:space="preserve"> component is responsible for is the </w:t>
+      </w:r>
+      <w:r>
+        <w:rPr>
+          <w:rFonts w:eastAsia="Calibri" w:cs="" w:cstheme="minorBidi" w:eastAsiaTheme="minorHAnsi"/>
+          <w:i/>
+          <w:iCs/>
+          <w:color w:val="auto"/>
+          <w:kern w:val="0"/>
+          <w:sz w:val="22"/>
+          <w:szCs w:val="22"/>
+          <w:lang w:val="en-US" w:eastAsia="en-US" w:bidi="ar-SA"/>
+        </w:rPr>
+        <w:t>Manage Reservations</w:t>
+      </w:r>
+      <w:r>
+        <w:rPr>
+          <w:rFonts w:eastAsia="Calibri" w:cs="" w:cstheme="minorBidi" w:eastAsiaTheme="minorHAnsi"/>
+          <w:i w:val="false"/>
+          <w:iCs w:val="false"/>
+          <w:color w:val="auto"/>
+          <w:kern w:val="0"/>
+          <w:sz w:val="22"/>
+          <w:szCs w:val="22"/>
+          <w:lang w:val="en-US" w:eastAsia="en-US" w:bidi="ar-SA"/>
+        </w:rPr>
+        <w:t xml:space="preserve"> use case. The </w:t>
+      </w:r>
+      <w:r>
+        <w:rPr>
+          <w:rFonts w:eastAsia="Calibri" w:cs="" w:cstheme="minorBidi" w:eastAsiaTheme="minorHAnsi"/>
+          <w:i/>
+          <w:iCs/>
+          <w:color w:val="auto"/>
+          <w:kern w:val="0"/>
+          <w:sz w:val="22"/>
+          <w:szCs w:val="22"/>
+          <w:lang w:val="en-US" w:eastAsia="en-US" w:bidi="ar-SA"/>
+        </w:rPr>
+        <w:t>Reservation</w:t>
+      </w:r>
+      <w:r>
+        <w:rPr>
+          <w:rFonts w:eastAsia="Calibri" w:cs="" w:cstheme="minorBidi" w:eastAsiaTheme="minorHAnsi"/>
+          <w:i w:val="false"/>
+          <w:iCs w:val="false"/>
+          <w:color w:val="auto"/>
+          <w:kern w:val="0"/>
+          <w:sz w:val="22"/>
+          <w:szCs w:val="22"/>
+          <w:lang w:val="en-US" w:eastAsia="en-US" w:bidi="ar-SA"/>
+        </w:rPr>
+        <w:t xml:space="preserve"> holds in it, classes such as Reservation, BillingMethod, Transaction, Account as well as the interface ReservationHandler. The </w:t>
+      </w:r>
+      <w:r>
+        <w:rPr>
+          <w:rFonts w:eastAsia="Calibri" w:cs="" w:cstheme="minorBidi" w:eastAsiaTheme="minorHAnsi"/>
+          <w:i/>
+          <w:iCs/>
+          <w:color w:val="auto"/>
+          <w:kern w:val="0"/>
+          <w:sz w:val="22"/>
+          <w:szCs w:val="22"/>
+          <w:lang w:val="en-US" w:eastAsia="en-US" w:bidi="ar-SA"/>
+        </w:rPr>
+        <w:t>Reservation</w:t>
+      </w:r>
+      <w:r>
+        <w:rPr>
+          <w:rFonts w:eastAsia="Calibri" w:cs="" w:cstheme="minorBidi" w:eastAsiaTheme="minorHAnsi"/>
+          <w:i w:val="false"/>
+          <w:iCs w:val="false"/>
+          <w:color w:val="auto"/>
+          <w:kern w:val="0"/>
+          <w:sz w:val="22"/>
+          <w:szCs w:val="22"/>
+          <w:lang w:val="en-US" w:eastAsia="en-US" w:bidi="ar-SA"/>
+        </w:rPr>
+        <w:t xml:space="preserve"> component's responsibility is to keep track of reservations and payments for these Reservations, along with the times of reservation, time of payment, billing information such as card number, expiration, cvv codes, card holder name, address and contact, card types, payment dates, etc. Any functionality, class, enumeration or interface to support the </w:t>
+      </w:r>
+      <w:r>
+        <w:rPr>
+          <w:rFonts w:eastAsia="Calibri" w:cs="" w:cstheme="minorBidi" w:eastAsiaTheme="minorHAnsi"/>
+          <w:i/>
+          <w:iCs/>
+          <w:color w:val="auto"/>
+          <w:kern w:val="0"/>
+          <w:sz w:val="22"/>
+          <w:szCs w:val="22"/>
+          <w:lang w:val="en-US" w:eastAsia="en-US" w:bidi="ar-SA"/>
+        </w:rPr>
+        <w:t>Manage Reservation</w:t>
+      </w:r>
+      <w:r>
+        <w:rPr>
+          <w:rFonts w:eastAsia="Calibri" w:cs="" w:cstheme="minorBidi" w:eastAsiaTheme="minorHAnsi"/>
+          <w:i w:val="false"/>
+          <w:iCs w:val="false"/>
+          <w:color w:val="auto"/>
+          <w:kern w:val="0"/>
+          <w:sz w:val="22"/>
+          <w:szCs w:val="22"/>
+          <w:lang w:val="en-US" w:eastAsia="en-US" w:bidi="ar-SA"/>
+        </w:rPr>
+        <w:t xml:space="preserve"> use case that deals explicitly with the Reservation rather than the Room, is packaged into the </w:t>
+      </w:r>
+      <w:r>
+        <w:rPr>
+          <w:rFonts w:eastAsia="Calibri" w:cs="" w:cstheme="minorBidi" w:eastAsiaTheme="minorHAnsi"/>
+          <w:i/>
+          <w:iCs/>
+          <w:color w:val="auto"/>
+          <w:kern w:val="0"/>
+          <w:sz w:val="22"/>
+          <w:szCs w:val="22"/>
+          <w:lang w:val="en-US" w:eastAsia="en-US" w:bidi="ar-SA"/>
+        </w:rPr>
+        <w:t>Reservation</w:t>
+      </w:r>
+      <w:r>
+        <w:rPr>
+          <w:rFonts w:eastAsia="Calibri" w:cs="" w:cstheme="minorBidi" w:eastAsiaTheme="minorHAnsi"/>
+          <w:i w:val="false"/>
+          <w:iCs w:val="false"/>
+          <w:color w:val="auto"/>
+          <w:kern w:val="0"/>
+          <w:sz w:val="22"/>
+          <w:szCs w:val="22"/>
+          <w:lang w:val="en-US" w:eastAsia="en-US" w:bidi="ar-SA"/>
+        </w:rPr>
+        <w:t xml:space="preserve"> component.</w:t>
       </w:r>
     </w:p>
     <w:p>
@@ -4211,23 +2517,175 @@
           <w:ilvl w:val="3"/>
           <w:numId w:val="3"/>
         </w:numPr>
-        <w:rPr/>
-      </w:pPr>
-      <w:bookmarkStart w:id="23" w:name="_Toc50289915"/>
-      <w:r>
-        <w:rPr/>
-        <w:t>&lt;Component …&gt;</w:t>
-      </w:r>
-      <w:bookmarkEnd w:id="23"/>
+        <w:rPr>
+          <w:rFonts w:ascii="Calibri Light" w:hAnsi="Calibri Light" w:eastAsia="" w:cs="" w:asciiTheme="majorHAnsi" w:cstheme="majorBidi" w:eastAsiaTheme="majorEastAsia" w:hAnsiTheme="majorHAnsi"/>
+          <w:i/>
+          <w:i/>
+          <w:iCs/>
+          <w:color w:val="2F5496" w:themeColor="accent1" w:themeShade="bf"/>
+          <w:kern w:val="0"/>
+          <w:sz w:val="22"/>
+          <w:szCs w:val="22"/>
+          <w:lang w:val="en-US" w:eastAsia="en-US" w:bidi="ar-SA"/>
+        </w:rPr>
+      </w:pPr>
+      <w:bookmarkStart w:id="35" w:name="__RefHeading___Toc825_3221632959"/>
+      <w:bookmarkStart w:id="36" w:name="_Toc50289915"/>
+      <w:bookmarkEnd w:id="35"/>
+      <w:r>
+        <w:rPr>
+          <w:rFonts w:eastAsia="" w:cs="" w:cstheme="majorBidi" w:eastAsiaTheme="majorEastAsia"/>
+          <w:i/>
+          <w:iCs/>
+          <w:color w:val="2F5496" w:themeColor="accent1" w:themeShade="bf"/>
+          <w:kern w:val="0"/>
+          <w:sz w:val="22"/>
+          <w:szCs w:val="22"/>
+          <w:lang w:val="en-US" w:eastAsia="en-US" w:bidi="ar-SA"/>
+        </w:rPr>
+        <w:t>S</w:t>
+      </w:r>
+      <w:bookmarkEnd w:id="36"/>
+      <w:r>
+        <w:rPr>
+          <w:rFonts w:eastAsia="" w:cs="" w:cstheme="majorBidi" w:eastAsiaTheme="majorEastAsia"/>
+          <w:i/>
+          <w:iCs/>
+          <w:color w:val="2F5496" w:themeColor="accent1" w:themeShade="bf"/>
+          <w:kern w:val="0"/>
+          <w:sz w:val="22"/>
+          <w:szCs w:val="22"/>
+          <w:lang w:val="en-US" w:eastAsia="en-US" w:bidi="ar-SA"/>
+        </w:rPr>
+        <w:t>ession</w:t>
+      </w:r>
     </w:p>
     <w:p>
       <w:pPr>
         <w:pStyle w:val="NormalL2"/>
-        <w:rPr/>
-      </w:pPr>
-      <w:r>
-        <w:rPr/>
-        <w:t>…</w:t>
+        <w:rPr>
+          <w:rFonts w:ascii="Calibri" w:hAnsi="Calibri" w:eastAsia="Calibri" w:cs="" w:asciiTheme="minorHAnsi" w:cstheme="minorBidi" w:eastAsiaTheme="minorHAnsi" w:hAnsiTheme="minorHAnsi"/>
+          <w:color w:val="auto"/>
+          <w:kern w:val="0"/>
+          <w:sz w:val="22"/>
+          <w:szCs w:val="22"/>
+          <w:lang w:val="en-US" w:eastAsia="en-US" w:bidi="ar-SA"/>
+        </w:rPr>
+      </w:pPr>
+      <w:r>
+        <w:rPr>
+          <w:rFonts w:eastAsia="Calibri" w:cs="" w:cstheme="minorBidi" w:eastAsiaTheme="minorHAnsi"/>
+          <w:color w:val="auto"/>
+          <w:kern w:val="0"/>
+          <w:sz w:val="22"/>
+          <w:szCs w:val="22"/>
+          <w:lang w:val="en-US" w:eastAsia="en-US" w:bidi="ar-SA"/>
+        </w:rPr>
+        <w:t xml:space="preserve">The </w:t>
+      </w:r>
+      <w:r>
+        <w:rPr>
+          <w:rFonts w:eastAsia="Calibri" w:cs="" w:cstheme="minorBidi" w:eastAsiaTheme="minorHAnsi"/>
+          <w:i/>
+          <w:iCs/>
+          <w:color w:val="auto"/>
+          <w:kern w:val="0"/>
+          <w:sz w:val="22"/>
+          <w:szCs w:val="22"/>
+          <w:lang w:val="en-US" w:eastAsia="en-US" w:bidi="ar-SA"/>
+        </w:rPr>
+        <w:t>Session</w:t>
+      </w:r>
+      <w:r>
+        <w:rPr>
+          <w:rFonts w:eastAsia="Calibri" w:cs="" w:cstheme="minorBidi" w:eastAsiaTheme="minorHAnsi"/>
+          <w:i w:val="false"/>
+          <w:iCs w:val="false"/>
+          <w:color w:val="auto"/>
+          <w:kern w:val="0"/>
+          <w:sz w:val="22"/>
+          <w:szCs w:val="22"/>
+          <w:lang w:val="en-US" w:eastAsia="en-US" w:bidi="ar-SA"/>
+        </w:rPr>
+        <w:t xml:space="preserve"> domain component is the component responsible for serving as an actor's user Session in the system. The </w:t>
+      </w:r>
+      <w:r>
+        <w:rPr>
+          <w:rFonts w:eastAsia="Calibri" w:cs="" w:cstheme="minorBidi" w:eastAsiaTheme="minorHAnsi"/>
+          <w:i/>
+          <w:iCs/>
+          <w:color w:val="auto"/>
+          <w:kern w:val="0"/>
+          <w:sz w:val="22"/>
+          <w:szCs w:val="22"/>
+          <w:lang w:val="en-US" w:eastAsia="en-US" w:bidi="ar-SA"/>
+        </w:rPr>
+        <w:t xml:space="preserve">Session </w:t>
+      </w:r>
+      <w:r>
+        <w:rPr>
+          <w:rFonts w:eastAsia="Calibri" w:cs="" w:cstheme="minorBidi" w:eastAsiaTheme="minorHAnsi"/>
+          <w:i w:val="false"/>
+          <w:iCs w:val="false"/>
+          <w:color w:val="auto"/>
+          <w:kern w:val="0"/>
+          <w:sz w:val="22"/>
+          <w:szCs w:val="22"/>
+          <w:lang w:val="en-US" w:eastAsia="en-US" w:bidi="ar-SA"/>
+        </w:rPr>
+        <w:t xml:space="preserve">component facilitates the authentication functionality, which is not an explicit use case mentioned earlier, but is an essential supporting functionality that allows all other use cases to occur. The </w:t>
+      </w:r>
+      <w:r>
+        <w:rPr>
+          <w:rFonts w:eastAsia="Calibri" w:cs="" w:cstheme="minorBidi" w:eastAsiaTheme="minorHAnsi"/>
+          <w:i/>
+          <w:iCs/>
+          <w:color w:val="auto"/>
+          <w:kern w:val="0"/>
+          <w:sz w:val="22"/>
+          <w:szCs w:val="22"/>
+          <w:lang w:val="en-US" w:eastAsia="en-US" w:bidi="ar-SA"/>
+        </w:rPr>
+        <w:t>Session</w:t>
+      </w:r>
+      <w:r>
+        <w:rPr>
+          <w:rFonts w:eastAsia="Calibri" w:cs="" w:cstheme="minorBidi" w:eastAsiaTheme="minorHAnsi"/>
+          <w:i w:val="false"/>
+          <w:iCs w:val="false"/>
+          <w:color w:val="auto"/>
+          <w:kern w:val="0"/>
+          <w:sz w:val="22"/>
+          <w:szCs w:val="22"/>
+          <w:lang w:val="en-US" w:eastAsia="en-US" w:bidi="ar-SA"/>
+        </w:rPr>
+        <w:t xml:space="preserve"> component takes care of user roles and permissions, making sure that they are both able to reach the functionalities that they are intended to have, and ONLY the functionalities and interfaces that they are intended to have. The Session draws greatly from the TechnicalServices layer's </w:t>
+      </w:r>
+      <w:r>
+        <w:rPr>
+          <w:rFonts w:eastAsia="Calibri" w:cs="" w:cstheme="minorBidi" w:eastAsiaTheme="minorHAnsi"/>
+          <w:i/>
+          <w:iCs/>
+          <w:color w:val="auto"/>
+          <w:kern w:val="0"/>
+          <w:sz w:val="22"/>
+          <w:szCs w:val="22"/>
+          <w:lang w:val="en-US" w:eastAsia="en-US" w:bidi="ar-SA"/>
+        </w:rPr>
+        <w:t>Persistence</w:t>
+      </w:r>
+      <w:r>
+        <w:rPr>
+          <w:rFonts w:eastAsia="Calibri" w:cs="" w:cstheme="minorBidi" w:eastAsiaTheme="minorHAnsi"/>
+          <w:i w:val="false"/>
+          <w:iCs w:val="false"/>
+          <w:color w:val="auto"/>
+          <w:kern w:val="0"/>
+          <w:sz w:val="22"/>
+          <w:szCs w:val="22"/>
+          <w:lang w:val="en-US" w:eastAsia="en-US" w:bidi="ar-SA"/>
+        </w:rPr>
+        <w:t xml:space="preserve"> component to store user credentials and roles.</w:t>
       </w:r>
     </w:p>
     <w:p>
@@ -4239,12 +2697,14 @@
         </w:numPr>
         <w:rPr/>
       </w:pPr>
-      <w:bookmarkStart w:id="24" w:name="_Toc50289916"/>
+      <w:bookmarkStart w:id="37" w:name="__RefHeading___Toc827_3221632959"/>
+      <w:bookmarkStart w:id="38" w:name="_Toc50289916"/>
+      <w:bookmarkEnd w:id="37"/>
       <w:r>
         <w:rPr/>
         <w:t>Technical Services Layer Components</w:t>
       </w:r>
-      <w:bookmarkEnd w:id="24"/>
+      <w:bookmarkEnd w:id="38"/>
     </w:p>
     <w:p>
       <w:pPr>
@@ -4253,14 +2713,48 @@
           <w:ilvl w:val="3"/>
           <w:numId w:val="3"/>
         </w:numPr>
-        <w:rPr/>
-      </w:pPr>
-      <w:bookmarkStart w:id="25" w:name="_Toc50289917"/>
-      <w:r>
-        <w:rPr/>
-        <w:t>&lt;Component 1&gt;</w:t>
-      </w:r>
-      <w:bookmarkEnd w:id="25"/>
+        <w:rPr>
+          <w:rFonts w:ascii="Calibri Light" w:hAnsi="Calibri Light" w:eastAsia="" w:cs="" w:asciiTheme="majorHAnsi" w:cstheme="majorBidi" w:eastAsiaTheme="majorEastAsia" w:hAnsiTheme="majorHAnsi"/>
+          <w:i/>
+          <w:i/>
+          <w:iCs/>
+          <w:color w:val="2F5496" w:themeColor="accent1" w:themeShade="bf"/>
+          <w:kern w:val="0"/>
+          <w:sz w:val="22"/>
+          <w:szCs w:val="22"/>
+          <w:lang w:val="en-US" w:eastAsia="en-US" w:bidi="ar-SA"/>
+        </w:rPr>
+      </w:pPr>
+      <w:bookmarkStart w:id="39" w:name="__RefHeading___Toc829_3221632959"/>
+      <w:bookmarkStart w:id="40" w:name="_Toc50289917"/>
+      <w:bookmarkEnd w:id="39"/>
+      <w:r>
+        <w:rPr>
+          <w:rFonts w:eastAsia="" w:cs="" w:cstheme="majorBidi" w:eastAsiaTheme="majorEastAsia"/>
+          <w:i/>
+          <w:iCs/>
+          <w:color w:val="2F5496" w:themeColor="accent1" w:themeShade="bf"/>
+          <w:kern w:val="0"/>
+          <w:sz w:val="22"/>
+          <w:szCs w:val="22"/>
+          <w:lang w:val="en-US" w:eastAsia="en-US" w:bidi="ar-SA"/>
+        </w:rPr>
+        <w:t>P</w:t>
+      </w:r>
+      <w:bookmarkEnd w:id="40"/>
+      <w:r>
+        <w:rPr>
+          <w:rFonts w:eastAsia="" w:cs="" w:cstheme="majorBidi" w:eastAsiaTheme="majorEastAsia"/>
+          <w:i/>
+          <w:iCs/>
+          <w:color w:val="2F5496" w:themeColor="accent1" w:themeShade="bf"/>
+          <w:kern w:val="0"/>
+          <w:sz w:val="22"/>
+          <w:szCs w:val="22"/>
+          <w:lang w:val="en-US" w:eastAsia="en-US" w:bidi="ar-SA"/>
+        </w:rPr>
+        <w:t>ersistence</w:t>
+      </w:r>
     </w:p>
     <w:p>
       <w:pPr>
@@ -4268,8 +2762,67 @@
         <w:rPr/>
       </w:pPr>
       <w:r>
-        <w:rPr/>
-        <w:t>&lt;inert Component 1 description and purpose here.  Components are represented as sub packages in the diagram above and as subfolders in your computer’s filesystem&gt;</w:t>
+        <w:rPr>
+          <w:rFonts w:eastAsia="Calibri" w:cs="" w:cstheme="minorBidi" w:eastAsiaTheme="minorHAnsi"/>
+          <w:color w:val="auto"/>
+          <w:kern w:val="0"/>
+          <w:sz w:val="22"/>
+          <w:szCs w:val="22"/>
+          <w:lang w:val="en-US" w:eastAsia="en-US" w:bidi="ar-SA"/>
+        </w:rPr>
+        <w:t xml:space="preserve">The </w:t>
+      </w:r>
+      <w:r>
+        <w:rPr>
+          <w:rFonts w:eastAsia="Calibri" w:cs="" w:cstheme="minorBidi" w:eastAsiaTheme="minorHAnsi"/>
+          <w:i/>
+          <w:iCs/>
+          <w:color w:val="auto"/>
+          <w:kern w:val="0"/>
+          <w:sz w:val="22"/>
+          <w:szCs w:val="22"/>
+          <w:lang w:val="en-US" w:eastAsia="en-US" w:bidi="ar-SA"/>
+        </w:rPr>
+        <w:t>Persistence</w:t>
+      </w:r>
+      <w:r>
+        <w:rPr>
+          <w:rFonts w:eastAsia="Calibri" w:cs="" w:cstheme="minorBidi" w:eastAsiaTheme="minorHAnsi"/>
+          <w:i w:val="false"/>
+          <w:iCs w:val="false"/>
+          <w:color w:val="auto"/>
+          <w:kern w:val="0"/>
+          <w:sz w:val="22"/>
+          <w:szCs w:val="22"/>
+          <w:lang w:val="en-US" w:eastAsia="en-US" w:bidi="ar-SA"/>
+        </w:rPr>
+        <w:t xml:space="preserve"> technical services component is the component responsible for managing persistent data, that is, data that persists throughout system usage and system shutdowns. Ideally, a </w:t>
+      </w:r>
+      <w:r>
+        <w:rPr>
+          <w:rFonts w:eastAsia="Calibri" w:cs="" w:cstheme="minorBidi" w:eastAsiaTheme="minorHAnsi"/>
+          <w:i/>
+          <w:iCs/>
+          <w:color w:val="auto"/>
+          <w:kern w:val="0"/>
+          <w:sz w:val="22"/>
+          <w:szCs w:val="22"/>
+          <w:lang w:val="en-US" w:eastAsia="en-US" w:bidi="ar-SA"/>
+        </w:rPr>
+        <w:t>Persistence</w:t>
+      </w:r>
+      <w:r>
+        <w:rPr>
+          <w:rFonts w:eastAsia="Calibri" w:cs="" w:cstheme="minorBidi" w:eastAsiaTheme="minorHAnsi"/>
+          <w:i w:val="false"/>
+          <w:iCs w:val="false"/>
+          <w:color w:val="auto"/>
+          <w:kern w:val="0"/>
+          <w:sz w:val="22"/>
+          <w:szCs w:val="22"/>
+          <w:lang w:val="en-US" w:eastAsia="en-US" w:bidi="ar-SA"/>
+        </w:rPr>
+        <w:t xml:space="preserve"> component would perform all CRUD operations to store and manage information, but temporarily, it solely performs Reads from regular text files in order to read the configuration of the UI and Logging.</w:t>
       </w:r>
     </w:p>
     <w:p>
@@ -4279,14 +2832,48 @@
           <w:ilvl w:val="3"/>
           <w:numId w:val="3"/>
         </w:numPr>
-        <w:rPr/>
-      </w:pPr>
-      <w:bookmarkStart w:id="26" w:name="_Toc50289918"/>
-      <w:r>
-        <w:rPr/>
-        <w:t>&lt;Component 2&gt;</w:t>
-      </w:r>
-      <w:bookmarkEnd w:id="26"/>
+        <w:rPr>
+          <w:rFonts w:ascii="Calibri Light" w:hAnsi="Calibri Light" w:eastAsia="" w:cs="" w:asciiTheme="majorHAnsi" w:cstheme="majorBidi" w:eastAsiaTheme="majorEastAsia" w:hAnsiTheme="majorHAnsi"/>
+          <w:i/>
+          <w:i/>
+          <w:iCs/>
+          <w:color w:val="2F5496" w:themeColor="accent1" w:themeShade="bf"/>
+          <w:kern w:val="0"/>
+          <w:sz w:val="22"/>
+          <w:szCs w:val="22"/>
+          <w:lang w:val="en-US" w:eastAsia="en-US" w:bidi="ar-SA"/>
+        </w:rPr>
+      </w:pPr>
+      <w:bookmarkStart w:id="41" w:name="__RefHeading___Toc831_3221632959"/>
+      <w:bookmarkStart w:id="42" w:name="_Toc50289918"/>
+      <w:bookmarkEnd w:id="41"/>
+      <w:r>
+        <w:rPr>
+          <w:rFonts w:eastAsia="" w:cs="" w:cstheme="majorBidi" w:eastAsiaTheme="majorEastAsia"/>
+          <w:i/>
+          <w:iCs/>
+          <w:color w:val="2F5496" w:themeColor="accent1" w:themeShade="bf"/>
+          <w:kern w:val="0"/>
+          <w:sz w:val="22"/>
+          <w:szCs w:val="22"/>
+          <w:lang w:val="en-US" w:eastAsia="en-US" w:bidi="ar-SA"/>
+        </w:rPr>
+        <w:t>L</w:t>
+      </w:r>
+      <w:bookmarkEnd w:id="42"/>
+      <w:r>
+        <w:rPr>
+          <w:rFonts w:eastAsia="" w:cs="" w:cstheme="majorBidi" w:eastAsiaTheme="majorEastAsia"/>
+          <w:i/>
+          <w:iCs/>
+          <w:color w:val="2F5496" w:themeColor="accent1" w:themeShade="bf"/>
+          <w:kern w:val="0"/>
+          <w:sz w:val="22"/>
+          <w:szCs w:val="22"/>
+          <w:lang w:val="en-US" w:eastAsia="en-US" w:bidi="ar-SA"/>
+        </w:rPr>
+        <w:t>ogging</w:t>
+      </w:r>
     </w:p>
     <w:p>
       <w:pPr>
@@ -4294,34 +2881,67 @@
         <w:rPr/>
       </w:pPr>
       <w:r>
-        <w:rPr/>
-        <w:t>&lt;inert Component 2 description and purpose here.  Components are represented as sub packages in the diagram above and as subfolders in your computer’s filesystem&gt;</w:t>
-      </w:r>
-    </w:p>
-    <w:p>
-      <w:pPr>
-        <w:pStyle w:val="Heading4"/>
-        <w:numPr>
-          <w:ilvl w:val="3"/>
-          <w:numId w:val="3"/>
-        </w:numPr>
-        <w:rPr/>
-      </w:pPr>
-      <w:bookmarkStart w:id="27" w:name="_Toc50289919"/>
-      <w:r>
-        <w:rPr/>
-        <w:t>&lt;Component …&gt;</w:t>
-      </w:r>
-      <w:bookmarkEnd w:id="27"/>
-    </w:p>
-    <w:p>
-      <w:pPr>
-        <w:pStyle w:val="NormalL2"/>
-        <w:rPr/>
-      </w:pPr>
-      <w:r>
-        <w:rPr/>
-        <w:t>…</w:t>
+        <w:rPr>
+          <w:rFonts w:eastAsia="Calibri" w:cs="" w:cstheme="minorBidi" w:eastAsiaTheme="minorHAnsi"/>
+          <w:color w:val="auto"/>
+          <w:kern w:val="0"/>
+          <w:sz w:val="22"/>
+          <w:szCs w:val="22"/>
+          <w:lang w:val="en-US" w:eastAsia="en-US" w:bidi="ar-SA"/>
+        </w:rPr>
+        <w:t xml:space="preserve">The </w:t>
+      </w:r>
+      <w:r>
+        <w:rPr>
+          <w:rFonts w:eastAsia="Calibri" w:cs="" w:cstheme="minorBidi" w:eastAsiaTheme="minorHAnsi"/>
+          <w:i/>
+          <w:iCs/>
+          <w:color w:val="auto"/>
+          <w:kern w:val="0"/>
+          <w:sz w:val="22"/>
+          <w:szCs w:val="22"/>
+          <w:lang w:val="en-US" w:eastAsia="en-US" w:bidi="ar-SA"/>
+        </w:rPr>
+        <w:t>Logging</w:t>
+      </w:r>
+      <w:r>
+        <w:rPr>
+          <w:rFonts w:eastAsia="Calibri" w:cs="" w:cstheme="minorBidi" w:eastAsiaTheme="minorHAnsi"/>
+          <w:i w:val="false"/>
+          <w:iCs w:val="false"/>
+          <w:color w:val="auto"/>
+          <w:kern w:val="0"/>
+          <w:sz w:val="22"/>
+          <w:szCs w:val="22"/>
+          <w:lang w:val="en-US" w:eastAsia="en-US" w:bidi="ar-SA"/>
+        </w:rPr>
+        <w:t xml:space="preserve"> technical services component is the component responsible for logging system events and interactions. It takes care of printing messages into the command line in a well formatted manner, printing out the date and time of an event, followed by messages from the corresponding event. Logging provides insight to the functionality of technical services components such as the Logging and Persistence along with the UI layer. It also has the potential use of logging system events occuring the Domain layer if found necessary. With the first iterations of the Hotel Reservation system being a console application, the </w:t>
+      </w:r>
+      <w:r>
+        <w:rPr>
+          <w:rFonts w:eastAsia="Calibri" w:cs="" w:cstheme="minorBidi" w:eastAsiaTheme="minorHAnsi"/>
+          <w:i/>
+          <w:iCs/>
+          <w:color w:val="auto"/>
+          <w:kern w:val="0"/>
+          <w:sz w:val="22"/>
+          <w:szCs w:val="22"/>
+          <w:lang w:val="en-US" w:eastAsia="en-US" w:bidi="ar-SA"/>
+        </w:rPr>
+        <w:t>Logging</w:t>
+      </w:r>
+      <w:r>
+        <w:rPr>
+          <w:rFonts w:eastAsia="Calibri" w:cs="" w:cstheme="minorBidi" w:eastAsiaTheme="minorHAnsi"/>
+          <w:i w:val="false"/>
+          <w:iCs w:val="false"/>
+          <w:color w:val="auto"/>
+          <w:kern w:val="0"/>
+          <w:sz w:val="22"/>
+          <w:szCs w:val="22"/>
+          <w:lang w:val="en-US" w:eastAsia="en-US" w:bidi="ar-SA"/>
+        </w:rPr>
+        <w:t xml:space="preserve"> component is essential for giving the user information on the system.</w:t>
       </w:r>
     </w:p>
     <w:p>
@@ -4334,12 +2954,14 @@
         <w:ind w:left="720" w:hanging="720"/>
         <w:rPr/>
       </w:pPr>
-      <w:bookmarkStart w:id="28" w:name="_Toc50289920"/>
+      <w:bookmarkStart w:id="43" w:name="__RefHeading___Toc833_3221632959"/>
+      <w:bookmarkStart w:id="44" w:name="_Toc50289920"/>
+      <w:bookmarkEnd w:id="43"/>
       <w:r>
         <w:rPr/>
         <w:t>Interface Diagrams</w:t>
       </w:r>
-      <w:bookmarkEnd w:id="28"/>
+      <w:bookmarkEnd w:id="44"/>
     </w:p>
     <w:p>
       <w:pPr>
@@ -4350,12 +2972,14 @@
         </w:numPr>
         <w:rPr/>
       </w:pPr>
-      <w:bookmarkStart w:id="29" w:name="_Toc50289921"/>
+      <w:bookmarkStart w:id="45" w:name="__RefHeading___Toc835_3221632959"/>
+      <w:bookmarkStart w:id="46" w:name="_Toc50289921"/>
+      <w:bookmarkEnd w:id="45"/>
       <w:r>
         <w:rPr/>
         <w:t>Presentation (UI) Layer Interface Diagram</w:t>
       </w:r>
-      <w:bookmarkEnd w:id="29"/>
+      <w:bookmarkEnd w:id="46"/>
       <w:r>
         <w:rPr/>
         <w:t>s</w:t>
@@ -4380,12 +3004,14 @@
         </w:numPr>
         <w:rPr/>
       </w:pPr>
-      <w:bookmarkStart w:id="30" w:name="_Toc50289922"/>
+      <w:bookmarkStart w:id="47" w:name="__RefHeading___Toc837_3221632959"/>
+      <w:bookmarkStart w:id="48" w:name="_Toc50289922"/>
+      <w:bookmarkEnd w:id="47"/>
       <w:r>
         <w:rPr/>
         <w:t>Domain Layer Interface Diagram</w:t>
       </w:r>
-      <w:bookmarkEnd w:id="30"/>
+      <w:bookmarkEnd w:id="48"/>
       <w:r>
         <w:rPr/>
         <w:t>s</w:t>
@@ -4398,7 +3024,51 @@
       </w:pPr>
       <w:r>
         <w:rPr/>
-        <w:t>&lt;insert Interface Diagram(s) here.  Just the interface’s class diagram.  Nothing else&gt;</w:t>
+        <w:drawing>
+          <wp:anchor behindDoc="0" distT="0" distB="0" distL="0" distR="0" simplePos="0" locked="0" layoutInCell="1" allowOverlap="1" relativeHeight="6">
+            <wp:simplePos x="0" y="0"/>
+            <wp:positionH relativeFrom="column">
+              <wp:posOffset>-15240</wp:posOffset>
+            </wp:positionH>
+            <wp:positionV relativeFrom="paragraph">
+              <wp:posOffset>45720</wp:posOffset>
+            </wp:positionV>
+            <wp:extent cx="6998970" cy="2846705"/>
+            <wp:effectExtent l="0" t="0" r="0" b="0"/>
+            <wp:wrapSquare wrapText="largest"/>
+            <wp:docPr id="4" name="Image4" descr=""/>
+            <wp:cNvGraphicFramePr>
+              <a:graphicFrameLocks xmlns:a="http://schemas.openxmlformats.org/drawingml/2006/main" noChangeAspect="1"/>
+            </wp:cNvGraphicFramePr>
+            <a:graphic xmlns:a="http://schemas.openxmlformats.org/drawingml/2006/main">
+              <a:graphicData uri="http://schemas.openxmlformats.org/drawingml/2006/picture">
+                <pic:pic xmlns:pic="http://schemas.openxmlformats.org/drawingml/2006/picture">
+                  <pic:nvPicPr>
+                    <pic:cNvPr id="4" name="Image4" descr=""/>
+                    <pic:cNvPicPr>
+                      <a:picLocks noChangeAspect="1" noChangeArrowheads="1"/>
+                    </pic:cNvPicPr>
+                  </pic:nvPicPr>
+                  <pic:blipFill>
+                    <a:blip r:embed="rId15"/>
+                    <a:stretch>
+                      <a:fillRect/>
+                    </a:stretch>
+                  </pic:blipFill>
+                  <pic:spPr bwMode="auto">
+                    <a:xfrm>
+                      <a:off x="0" y="0"/>
+                      <a:ext cx="6998970" cy="2846705"/>
+                    </a:xfrm>
+                    <a:prstGeom prst="rect">
+                      <a:avLst/>
+                    </a:prstGeom>
+                  </pic:spPr>
+                </pic:pic>
+              </a:graphicData>
+            </a:graphic>
+          </wp:anchor>
+        </w:drawing>
       </w:r>
     </w:p>
     <w:p>
@@ -4410,15 +3080,17 @@
         </w:numPr>
         <w:rPr/>
       </w:pPr>
-      <w:bookmarkStart w:id="31" w:name="_Toc50289923"/>
-      <w:r>
-        <w:rPr/>
-        <w:t>Technical Services Interface Diagram</w:t>
-      </w:r>
-      <w:bookmarkEnd w:id="31"/>
-      <w:r>
-        <w:rPr/>
-        <w:t>s</w:t>
+      <w:bookmarkStart w:id="49" w:name="__RefHeading___Toc839_3221632959"/>
+      <w:bookmarkStart w:id="50" w:name="_Toc50289923"/>
+      <w:bookmarkEnd w:id="49"/>
+      <w:r>
+        <w:rPr/>
+        <w:t>Technical Services Interface Diagr</w:t>
+      </w:r>
+      <w:bookmarkEnd w:id="50"/>
+      <w:r>
+        <w:rPr/>
+        <w:t>ams</w:t>
       </w:r>
     </w:p>
     <w:p>
@@ -4428,7 +3100,51 @@
       </w:pPr>
       <w:r>
         <w:rPr/>
-        <w:t>&lt;insert Interface Diagram(s) here.  Just the interface’s class diagram.  Nothing else&gt;</w:t>
+        <w:drawing>
+          <wp:anchor behindDoc="0" distT="0" distB="0" distL="0" distR="0" simplePos="0" locked="0" layoutInCell="1" allowOverlap="1" relativeHeight="5">
+            <wp:simplePos x="0" y="0"/>
+            <wp:positionH relativeFrom="column">
+              <wp:align>center</wp:align>
+            </wp:positionH>
+            <wp:positionV relativeFrom="paragraph">
+              <wp:posOffset>635</wp:posOffset>
+            </wp:positionV>
+            <wp:extent cx="6854190" cy="1682115"/>
+            <wp:effectExtent l="0" t="0" r="0" b="0"/>
+            <wp:wrapSquare wrapText="largest"/>
+            <wp:docPr id="5" name="Image3" descr=""/>
+            <wp:cNvGraphicFramePr>
+              <a:graphicFrameLocks xmlns:a="http://schemas.openxmlformats.org/drawingml/2006/main" noChangeAspect="1"/>
+            </wp:cNvGraphicFramePr>
+            <a:graphic xmlns:a="http://schemas.openxmlformats.org/drawingml/2006/main">
+              <a:graphicData uri="http://schemas.openxmlformats.org/drawingml/2006/picture">
+                <pic:pic xmlns:pic="http://schemas.openxmlformats.org/drawingml/2006/picture">
+                  <pic:nvPicPr>
+                    <pic:cNvPr id="5" name="Image3" descr=""/>
+                    <pic:cNvPicPr>
+                      <a:picLocks noChangeAspect="1" noChangeArrowheads="1"/>
+                    </pic:cNvPicPr>
+                  </pic:nvPicPr>
+                  <pic:blipFill>
+                    <a:blip r:embed="rId16"/>
+                    <a:stretch>
+                      <a:fillRect/>
+                    </a:stretch>
+                  </pic:blipFill>
+                  <pic:spPr bwMode="auto">
+                    <a:xfrm>
+                      <a:off x="0" y="0"/>
+                      <a:ext cx="6854190" cy="1682115"/>
+                    </a:xfrm>
+                    <a:prstGeom prst="rect">
+                      <a:avLst/>
+                    </a:prstGeom>
+                  </pic:spPr>
+                </pic:pic>
+              </a:graphicData>
+            </a:graphic>
+          </wp:anchor>
+        </w:drawing>
       </w:r>
     </w:p>
     <w:p>
@@ -4446,8 +3162,8 @@
       </w:r>
     </w:p>
     <w:sectPr>
-      <w:headerReference w:type="default" r:id="rId14"/>
-      <w:footerReference w:type="default" r:id="rId15"/>
+      <w:headerReference w:type="default" r:id="rId17"/>
+      <w:footerReference w:type="default" r:id="rId18"/>
       <w:type w:val="nextPage"/>
       <w:pgSz w:w="12240" w:h="15840"/>
       <w:pgMar w:left="720" w:right="720" w:header="360" w:top="720" w:footer="360" w:bottom="720" w:gutter="0"/>
@@ -4529,7 +3245,7 @@
     </w:r>
     <w:r>
       <w:rPr/>
-      <w:t>3</w:t>
+      <w:t>2</w:t>
     </w:r>
     <w:r>
       <w:rPr/>
@@ -4550,7 +3266,7 @@
       <w:rPr/>
       <w:fldChar w:fldCharType="separate"/>
     </w:r>
-    <w:bookmarkStart w:id="6" w:name="Bookmark"/>
+    <w:bookmarkStart w:id="5" w:name="Bookmark"/>
     <w:r>
       <w:rPr/>
     </w:r>
@@ -4561,8 +3277,10 @@
       <w:rPr/>
       <w:fldChar w:fldCharType="end"/>
     </w:r>
+    <w:bookmarkStart w:id="6" w:name="Bookmark12"/>
     <w:bookmarkStart w:id="7" w:name="Bookmark11"/>
     <w:bookmarkStart w:id="8" w:name="Bookmark1"/>
+    <w:bookmarkEnd w:id="5"/>
     <w:bookmarkEnd w:id="6"/>
     <w:bookmarkEnd w:id="7"/>
     <w:bookmarkEnd w:id="8"/>
@@ -4657,11 +3375,13 @@
       <w:rPr/>
       <w:fldChar w:fldCharType="end"/>
     </w:r>
-    <w:bookmarkStart w:id="10" w:name="Bookmark111"/>
-    <w:bookmarkStart w:id="11" w:name="Bookmark21"/>
+    <w:bookmarkStart w:id="10" w:name="Bookmark211"/>
+    <w:bookmarkStart w:id="11" w:name="Bookmark111"/>
+    <w:bookmarkStart w:id="12" w:name="Bookmark21"/>
     <w:bookmarkEnd w:id="9"/>
     <w:bookmarkEnd w:id="10"/>
     <w:bookmarkEnd w:id="11"/>
+    <w:bookmarkEnd w:id="12"/>
     <w:r>
       <w:rPr/>
       <w:t>iii</w:t>
@@ -4727,7 +3447,7 @@
     </w:r>
     <w:r>
       <w:rPr/>
-      <w:t>4</w:t>
+      <w:t>3</w:t>
     </w:r>
     <w:r>
       <w:rPr/>
@@ -4792,7 +3512,7 @@
     </w:r>
     <w:r>
       <w:rPr/>
-      <w:t>5</w:t>
+      <w:t>6</w:t>
     </w:r>
     <w:r>
       <w:rPr/>
@@ -6636,6 +5356,20 @@
     <w:pPr/>
     <w:rPr/>
   </w:style>
+  <w:style w:type="paragraph" w:styleId="ContentsHeading">
+    <w:name w:val="TOA Heading"/>
+    <w:basedOn w:val="Heading"/>
+    <w:pPr>
+      <w:suppressLineNumbers/>
+      <w:ind w:left="0" w:hanging="0"/>
+    </w:pPr>
+    <w:rPr>
+      <w:b/>
+      <w:bCs/>
+      <w:sz w:val="32"/>
+      <w:szCs w:val="32"/>
+    </w:rPr>
+  </w:style>
   <w:style w:type="numbering" w:styleId="NoList" w:default="1">
     <w:name w:val="No List"/>
     <w:uiPriority w:val="99"/>

</xml_diff>

<commit_message>
SAD Section 2 Finished. 1 remaining
</commit_message>
<xml_diff>
--- a/07 - SW Architecture Document.docx
+++ b/07 - SW Architecture Document.docx
@@ -151,8 +151,8 @@
         <w:pStyle w:val="Title"/>
         <w:rPr/>
       </w:pPr>
-      <w:bookmarkStart w:id="1" w:name="ProjectName1"/>
-      <w:bookmarkStart w:id="2" w:name="__DdeLink__2699_1786439905"/>
+      <w:bookmarkStart w:id="1" w:name="__DdeLink__2699_1786439905"/>
+      <w:bookmarkStart w:id="2" w:name="ProjectName1"/>
       <w:r>
         <w:rPr>
           <w:rFonts w:eastAsia="" w:cs="" w:cstheme="majorBidi" w:eastAsiaTheme="majorEastAsia"/>
@@ -503,10 +503,10 @@
         <w:tblLook w:firstRow="1" w:noVBand="1" w:lastRow="0" w:firstColumn="0" w:lastColumn="0" w:noHBand="1" w:val="0620"/>
       </w:tblPr>
       <w:tblGrid>
-        <w:gridCol w:w="912"/>
+        <w:gridCol w:w="911"/>
         <w:gridCol w:w="1872"/>
-        <w:gridCol w:w="6395"/>
-        <w:gridCol w:w="1620"/>
+        <w:gridCol w:w="6394"/>
+        <w:gridCol w:w="1622"/>
       </w:tblGrid>
       <w:tr>
         <w:trPr>
@@ -514,7 +514,7 @@
         </w:trPr>
         <w:tc>
           <w:tcPr>
-            <w:tcW w:w="912" w:type="dxa"/>
+            <w:tcW w:w="911" w:type="dxa"/>
             <w:tcBorders/>
             <w:shd w:color="auto" w:fill="D9D9D9" w:themeFill="background1" w:themeFillShade="d9" w:val="clear"/>
             <w:vAlign w:val="bottom"/>
@@ -552,7 +552,7 @@
         </w:tc>
         <w:tc>
           <w:tcPr>
-            <w:tcW w:w="6395" w:type="dxa"/>
+            <w:tcW w:w="6394" w:type="dxa"/>
             <w:tcBorders/>
             <w:shd w:color="auto" w:fill="D9D9D9" w:themeFill="background1" w:themeFillShade="d9" w:val="clear"/>
             <w:vAlign w:val="bottom"/>
@@ -571,7 +571,7 @@
         </w:tc>
         <w:tc>
           <w:tcPr>
-            <w:tcW w:w="1620" w:type="dxa"/>
+            <w:tcW w:w="1622" w:type="dxa"/>
             <w:tcBorders/>
             <w:shd w:color="auto" w:fill="D9D9D9" w:themeFill="background1" w:themeFillShade="d9" w:val="clear"/>
             <w:vAlign w:val="bottom"/>
@@ -593,7 +593,7 @@
         <w:trPr/>
         <w:tc>
           <w:tcPr>
-            <w:tcW w:w="912" w:type="dxa"/>
+            <w:tcW w:w="911" w:type="dxa"/>
             <w:tcBorders/>
             <w:shd w:fill="auto" w:val="clear"/>
           </w:tcPr>
@@ -629,7 +629,7 @@
         </w:tc>
         <w:tc>
           <w:tcPr>
-            <w:tcW w:w="6395" w:type="dxa"/>
+            <w:tcW w:w="6394" w:type="dxa"/>
             <w:tcBorders/>
             <w:shd w:fill="auto" w:val="clear"/>
           </w:tcPr>
@@ -653,7 +653,7 @@
         </w:tc>
         <w:tc>
           <w:tcPr>
-            <w:tcW w:w="1620" w:type="dxa"/>
+            <w:tcW w:w="1622" w:type="dxa"/>
             <w:tcBorders/>
             <w:shd w:fill="auto" w:val="clear"/>
           </w:tcPr>
@@ -865,7 +865,7 @@
               </w:rPr>
               <w:t>2.1.3 Selection and Rationale</w:t>
               <w:tab/>
-              <w:t>3</w:t>
+              <w:t>4</w:t>
             </w:r>
           </w:hyperlink>
         </w:p>
@@ -887,7 +887,7 @@
               </w:rPr>
               <w:t>3 Logical View</w:t>
               <w:tab/>
-              <w:t>4</w:t>
+              <w:t>5</w:t>
             </w:r>
           </w:hyperlink>
         </w:p>
@@ -909,7 +909,7 @@
               </w:rPr>
               <w:t>3.1 Package Diagrams</w:t>
               <w:tab/>
-              <w:t>4</w:t>
+              <w:t>5</w:t>
             </w:r>
           </w:hyperlink>
         </w:p>
@@ -931,7 +931,7 @@
               </w:rPr>
               <w:t>3.1.1 Presentation (UI) Layer Components</w:t>
               <w:tab/>
-              <w:t>4</w:t>
+              <w:t>5</w:t>
             </w:r>
           </w:hyperlink>
         </w:p>
@@ -953,7 +953,7 @@
               </w:rPr>
               <w:t>3.1.2 Domain (Application) Layer Components</w:t>
               <w:tab/>
-              <w:t>4</w:t>
+              <w:t>5</w:t>
             </w:r>
           </w:hyperlink>
         </w:p>
@@ -973,9 +973,22 @@
                 <w:webHidden/>
                 <w:rStyle w:val="IndexLink"/>
               </w:rPr>
-              <w:t>3.1.2.1 Hotel</w:t>
+              <w:t xml:space="preserve">3.1.2.1 </w:t>
+            </w:r>
+            <w:r>
+              <w:rPr>
+                <w:rStyle w:val="IndexLink"/>
+                <w:i/>
+                <w:iCs/>
+              </w:rPr>
+              <w:t>Hotel</w:t>
+            </w:r>
+            <w:r>
+              <w:rPr>
+                <w:rStyle w:val="IndexLink"/>
+              </w:rPr>
               <w:tab/>
-              <w:t>4</w:t>
+              <w:t>5</w:t>
             </w:r>
           </w:hyperlink>
         </w:p>
@@ -995,9 +1008,22 @@
                 <w:webHidden/>
                 <w:rStyle w:val="IndexLink"/>
               </w:rPr>
-              <w:t>3.1.2.2 Reservation</w:t>
+              <w:t xml:space="preserve">3.1.2.2 </w:t>
+            </w:r>
+            <w:r>
+              <w:rPr>
+                <w:rStyle w:val="IndexLink"/>
+                <w:i/>
+                <w:iCs/>
+              </w:rPr>
+              <w:t>Reservation</w:t>
+            </w:r>
+            <w:r>
+              <w:rPr>
+                <w:rStyle w:val="IndexLink"/>
+              </w:rPr>
               <w:tab/>
-              <w:t>4</w:t>
+              <w:t>5</w:t>
             </w:r>
           </w:hyperlink>
         </w:p>
@@ -1017,9 +1043,22 @@
                 <w:webHidden/>
                 <w:rStyle w:val="IndexLink"/>
               </w:rPr>
-              <w:t>3.1.2.3 Session</w:t>
+              <w:t xml:space="preserve">3.1.2.3 </w:t>
+            </w:r>
+            <w:r>
+              <w:rPr>
+                <w:rStyle w:val="IndexLink"/>
+                <w:i/>
+                <w:iCs/>
+              </w:rPr>
+              <w:t>Session</w:t>
+            </w:r>
+            <w:r>
+              <w:rPr>
+                <w:rStyle w:val="IndexLink"/>
+              </w:rPr>
               <w:tab/>
-              <w:t>5</w:t>
+              <w:t>6</w:t>
             </w:r>
           </w:hyperlink>
         </w:p>
@@ -1041,7 +1080,7 @@
               </w:rPr>
               <w:t>3.1.3 Technical Services Layer Components</w:t>
               <w:tab/>
-              <w:t>5</w:t>
+              <w:t>6</w:t>
             </w:r>
           </w:hyperlink>
         </w:p>
@@ -1061,9 +1100,22 @@
                 <w:webHidden/>
                 <w:rStyle w:val="IndexLink"/>
               </w:rPr>
-              <w:t>3.1.3.1 Persistence</w:t>
+              <w:t xml:space="preserve">3.1.3.1 </w:t>
+            </w:r>
+            <w:r>
+              <w:rPr>
+                <w:rStyle w:val="IndexLink"/>
+                <w:i/>
+                <w:iCs/>
+              </w:rPr>
+              <w:t>Persistence</w:t>
+            </w:r>
+            <w:r>
+              <w:rPr>
+                <w:rStyle w:val="IndexLink"/>
+              </w:rPr>
               <w:tab/>
-              <w:t>5</w:t>
+              <w:t>6</w:t>
             </w:r>
           </w:hyperlink>
         </w:p>
@@ -1083,9 +1135,22 @@
                 <w:webHidden/>
                 <w:rStyle w:val="IndexLink"/>
               </w:rPr>
-              <w:t>3.1.3.2 Logging</w:t>
+              <w:t xml:space="preserve">3.1.3.2 </w:t>
+            </w:r>
+            <w:r>
+              <w:rPr>
+                <w:rStyle w:val="IndexLink"/>
+                <w:i/>
+                <w:iCs/>
+              </w:rPr>
+              <w:t>Logging</w:t>
+            </w:r>
+            <w:r>
+              <w:rPr>
+                <w:rStyle w:val="IndexLink"/>
+              </w:rPr>
               <w:tab/>
-              <w:t>5</w:t>
+              <w:t>6</w:t>
             </w:r>
           </w:hyperlink>
         </w:p>
@@ -1107,7 +1172,7 @@
               </w:rPr>
               <w:t>3.2 Interface Diagrams</w:t>
               <w:tab/>
-              <w:t>5</w:t>
+              <w:t>6</w:t>
             </w:r>
           </w:hyperlink>
         </w:p>
@@ -1129,7 +1194,7 @@
               </w:rPr>
               <w:t>3.2.1 Presentation (UI) Layer Interface Diagrams</w:t>
               <w:tab/>
-              <w:t>5</w:t>
+              <w:t>6</w:t>
             </w:r>
           </w:hyperlink>
         </w:p>
@@ -1151,7 +1216,7 @@
               </w:rPr>
               <w:t>3.2.2 Domain Layer Interface Diagrams</w:t>
               <w:tab/>
-              <w:t>5</w:t>
+              <w:t>6</w:t>
             </w:r>
           </w:hyperlink>
         </w:p>
@@ -1173,7 +1238,7 @@
               </w:rPr>
               <w:t>3.2.3 Technical Services Interface Diagrams</w:t>
               <w:tab/>
-              <w:t>6</w:t>
+              <w:t>7</w:t>
             </w:r>
           </w:hyperlink>
           <w:r>
@@ -1209,107 +1274,6 @@
       </w:r>
       <w:r>
         <w:br w:type="page"/>
-      </w:r>
-    </w:p>
-    <w:p>
-      <w:pPr>
-        <w:pStyle w:val="Normal"/>
-        <w:spacing w:before="0" w:after="0"/>
-        <w:rPr/>
-      </w:pPr>
-      <w:r>
-        <w:rPr>
-          <w:highlight w:val="yellow"/>
-        </w:rPr>
-        <w:t xml:space="preserve">NOTE TO STUDENTS:  </w:t>
-      </w:r>
-    </w:p>
-    <w:p>
-      <w:pPr>
-        <w:pStyle w:val="ListParagraph"/>
-        <w:numPr>
-          <w:ilvl w:val="0"/>
-          <w:numId w:val="4"/>
-        </w:numPr>
-        <w:rPr>
-          <w:highlight w:val="yellow"/>
-        </w:rPr>
-      </w:pPr>
-      <w:r>
-        <w:rPr>
-          <w:highlight w:val="yellow"/>
-        </w:rPr>
-        <w:t xml:space="preserve">See Larman </w:t>
-      </w:r>
-      <w:r>
-        <w:rPr>
-          <w:rFonts w:cs="Calibri" w:cstheme="minorHAnsi"/>
-          <w:highlight w:val="yellow"/>
-        </w:rPr>
-        <w:t>§</w:t>
-      </w:r>
-      <w:r>
-        <w:rPr>
-          <w:highlight w:val="yellow"/>
-        </w:rPr>
-        <w:t xml:space="preserve">8.2 Process: Inception and Elaboration, </w:t>
-      </w:r>
-      <w:r>
-        <w:rPr>
-          <w:rFonts w:cs="Calibri" w:cstheme="minorHAnsi"/>
-          <w:highlight w:val="yellow"/>
-        </w:rPr>
-        <w:t>Chapter 13, §</w:t>
-      </w:r>
-      <w:r>
-        <w:rPr>
-          <w:highlight w:val="yellow"/>
-        </w:rPr>
-        <w:t xml:space="preserve">39.2 Notation, The Structure of a SAD, </w:t>
-      </w:r>
-      <w:r>
-        <w:rPr>
-          <w:rFonts w:cs="Calibri" w:cstheme="minorHAnsi"/>
-          <w:highlight w:val="yellow"/>
-        </w:rPr>
-        <w:t>§</w:t>
-      </w:r>
-      <w:r>
-        <w:rPr>
-          <w:highlight w:val="yellow"/>
-        </w:rPr>
-        <w:t xml:space="preserve">39.3 Example, A NextGen POS SAD, </w:t>
-      </w:r>
-      <w:r>
-        <w:rPr>
-          <w:rFonts w:cs="Calibri" w:cstheme="minorHAnsi"/>
-          <w:highlight w:val="yellow"/>
-        </w:rPr>
-        <w:t>§</w:t>
-      </w:r>
-      <w:r>
-        <w:rPr>
-          <w:highlight w:val="yellow"/>
-        </w:rPr>
-        <w:t>39.4 Example, A Jakarta Struts SAD</w:t>
-      </w:r>
-    </w:p>
-    <w:p>
-      <w:pPr>
-        <w:pStyle w:val="ListParagraph"/>
-        <w:numPr>
-          <w:ilvl w:val="0"/>
-          <w:numId w:val="4"/>
-        </w:numPr>
-        <w:rPr>
-          <w:highlight w:val="yellow"/>
-        </w:rPr>
-      </w:pPr>
-      <w:r>
-        <w:rPr>
-          <w:highlight w:val="yellow"/>
-        </w:rPr>
-        <w:t>Delete this NOTE before you deliver</w:t>
       </w:r>
     </w:p>
     <w:p>
@@ -1373,14 +1337,14 @@
         </w:numPr>
         <w:rPr/>
       </w:pPr>
-      <w:bookmarkStart w:id="13" w:name="__RefHeading___Toc803_3221632959"/>
-      <w:bookmarkStart w:id="14" w:name="_Toc50289892"/>
-      <w:bookmarkEnd w:id="13"/>
+      <w:bookmarkStart w:id="15" w:name="__RefHeading___Toc803_3221632959"/>
+      <w:bookmarkStart w:id="16" w:name="_Toc50289892"/>
+      <w:bookmarkEnd w:id="15"/>
       <w:r>
         <w:rPr/>
         <w:t>Architectural Decisions</w:t>
       </w:r>
-      <w:bookmarkEnd w:id="14"/>
+      <w:bookmarkEnd w:id="16"/>
     </w:p>
     <w:p>
       <w:pPr>
@@ -1393,14 +1357,14 @@
         <w:ind w:left="720" w:hanging="720"/>
         <w:rPr/>
       </w:pPr>
-      <w:bookmarkStart w:id="15" w:name="__RefHeading___Toc805_3221632959"/>
-      <w:bookmarkStart w:id="16" w:name="_Toc50289905"/>
-      <w:bookmarkEnd w:id="15"/>
+      <w:bookmarkStart w:id="17" w:name="__RefHeading___Toc805_3221632959"/>
+      <w:bookmarkStart w:id="18" w:name="_Toc50289905"/>
+      <w:bookmarkEnd w:id="17"/>
       <w:r>
         <w:rPr/>
         <w:t>Controller GRASP Decision</w:t>
       </w:r>
-      <w:bookmarkEnd w:id="16"/>
+      <w:bookmarkEnd w:id="18"/>
     </w:p>
     <w:p>
       <w:pPr>
@@ -1411,14 +1375,14 @@
         </w:numPr>
         <w:rPr/>
       </w:pPr>
-      <w:bookmarkStart w:id="17" w:name="__RefHeading___Toc807_3221632959"/>
-      <w:bookmarkStart w:id="18" w:name="_Toc50289906"/>
-      <w:bookmarkEnd w:id="17"/>
+      <w:bookmarkStart w:id="19" w:name="__RefHeading___Toc807_3221632959"/>
+      <w:bookmarkStart w:id="20" w:name="_Toc50289906"/>
+      <w:bookmarkEnd w:id="19"/>
       <w:r>
         <w:rPr/>
         <w:t>Decision to be made</w:t>
       </w:r>
-      <w:bookmarkEnd w:id="18"/>
+      <w:bookmarkEnd w:id="20"/>
     </w:p>
     <w:p>
       <w:pPr>
@@ -1484,14 +1448,14 @@
         </w:numPr>
         <w:rPr/>
       </w:pPr>
-      <w:bookmarkStart w:id="19" w:name="__RefHeading___Toc809_3221632959"/>
-      <w:bookmarkStart w:id="20" w:name="_Toc50289907"/>
-      <w:bookmarkEnd w:id="19"/>
+      <w:bookmarkStart w:id="21" w:name="__RefHeading___Toc809_3221632959"/>
+      <w:bookmarkStart w:id="22" w:name="_Toc50289907"/>
+      <w:bookmarkEnd w:id="21"/>
       <w:r>
         <w:rPr/>
         <w:t>Options Considered</w:t>
       </w:r>
-      <w:bookmarkEnd w:id="20"/>
+      <w:bookmarkEnd w:id="22"/>
     </w:p>
     <w:tbl>
       <w:tblPr>
@@ -1508,9 +1472,9 @@
         <w:tblLook w:firstRow="1" w:noVBand="1" w:lastRow="0" w:firstColumn="0" w:lastColumn="0" w:noHBand="1" w:val="0620"/>
       </w:tblPr>
       <w:tblGrid>
-        <w:gridCol w:w="1789"/>
-        <w:gridCol w:w="6303"/>
-        <w:gridCol w:w="6308"/>
+        <w:gridCol w:w="1788"/>
+        <w:gridCol w:w="6301"/>
+        <w:gridCol w:w="6311"/>
       </w:tblGrid>
       <w:tr>
         <w:trPr>
@@ -1519,7 +1483,7 @@
         </w:trPr>
         <w:tc>
           <w:tcPr>
-            <w:tcW w:w="1789" w:type="dxa"/>
+            <w:tcW w:w="1788" w:type="dxa"/>
             <w:tcBorders/>
             <w:shd w:color="auto" w:fill="D9D9D9" w:themeFill="background1" w:themeFillShade="d9" w:val="clear"/>
             <w:vAlign w:val="bottom"/>
@@ -1539,7 +1503,7 @@
         </w:tc>
         <w:tc>
           <w:tcPr>
-            <w:tcW w:w="6303" w:type="dxa"/>
+            <w:tcW w:w="6301" w:type="dxa"/>
             <w:tcBorders/>
             <w:shd w:color="auto" w:fill="D9D9D9" w:themeFill="background1" w:themeFillShade="d9" w:val="clear"/>
             <w:vAlign w:val="bottom"/>
@@ -1559,7 +1523,7 @@
         </w:tc>
         <w:tc>
           <w:tcPr>
-            <w:tcW w:w="6308" w:type="dxa"/>
+            <w:tcW w:w="6311" w:type="dxa"/>
             <w:tcBorders/>
             <w:shd w:color="auto" w:fill="D9D9D9" w:themeFill="background1" w:themeFillShade="d9" w:val="clear"/>
             <w:vAlign w:val="bottom"/>
@@ -1584,7 +1548,7 @@
         </w:trPr>
         <w:tc>
           <w:tcPr>
-            <w:tcW w:w="1789" w:type="dxa"/>
+            <w:tcW w:w="1788" w:type="dxa"/>
             <w:tcBorders/>
             <w:shd w:color="auto" w:fill="D9D9D9" w:themeFill="background1" w:themeFillShade="d9" w:val="clear"/>
           </w:tcPr>
@@ -1599,6 +1563,10 @@
               <w:rPr/>
               <w:t>Option 1</w:t>
             </w:r>
+            <w:r>
+              <w:rPr/>
+              <w:t>: Facade (System) Controller</w:t>
+            </w:r>
           </w:p>
           <w:p>
             <w:pPr>
@@ -1609,13 +1577,24 @@
             </w:pPr>
             <w:r>
               <w:rPr/>
+            </w:r>
+          </w:p>
+          <w:p>
+            <w:pPr>
+              <w:pStyle w:val="Normal"/>
+              <w:spacing w:lineRule="auto" w:line="240" w:before="0" w:after="0"/>
+              <w:jc w:val="right"/>
+              <w:rPr/>
+            </w:pPr>
+            <w:r>
+              <w:rPr/>
               <w:t>(Rejected)</w:t>
             </w:r>
           </w:p>
         </w:tc>
         <w:tc>
           <w:tcPr>
-            <w:tcW w:w="6303" w:type="dxa"/>
+            <w:tcW w:w="6301" w:type="dxa"/>
             <w:tcBorders/>
             <w:shd w:fill="auto" w:val="clear"/>
           </w:tcPr>
@@ -1628,13 +1607,49 @@
             </w:pPr>
             <w:r>
               <w:rPr/>
-              <w:t>&lt;insert rejected class diagram SNIPPET here&gt;</w:t>
+              <w:drawing>
+                <wp:inline distT="0" distB="0" distL="0" distR="0">
+                  <wp:extent cx="3863975" cy="2379980"/>
+                  <wp:effectExtent l="0" t="0" r="0" b="0"/>
+                  <wp:docPr id="3" name="Image5" descr=""/>
+                  <wp:cNvGraphicFramePr>
+                    <a:graphicFrameLocks xmlns:a="http://schemas.openxmlformats.org/drawingml/2006/main" noChangeAspect="1"/>
+                  </wp:cNvGraphicFramePr>
+                  <a:graphic xmlns:a="http://schemas.openxmlformats.org/drawingml/2006/main">
+                    <a:graphicData uri="http://schemas.openxmlformats.org/drawingml/2006/picture">
+                      <pic:pic xmlns:pic="http://schemas.openxmlformats.org/drawingml/2006/picture">
+                        <pic:nvPicPr>
+                          <pic:cNvPr id="3" name="Image5" descr=""/>
+                          <pic:cNvPicPr>
+                            <a:picLocks noChangeAspect="1" noChangeArrowheads="1"/>
+                          </pic:cNvPicPr>
+                        </pic:nvPicPr>
+                        <pic:blipFill>
+                          <a:blip r:embed="rId12"/>
+                          <a:stretch>
+                            <a:fillRect/>
+                          </a:stretch>
+                        </pic:blipFill>
+                        <pic:spPr bwMode="auto">
+                          <a:xfrm>
+                            <a:off x="0" y="0"/>
+                            <a:ext cx="3863975" cy="2379980"/>
+                          </a:xfrm>
+                          <a:prstGeom prst="rect">
+                            <a:avLst/>
+                          </a:prstGeom>
+                        </pic:spPr>
+                      </pic:pic>
+                    </a:graphicData>
+                  </a:graphic>
+                </wp:inline>
+              </w:drawing>
             </w:r>
           </w:p>
         </w:tc>
         <w:tc>
           <w:tcPr>
-            <w:tcW w:w="6308" w:type="dxa"/>
+            <w:tcW w:w="6311" w:type="dxa"/>
             <w:tcBorders/>
             <w:shd w:fill="auto" w:val="clear"/>
           </w:tcPr>
@@ -1647,7 +1662,51 @@
             </w:pPr>
             <w:r>
               <w:rPr/>
-              <w:t>&lt;insert rejected sequence diagram SNIPPET here&gt;</w:t>
+              <w:drawing>
+                <wp:anchor behindDoc="0" distT="0" distB="0" distL="0" distR="0" simplePos="0" locked="0" layoutInCell="1" allowOverlap="1" relativeHeight="11">
+                  <wp:simplePos x="0" y="0"/>
+                  <wp:positionH relativeFrom="column">
+                    <wp:posOffset>0</wp:posOffset>
+                  </wp:positionH>
+                  <wp:positionV relativeFrom="paragraph">
+                    <wp:posOffset>91440</wp:posOffset>
+                  </wp:positionV>
+                  <wp:extent cx="3870325" cy="1591945"/>
+                  <wp:effectExtent l="0" t="0" r="0" b="0"/>
+                  <wp:wrapSquare wrapText="largest"/>
+                  <wp:docPr id="4" name="Image9" descr=""/>
+                  <wp:cNvGraphicFramePr>
+                    <a:graphicFrameLocks xmlns:a="http://schemas.openxmlformats.org/drawingml/2006/main" noChangeAspect="1"/>
+                  </wp:cNvGraphicFramePr>
+                  <a:graphic xmlns:a="http://schemas.openxmlformats.org/drawingml/2006/main">
+                    <a:graphicData uri="http://schemas.openxmlformats.org/drawingml/2006/picture">
+                      <pic:pic xmlns:pic="http://schemas.openxmlformats.org/drawingml/2006/picture">
+                        <pic:nvPicPr>
+                          <pic:cNvPr id="4" name="Image9" descr=""/>
+                          <pic:cNvPicPr>
+                            <a:picLocks noChangeAspect="1" noChangeArrowheads="1"/>
+                          </pic:cNvPicPr>
+                        </pic:nvPicPr>
+                        <pic:blipFill>
+                          <a:blip r:embed="rId13"/>
+                          <a:stretch>
+                            <a:fillRect/>
+                          </a:stretch>
+                        </pic:blipFill>
+                        <pic:spPr bwMode="auto">
+                          <a:xfrm>
+                            <a:off x="0" y="0"/>
+                            <a:ext cx="3870325" cy="1591945"/>
+                          </a:xfrm>
+                          <a:prstGeom prst="rect">
+                            <a:avLst/>
+                          </a:prstGeom>
+                        </pic:spPr>
+                      </pic:pic>
+                    </a:graphicData>
+                  </a:graphic>
+                </wp:anchor>
+              </w:drawing>
             </w:r>
           </w:p>
         </w:tc>
@@ -1658,7 +1717,7 @@
         </w:trPr>
         <w:tc>
           <w:tcPr>
-            <w:tcW w:w="1789" w:type="dxa"/>
+            <w:tcW w:w="1788" w:type="dxa"/>
             <w:tcBorders/>
             <w:shd w:color="auto" w:fill="D9D9D9" w:themeFill="background1" w:themeFillShade="d9" w:val="clear"/>
           </w:tcPr>
@@ -1673,6 +1732,10 @@
               <w:rPr/>
               <w:t>Option 2</w:t>
             </w:r>
+            <w:r>
+              <w:rPr/>
+              <w:t>:</w:t>
+            </w:r>
           </w:p>
           <w:p>
             <w:pPr>
@@ -1683,13 +1746,36 @@
             </w:pPr>
             <w:r>
               <w:rPr/>
+              <w:t>Session (Use Case) Controller</w:t>
+            </w:r>
+          </w:p>
+          <w:p>
+            <w:pPr>
+              <w:pStyle w:val="Normal"/>
+              <w:spacing w:lineRule="auto" w:line="240" w:before="0" w:after="0"/>
+              <w:jc w:val="right"/>
+              <w:rPr/>
+            </w:pPr>
+            <w:r>
+              <w:rPr/>
+            </w:r>
+          </w:p>
+          <w:p>
+            <w:pPr>
+              <w:pStyle w:val="Normal"/>
+              <w:spacing w:lineRule="auto" w:line="240" w:before="0" w:after="0"/>
+              <w:jc w:val="right"/>
+              <w:rPr/>
+            </w:pPr>
+            <w:r>
+              <w:rPr/>
               <w:t>(Selected)</w:t>
             </w:r>
           </w:p>
         </w:tc>
         <w:tc>
           <w:tcPr>
-            <w:tcW w:w="6303" w:type="dxa"/>
+            <w:tcW w:w="6301" w:type="dxa"/>
             <w:tcBorders/>
             <w:shd w:fill="auto" w:val="clear"/>
           </w:tcPr>
@@ -1702,13 +1788,49 @@
             </w:pPr>
             <w:r>
               <w:rPr/>
-              <w:t>&lt;insert Selected class diagram SNIPPET here&gt;</w:t>
+              <w:drawing>
+                <wp:inline distT="0" distB="0" distL="0" distR="0">
+                  <wp:extent cx="3863975" cy="4028440"/>
+                  <wp:effectExtent l="0" t="0" r="0" b="0"/>
+                  <wp:docPr id="5" name="Image6" descr=""/>
+                  <wp:cNvGraphicFramePr>
+                    <a:graphicFrameLocks xmlns:a="http://schemas.openxmlformats.org/drawingml/2006/main" noChangeAspect="1"/>
+                  </wp:cNvGraphicFramePr>
+                  <a:graphic xmlns:a="http://schemas.openxmlformats.org/drawingml/2006/main">
+                    <a:graphicData uri="http://schemas.openxmlformats.org/drawingml/2006/picture">
+                      <pic:pic xmlns:pic="http://schemas.openxmlformats.org/drawingml/2006/picture">
+                        <pic:nvPicPr>
+                          <pic:cNvPr id="5" name="Image6" descr=""/>
+                          <pic:cNvPicPr>
+                            <a:picLocks noChangeAspect="1" noChangeArrowheads="1"/>
+                          </pic:cNvPicPr>
+                        </pic:nvPicPr>
+                        <pic:blipFill>
+                          <a:blip r:embed="rId14"/>
+                          <a:stretch>
+                            <a:fillRect/>
+                          </a:stretch>
+                        </pic:blipFill>
+                        <pic:spPr bwMode="auto">
+                          <a:xfrm>
+                            <a:off x="0" y="0"/>
+                            <a:ext cx="3863975" cy="4028440"/>
+                          </a:xfrm>
+                          <a:prstGeom prst="rect">
+                            <a:avLst/>
+                          </a:prstGeom>
+                        </pic:spPr>
+                      </pic:pic>
+                    </a:graphicData>
+                  </a:graphic>
+                </wp:inline>
+              </w:drawing>
             </w:r>
           </w:p>
         </w:tc>
         <w:tc>
           <w:tcPr>
-            <w:tcW w:w="6308" w:type="dxa"/>
+            <w:tcW w:w="6311" w:type="dxa"/>
             <w:tcBorders/>
             <w:shd w:fill="auto" w:val="clear"/>
           </w:tcPr>
@@ -1721,7 +1843,107 @@
             </w:pPr>
             <w:r>
               <w:rPr/>
-              <w:t>&lt;insert rejected sequence diagram SNIPPET here&gt;</w:t>
+              <w:drawing>
+                <wp:anchor behindDoc="0" distT="0" distB="0" distL="0" distR="0" simplePos="0" locked="0" layoutInCell="1" allowOverlap="1" relativeHeight="9">
+                  <wp:simplePos x="0" y="0"/>
+                  <wp:positionH relativeFrom="column">
+                    <wp:align>center</wp:align>
+                  </wp:positionH>
+                  <wp:positionV relativeFrom="paragraph">
+                    <wp:posOffset>635</wp:posOffset>
+                  </wp:positionV>
+                  <wp:extent cx="3870325" cy="2103120"/>
+                  <wp:effectExtent l="0" t="0" r="0" b="0"/>
+                  <wp:wrapSquare wrapText="largest"/>
+                  <wp:docPr id="6" name="Image7" descr=""/>
+                  <wp:cNvGraphicFramePr>
+                    <a:graphicFrameLocks xmlns:a="http://schemas.openxmlformats.org/drawingml/2006/main" noChangeAspect="1"/>
+                  </wp:cNvGraphicFramePr>
+                  <a:graphic xmlns:a="http://schemas.openxmlformats.org/drawingml/2006/main">
+                    <a:graphicData uri="http://schemas.openxmlformats.org/drawingml/2006/picture">
+                      <pic:pic xmlns:pic="http://schemas.openxmlformats.org/drawingml/2006/picture">
+                        <pic:nvPicPr>
+                          <pic:cNvPr id="6" name="Image7" descr=""/>
+                          <pic:cNvPicPr>
+                            <a:picLocks noChangeAspect="1" noChangeArrowheads="1"/>
+                          </pic:cNvPicPr>
+                        </pic:nvPicPr>
+                        <pic:blipFill>
+                          <a:blip r:embed="rId15"/>
+                          <a:stretch>
+                            <a:fillRect/>
+                          </a:stretch>
+                        </pic:blipFill>
+                        <pic:spPr bwMode="auto">
+                          <a:xfrm>
+                            <a:off x="0" y="0"/>
+                            <a:ext cx="3870325" cy="2103120"/>
+                          </a:xfrm>
+                          <a:prstGeom prst="rect">
+                            <a:avLst/>
+                          </a:prstGeom>
+                        </pic:spPr>
+                      </pic:pic>
+                    </a:graphicData>
+                  </a:graphic>
+                </wp:anchor>
+              </w:drawing>
+            </w:r>
+          </w:p>
+          <w:p>
+            <w:pPr>
+              <w:pStyle w:val="Normal"/>
+              <w:spacing w:lineRule="auto" w:line="240" w:before="0" w:after="0"/>
+              <w:jc w:val="center"/>
+              <w:rPr/>
+            </w:pPr>
+            <w:r>
+              <w:rPr/>
+              <w:drawing>
+                <wp:anchor behindDoc="0" distT="0" distB="0" distL="0" distR="0" simplePos="0" locked="0" layoutInCell="1" allowOverlap="1" relativeHeight="10">
+                  <wp:simplePos x="0" y="0"/>
+                  <wp:positionH relativeFrom="column">
+                    <wp:align>center</wp:align>
+                  </wp:positionH>
+                  <wp:positionV relativeFrom="paragraph">
+                    <wp:posOffset>635</wp:posOffset>
+                  </wp:positionV>
+                  <wp:extent cx="3870325" cy="1716405"/>
+                  <wp:effectExtent l="0" t="0" r="0" b="0"/>
+                  <wp:wrapSquare wrapText="largest"/>
+                  <wp:docPr id="7" name="Image8" descr=""/>
+                  <wp:cNvGraphicFramePr>
+                    <a:graphicFrameLocks xmlns:a="http://schemas.openxmlformats.org/drawingml/2006/main" noChangeAspect="1"/>
+                  </wp:cNvGraphicFramePr>
+                  <a:graphic xmlns:a="http://schemas.openxmlformats.org/drawingml/2006/main">
+                    <a:graphicData uri="http://schemas.openxmlformats.org/drawingml/2006/picture">
+                      <pic:pic xmlns:pic="http://schemas.openxmlformats.org/drawingml/2006/picture">
+                        <pic:nvPicPr>
+                          <pic:cNvPr id="7" name="Image8" descr=""/>
+                          <pic:cNvPicPr>
+                            <a:picLocks noChangeAspect="1" noChangeArrowheads="1"/>
+                          </pic:cNvPicPr>
+                        </pic:nvPicPr>
+                        <pic:blipFill>
+                          <a:blip r:embed="rId16"/>
+                          <a:stretch>
+                            <a:fillRect/>
+                          </a:stretch>
+                        </pic:blipFill>
+                        <pic:spPr bwMode="auto">
+                          <a:xfrm>
+                            <a:off x="0" y="0"/>
+                            <a:ext cx="3870325" cy="1716405"/>
+                          </a:xfrm>
+                          <a:prstGeom prst="rect">
+                            <a:avLst/>
+                          </a:prstGeom>
+                        </pic:spPr>
+                      </pic:pic>
+                    </a:graphicData>
+                  </a:graphic>
+                </wp:anchor>
+              </w:drawing>
             </w:r>
           </w:p>
         </w:tc>
@@ -1732,7 +1954,7 @@
         </w:trPr>
         <w:tc>
           <w:tcPr>
-            <w:tcW w:w="1789" w:type="dxa"/>
+            <w:tcW w:w="1788" w:type="dxa"/>
             <w:tcBorders/>
             <w:shd w:color="auto" w:fill="D9D9D9" w:themeFill="background1" w:themeFillShade="d9" w:val="clear"/>
           </w:tcPr>
@@ -1751,7 +1973,7 @@
         </w:tc>
         <w:tc>
           <w:tcPr>
-            <w:tcW w:w="6303" w:type="dxa"/>
+            <w:tcW w:w="6301" w:type="dxa"/>
             <w:tcBorders/>
             <w:shd w:fill="auto" w:val="clear"/>
           </w:tcPr>
@@ -1761,15 +1983,17 @@
               <w:spacing w:lineRule="auto" w:line="240" w:before="0" w:after="0"/>
               <w:rPr/>
             </w:pPr>
-            <w:r>
-              <w:rPr/>
-              <w:t>&lt;point to paragraph, page number, and where on the page where the selected option snippet appears in your bigger, overall design’s Static View&gt;</w:t>
-            </w:r>
+            <w:bookmarkStart w:id="23" w:name="__DdeLink__1142_2817576179"/>
+            <w:r>
+              <w:rPr/>
+              <w:t xml:space="preserve">In document 09 - Design Model, at section '1 Static View', under subsection '1.1 Hotel Reservation system - Room and Reservation Management'. (Page 2). </w:t>
+            </w:r>
+            <w:bookmarkEnd w:id="23"/>
           </w:p>
         </w:tc>
         <w:tc>
           <w:tcPr>
-            <w:tcW w:w="6308" w:type="dxa"/>
+            <w:tcW w:w="6311" w:type="dxa"/>
             <w:tcBorders/>
             <w:shd w:fill="auto" w:val="clear"/>
           </w:tcPr>
@@ -1781,7 +2005,22 @@
             </w:pPr>
             <w:r>
               <w:rPr/>
-              <w:t>&lt;point to paragraph, page number, and where on the page where the selected option snippet appears in your bigger, overall design’s Dynamic View&gt;</w:t>
+              <w:t xml:space="preserve">In document 09 - Design Model, at section '2 </w:t>
+            </w:r>
+            <w:r>
+              <w:rPr>
+                <w:rFonts w:eastAsia="Calibri" w:cs="" w:cstheme="minorBidi" w:eastAsiaTheme="minorHAnsi"/>
+                <w:color w:val="auto"/>
+                <w:kern w:val="0"/>
+                <w:sz w:val="22"/>
+                <w:szCs w:val="22"/>
+                <w:lang w:val="en-US" w:eastAsia="en-US" w:bidi="ar-SA"/>
+              </w:rPr>
+              <w:t>Dynamic</w:t>
+            </w:r>
+            <w:r>
+              <w:rPr/>
+              <w:t xml:space="preserve"> View', under subsection '2.2 addHotelRooms Sequence of Execution' (Page 4), and subsection '2.6 makePayment Sequence of Exeuction' (Page 8). </w:t>
             </w:r>
           </w:p>
         </w:tc>
@@ -1805,14 +2044,14 @@
         </w:numPr>
         <w:rPr/>
       </w:pPr>
-      <w:bookmarkStart w:id="21" w:name="__RefHeading___Toc811_3221632959"/>
-      <w:bookmarkStart w:id="22" w:name="_Toc50289908"/>
-      <w:bookmarkEnd w:id="21"/>
+      <w:bookmarkStart w:id="24" w:name="__RefHeading___Toc811_3221632959"/>
+      <w:bookmarkStart w:id="25" w:name="_Toc50289908"/>
+      <w:bookmarkEnd w:id="24"/>
       <w:r>
         <w:rPr/>
         <w:t>Selection and Rationale</w:t>
       </w:r>
-      <w:bookmarkEnd w:id="22"/>
+      <w:bookmarkEnd w:id="25"/>
     </w:p>
     <w:p>
       <w:pPr>
@@ -1821,14 +2060,18 @@
       </w:pPr>
       <w:r>
         <w:rPr/>
-        <w:t>Option 1 has been discarded because &lt;…&gt;</w:t>
+        <w:t>Option 1 has been discarded because</w:t>
+      </w:r>
+      <w:r>
+        <w:rPr/>
+        <w:t>, although it centralizes all interaction into a single system-wide Facade controller, it also means that the singular controller will be highly coupled with all other Domain-layer components and classes. In the long-run this means higher coupling and it also means lack of scalability as more functions and classes are added in the Domain-layer components.</w:t>
       </w:r>
     </w:p>
     <w:p>
       <w:pPr>
         <w:sectPr>
-          <w:headerReference w:type="default" r:id="rId12"/>
-          <w:footerReference w:type="default" r:id="rId13"/>
+          <w:headerReference w:type="default" r:id="rId17"/>
+          <w:footerReference w:type="default" r:id="rId18"/>
           <w:type w:val="nextPage"/>
           <w:pgSz w:orient="landscape" w:w="15840" w:h="12240"/>
           <w:pgMar w:left="720" w:right="720" w:header="360" w:top="720" w:footer="360" w:bottom="720" w:gutter="0"/>
@@ -1842,7 +2085,11 @@
       </w:pPr>
       <w:r>
         <w:rPr/>
-        <w:t>Option 2 has been selected because &lt;…&gt;</w:t>
+        <w:t xml:space="preserve">Option 2 has been selected because </w:t>
+      </w:r>
+      <w:r>
+        <w:rPr/>
+        <w:t>it elegantly permits the subdivision of the Domain-layer into a subset of low-coupling components or sub-packages that scales well when more functionalities and classes are added. By making each system level message a single interface method relayed to a single component, rather than use case messages that then send system-level messages scattered all over the domain layer, we have have a better design with the Session controllers (use-case level controllers with handlers for each component).</w:t>
       </w:r>
     </w:p>
     <w:p>
@@ -1854,14 +2101,14 @@
         </w:numPr>
         <w:rPr/>
       </w:pPr>
-      <w:bookmarkStart w:id="23" w:name="__RefHeading___Toc813_3221632959"/>
-      <w:bookmarkStart w:id="24" w:name="_Toc50289909"/>
-      <w:bookmarkEnd w:id="23"/>
+      <w:bookmarkStart w:id="26" w:name="__RefHeading___Toc813_3221632959"/>
+      <w:bookmarkStart w:id="27" w:name="_Toc50289909"/>
+      <w:bookmarkEnd w:id="26"/>
       <w:r>
         <w:rPr/>
         <w:t>Logical View</w:t>
       </w:r>
-      <w:bookmarkEnd w:id="24"/>
+      <w:bookmarkEnd w:id="27"/>
     </w:p>
     <w:p>
       <w:pPr>
@@ -1873,14 +2120,14 @@
         <w:ind w:left="720" w:hanging="720"/>
         <w:rPr/>
       </w:pPr>
-      <w:bookmarkStart w:id="25" w:name="__RefHeading___Toc815_3221632959"/>
-      <w:bookmarkStart w:id="26" w:name="_Toc50289910"/>
-      <w:bookmarkEnd w:id="25"/>
+      <w:bookmarkStart w:id="28" w:name="__RefHeading___Toc815_3221632959"/>
+      <w:bookmarkStart w:id="29" w:name="_Toc50289910"/>
+      <w:bookmarkEnd w:id="28"/>
       <w:r>
         <w:rPr/>
         <w:t>Package Diagrams</w:t>
       </w:r>
-      <w:bookmarkEnd w:id="26"/>
+      <w:bookmarkEnd w:id="29"/>
     </w:p>
     <w:p>
       <w:pPr>
@@ -1894,7 +2141,7 @@
           <wp:inline distT="0" distB="0" distL="0" distR="0">
             <wp:extent cx="4953000" cy="3749040"/>
             <wp:effectExtent l="0" t="0" r="0" b="0"/>
-            <wp:docPr id="3" name="Image2" descr=""/>
+            <wp:docPr id="8" name="Image2" descr=""/>
             <wp:cNvGraphicFramePr>
               <a:graphicFrameLocks xmlns:a="http://schemas.openxmlformats.org/drawingml/2006/main" noChangeAspect="1"/>
             </wp:cNvGraphicFramePr>
@@ -1902,13 +2149,13 @@
               <a:graphicData uri="http://schemas.openxmlformats.org/drawingml/2006/picture">
                 <pic:pic xmlns:pic="http://schemas.openxmlformats.org/drawingml/2006/picture">
                   <pic:nvPicPr>
-                    <pic:cNvPr id="3" name="Image2" descr=""/>
+                    <pic:cNvPr id="8" name="Image2" descr=""/>
                     <pic:cNvPicPr>
                       <a:picLocks noChangeAspect="1" noChangeArrowheads="1"/>
                     </pic:cNvPicPr>
                   </pic:nvPicPr>
                   <pic:blipFill>
-                    <a:blip r:embed="rId14"/>
+                    <a:blip r:embed="rId19"/>
                     <a:stretch>
                       <a:fillRect/>
                     </a:stretch>
@@ -1938,14 +2185,14 @@
         </w:numPr>
         <w:rPr/>
       </w:pPr>
-      <w:bookmarkStart w:id="27" w:name="__RefHeading___Toc817_3221632959"/>
-      <w:bookmarkStart w:id="28" w:name="_Toc50289911"/>
-      <w:bookmarkEnd w:id="27"/>
+      <w:bookmarkStart w:id="30" w:name="__RefHeading___Toc817_3221632959"/>
+      <w:bookmarkStart w:id="31" w:name="_Toc50289911"/>
+      <w:bookmarkEnd w:id="30"/>
       <w:r>
         <w:rPr/>
         <w:t>Presentation (UI) Layer Components</w:t>
       </w:r>
-      <w:bookmarkEnd w:id="28"/>
+      <w:bookmarkEnd w:id="31"/>
     </w:p>
     <w:p>
       <w:pPr>
@@ -1966,14 +2213,14 @@
         </w:numPr>
         <w:rPr/>
       </w:pPr>
-      <w:bookmarkStart w:id="29" w:name="__RefHeading___Toc819_3221632959"/>
-      <w:bookmarkStart w:id="30" w:name="_Toc50289912"/>
-      <w:bookmarkEnd w:id="29"/>
+      <w:bookmarkStart w:id="32" w:name="__RefHeading___Toc819_3221632959"/>
+      <w:bookmarkStart w:id="33" w:name="_Toc50289912"/>
+      <w:bookmarkEnd w:id="32"/>
       <w:r>
         <w:rPr/>
         <w:t>Domain (Application) Layer Components</w:t>
       </w:r>
-      <w:bookmarkEnd w:id="30"/>
+      <w:bookmarkEnd w:id="33"/>
     </w:p>
     <w:p>
       <w:pPr>
@@ -1994,9 +2241,9 @@
           <w:lang w:val="en-US" w:eastAsia="en-US" w:bidi="ar-SA"/>
         </w:rPr>
       </w:pPr>
-      <w:bookmarkStart w:id="31" w:name="__RefHeading___Toc821_3221632959"/>
-      <w:bookmarkStart w:id="32" w:name="_Toc50289913"/>
-      <w:bookmarkEnd w:id="31"/>
+      <w:bookmarkStart w:id="34" w:name="__RefHeading___Toc821_3221632959"/>
+      <w:bookmarkStart w:id="35" w:name="_Toc50289913"/>
+      <w:bookmarkEnd w:id="34"/>
       <w:r>
         <w:rPr>
           <w:rFonts w:eastAsia="" w:cs="" w:cstheme="majorBidi" w:eastAsiaTheme="majorEastAsia"/>
@@ -2010,7 +2257,7 @@
         </w:rPr>
         <w:t>H</w:t>
       </w:r>
-      <w:bookmarkEnd w:id="32"/>
+      <w:bookmarkEnd w:id="35"/>
       <w:r>
         <w:rPr>
           <w:rFonts w:eastAsia="" w:cs="" w:cstheme="majorBidi" w:eastAsiaTheme="majorEastAsia"/>
@@ -2273,9 +2520,9 @@
           <w:lang w:val="en-US" w:eastAsia="en-US" w:bidi="ar-SA"/>
         </w:rPr>
       </w:pPr>
-      <w:bookmarkStart w:id="33" w:name="__RefHeading___Toc823_3221632959"/>
-      <w:bookmarkStart w:id="34" w:name="_Toc50289914"/>
-      <w:bookmarkEnd w:id="33"/>
+      <w:bookmarkStart w:id="36" w:name="__RefHeading___Toc823_3221632959"/>
+      <w:bookmarkStart w:id="37" w:name="_Toc50289914"/>
+      <w:bookmarkEnd w:id="36"/>
       <w:r>
         <w:rPr>
           <w:rFonts w:eastAsia="" w:cs="" w:cstheme="majorBidi" w:eastAsiaTheme="majorEastAsia"/>
@@ -2289,7 +2536,7 @@
         </w:rPr>
         <w:t>R</w:t>
       </w:r>
-      <w:bookmarkEnd w:id="34"/>
+      <w:bookmarkEnd w:id="37"/>
       <w:r>
         <w:rPr>
           <w:rFonts w:eastAsia="" w:cs="" w:cstheme="majorBidi" w:eastAsiaTheme="majorEastAsia"/>
@@ -2529,9 +2776,9 @@
           <w:lang w:val="en-US" w:eastAsia="en-US" w:bidi="ar-SA"/>
         </w:rPr>
       </w:pPr>
-      <w:bookmarkStart w:id="35" w:name="__RefHeading___Toc825_3221632959"/>
-      <w:bookmarkStart w:id="36" w:name="_Toc50289915"/>
-      <w:bookmarkEnd w:id="35"/>
+      <w:bookmarkStart w:id="38" w:name="__RefHeading___Toc825_3221632959"/>
+      <w:bookmarkStart w:id="39" w:name="_Toc50289915"/>
+      <w:bookmarkEnd w:id="38"/>
       <w:r>
         <w:rPr>
           <w:rFonts w:eastAsia="" w:cs="" w:cstheme="majorBidi" w:eastAsiaTheme="majorEastAsia"/>
@@ -2545,7 +2792,7 @@
         </w:rPr>
         <w:t>S</w:t>
       </w:r>
-      <w:bookmarkEnd w:id="36"/>
+      <w:bookmarkEnd w:id="39"/>
       <w:r>
         <w:rPr>
           <w:rFonts w:eastAsia="" w:cs="" w:cstheme="majorBidi" w:eastAsiaTheme="majorEastAsia"/>
@@ -2697,14 +2944,14 @@
         </w:numPr>
         <w:rPr/>
       </w:pPr>
-      <w:bookmarkStart w:id="37" w:name="__RefHeading___Toc827_3221632959"/>
-      <w:bookmarkStart w:id="38" w:name="_Toc50289916"/>
-      <w:bookmarkEnd w:id="37"/>
+      <w:bookmarkStart w:id="40" w:name="__RefHeading___Toc827_3221632959"/>
+      <w:bookmarkStart w:id="41" w:name="_Toc50289916"/>
+      <w:bookmarkEnd w:id="40"/>
       <w:r>
         <w:rPr/>
         <w:t>Technical Services Layer Components</w:t>
       </w:r>
-      <w:bookmarkEnd w:id="38"/>
+      <w:bookmarkEnd w:id="41"/>
     </w:p>
     <w:p>
       <w:pPr>
@@ -2725,9 +2972,9 @@
           <w:lang w:val="en-US" w:eastAsia="en-US" w:bidi="ar-SA"/>
         </w:rPr>
       </w:pPr>
-      <w:bookmarkStart w:id="39" w:name="__RefHeading___Toc829_3221632959"/>
-      <w:bookmarkStart w:id="40" w:name="_Toc50289917"/>
-      <w:bookmarkEnd w:id="39"/>
+      <w:bookmarkStart w:id="42" w:name="__RefHeading___Toc829_3221632959"/>
+      <w:bookmarkStart w:id="43" w:name="_Toc50289917"/>
+      <w:bookmarkEnd w:id="42"/>
       <w:r>
         <w:rPr>
           <w:rFonts w:eastAsia="" w:cs="" w:cstheme="majorBidi" w:eastAsiaTheme="majorEastAsia"/>
@@ -2741,7 +2988,7 @@
         </w:rPr>
         <w:t>P</w:t>
       </w:r>
-      <w:bookmarkEnd w:id="40"/>
+      <w:bookmarkEnd w:id="43"/>
       <w:r>
         <w:rPr>
           <w:rFonts w:eastAsia="" w:cs="" w:cstheme="majorBidi" w:eastAsiaTheme="majorEastAsia"/>
@@ -2844,9 +3091,9 @@
           <w:lang w:val="en-US" w:eastAsia="en-US" w:bidi="ar-SA"/>
         </w:rPr>
       </w:pPr>
-      <w:bookmarkStart w:id="41" w:name="__RefHeading___Toc831_3221632959"/>
-      <w:bookmarkStart w:id="42" w:name="_Toc50289918"/>
-      <w:bookmarkEnd w:id="41"/>
+      <w:bookmarkStart w:id="44" w:name="__RefHeading___Toc831_3221632959"/>
+      <w:bookmarkStart w:id="45" w:name="_Toc50289918"/>
+      <w:bookmarkEnd w:id="44"/>
       <w:r>
         <w:rPr>
           <w:rFonts w:eastAsia="" w:cs="" w:cstheme="majorBidi" w:eastAsiaTheme="majorEastAsia"/>
@@ -2860,7 +3107,7 @@
         </w:rPr>
         <w:t>L</w:t>
       </w:r>
-      <w:bookmarkEnd w:id="42"/>
+      <w:bookmarkEnd w:id="45"/>
       <w:r>
         <w:rPr>
           <w:rFonts w:eastAsia="" w:cs="" w:cstheme="majorBidi" w:eastAsiaTheme="majorEastAsia"/>
@@ -2954,14 +3201,14 @@
         <w:ind w:left="720" w:hanging="720"/>
         <w:rPr/>
       </w:pPr>
-      <w:bookmarkStart w:id="43" w:name="__RefHeading___Toc833_3221632959"/>
-      <w:bookmarkStart w:id="44" w:name="_Toc50289920"/>
-      <w:bookmarkEnd w:id="43"/>
+      <w:bookmarkStart w:id="46" w:name="__RefHeading___Toc833_3221632959"/>
+      <w:bookmarkStart w:id="47" w:name="_Toc50289920"/>
+      <w:bookmarkEnd w:id="46"/>
       <w:r>
         <w:rPr/>
         <w:t>Interface Diagrams</w:t>
       </w:r>
-      <w:bookmarkEnd w:id="44"/>
+      <w:bookmarkEnd w:id="47"/>
     </w:p>
     <w:p>
       <w:pPr>
@@ -2972,14 +3219,14 @@
         </w:numPr>
         <w:rPr/>
       </w:pPr>
-      <w:bookmarkStart w:id="45" w:name="__RefHeading___Toc835_3221632959"/>
-      <w:bookmarkStart w:id="46" w:name="_Toc50289921"/>
-      <w:bookmarkEnd w:id="45"/>
+      <w:bookmarkStart w:id="48" w:name="__RefHeading___Toc835_3221632959"/>
+      <w:bookmarkStart w:id="49" w:name="_Toc50289921"/>
+      <w:bookmarkEnd w:id="48"/>
       <w:r>
         <w:rPr/>
         <w:t>Presentation (UI) Layer Interface Diagram</w:t>
       </w:r>
-      <w:bookmarkEnd w:id="46"/>
+      <w:bookmarkEnd w:id="49"/>
       <w:r>
         <w:rPr/>
         <w:t>s</w:t>
@@ -3004,14 +3251,14 @@
         </w:numPr>
         <w:rPr/>
       </w:pPr>
-      <w:bookmarkStart w:id="47" w:name="__RefHeading___Toc837_3221632959"/>
-      <w:bookmarkStart w:id="48" w:name="_Toc50289922"/>
-      <w:bookmarkEnd w:id="47"/>
+      <w:bookmarkStart w:id="50" w:name="__RefHeading___Toc837_3221632959"/>
+      <w:bookmarkStart w:id="51" w:name="_Toc50289922"/>
+      <w:bookmarkEnd w:id="50"/>
       <w:r>
         <w:rPr/>
         <w:t>Domain Layer Interface Diagram</w:t>
       </w:r>
-      <w:bookmarkEnd w:id="48"/>
+      <w:bookmarkEnd w:id="51"/>
       <w:r>
         <w:rPr/>
         <w:t>s</w:t>
@@ -3025,7 +3272,7 @@
       <w:r>
         <w:rPr/>
         <w:drawing>
-          <wp:anchor behindDoc="0" distT="0" distB="0" distL="0" distR="0" simplePos="0" locked="0" layoutInCell="1" allowOverlap="1" relativeHeight="6">
+          <wp:anchor behindDoc="0" distT="0" distB="0" distL="0" distR="0" simplePos="0" locked="0" layoutInCell="1" allowOverlap="1" relativeHeight="3">
             <wp:simplePos x="0" y="0"/>
             <wp:positionH relativeFrom="column">
               <wp:posOffset>-15240</wp:posOffset>
@@ -3036,7 +3283,7 @@
             <wp:extent cx="6998970" cy="2846705"/>
             <wp:effectExtent l="0" t="0" r="0" b="0"/>
             <wp:wrapSquare wrapText="largest"/>
-            <wp:docPr id="4" name="Image4" descr=""/>
+            <wp:docPr id="9" name="Image4" descr=""/>
             <wp:cNvGraphicFramePr>
               <a:graphicFrameLocks xmlns:a="http://schemas.openxmlformats.org/drawingml/2006/main" noChangeAspect="1"/>
             </wp:cNvGraphicFramePr>
@@ -3044,13 +3291,13 @@
               <a:graphicData uri="http://schemas.openxmlformats.org/drawingml/2006/picture">
                 <pic:pic xmlns:pic="http://schemas.openxmlformats.org/drawingml/2006/picture">
                   <pic:nvPicPr>
-                    <pic:cNvPr id="4" name="Image4" descr=""/>
+                    <pic:cNvPr id="9" name="Image4" descr=""/>
                     <pic:cNvPicPr>
                       <a:picLocks noChangeAspect="1" noChangeArrowheads="1"/>
                     </pic:cNvPicPr>
                   </pic:nvPicPr>
                   <pic:blipFill>
-                    <a:blip r:embed="rId15"/>
+                    <a:blip r:embed="rId20"/>
                     <a:stretch>
                       <a:fillRect/>
                     </a:stretch>
@@ -3080,14 +3327,14 @@
         </w:numPr>
         <w:rPr/>
       </w:pPr>
-      <w:bookmarkStart w:id="49" w:name="__RefHeading___Toc839_3221632959"/>
-      <w:bookmarkStart w:id="50" w:name="_Toc50289923"/>
-      <w:bookmarkEnd w:id="49"/>
+      <w:bookmarkStart w:id="52" w:name="__RefHeading___Toc839_3221632959"/>
+      <w:bookmarkStart w:id="53" w:name="_Toc50289923"/>
+      <w:bookmarkEnd w:id="52"/>
       <w:r>
         <w:rPr/>
         <w:t>Technical Services Interface Diagr</w:t>
       </w:r>
-      <w:bookmarkEnd w:id="50"/>
+      <w:bookmarkEnd w:id="53"/>
       <w:r>
         <w:rPr/>
         <w:t>ams</w:t>
@@ -3101,7 +3348,7 @@
       <w:r>
         <w:rPr/>
         <w:drawing>
-          <wp:anchor behindDoc="0" distT="0" distB="0" distL="0" distR="0" simplePos="0" locked="0" layoutInCell="1" allowOverlap="1" relativeHeight="5">
+          <wp:anchor behindDoc="0" distT="0" distB="0" distL="0" distR="0" simplePos="0" locked="0" layoutInCell="1" allowOverlap="1" relativeHeight="2">
             <wp:simplePos x="0" y="0"/>
             <wp:positionH relativeFrom="column">
               <wp:align>center</wp:align>
@@ -3112,7 +3359,7 @@
             <wp:extent cx="6854190" cy="1682115"/>
             <wp:effectExtent l="0" t="0" r="0" b="0"/>
             <wp:wrapSquare wrapText="largest"/>
-            <wp:docPr id="5" name="Image3" descr=""/>
+            <wp:docPr id="10" name="Image3" descr=""/>
             <wp:cNvGraphicFramePr>
               <a:graphicFrameLocks xmlns:a="http://schemas.openxmlformats.org/drawingml/2006/main" noChangeAspect="1"/>
             </wp:cNvGraphicFramePr>
@@ -3120,13 +3367,13 @@
               <a:graphicData uri="http://schemas.openxmlformats.org/drawingml/2006/picture">
                 <pic:pic xmlns:pic="http://schemas.openxmlformats.org/drawingml/2006/picture">
                   <pic:nvPicPr>
-                    <pic:cNvPr id="5" name="Image3" descr=""/>
+                    <pic:cNvPr id="10" name="Image3" descr=""/>
                     <pic:cNvPicPr>
                       <a:picLocks noChangeAspect="1" noChangeArrowheads="1"/>
                     </pic:cNvPicPr>
                   </pic:nvPicPr>
                   <pic:blipFill>
-                    <a:blip r:embed="rId16"/>
+                    <a:blip r:embed="rId21"/>
                     <a:stretch>
                       <a:fillRect/>
                     </a:stretch>
@@ -3162,8 +3409,8 @@
       </w:r>
     </w:p>
     <w:sectPr>
-      <w:headerReference w:type="default" r:id="rId17"/>
-      <w:footerReference w:type="default" r:id="rId18"/>
+      <w:headerReference w:type="default" r:id="rId22"/>
+      <w:footerReference w:type="default" r:id="rId23"/>
       <w:type w:val="nextPage"/>
       <w:pgSz w:w="12240" w:h="15840"/>
       <w:pgMar w:left="720" w:right="720" w:header="360" w:top="720" w:footer="360" w:bottom="720" w:gutter="0"/>
@@ -3277,13 +3524,15 @@
       <w:rPr/>
       <w:fldChar w:fldCharType="end"/>
     </w:r>
-    <w:bookmarkStart w:id="6" w:name="Bookmark12"/>
+    <w:bookmarkStart w:id="6" w:name="Bookmark13"/>
     <w:bookmarkStart w:id="7" w:name="Bookmark11"/>
-    <w:bookmarkStart w:id="8" w:name="Bookmark1"/>
+    <w:bookmarkStart w:id="8" w:name="Bookmark12"/>
+    <w:bookmarkStart w:id="9" w:name="Bookmark1"/>
     <w:bookmarkEnd w:id="5"/>
     <w:bookmarkEnd w:id="6"/>
     <w:bookmarkEnd w:id="7"/>
     <w:bookmarkEnd w:id="8"/>
+    <w:bookmarkEnd w:id="9"/>
     <w:r>
       <w:rPr/>
       <w:t>iii</w:t>
@@ -3364,7 +3613,7 @@
       <w:rPr/>
       <w:fldChar w:fldCharType="separate"/>
     </w:r>
-    <w:bookmarkStart w:id="9" w:name="Bookmark2"/>
+    <w:bookmarkStart w:id="10" w:name="Bookmark2"/>
     <w:r>
       <w:rPr/>
     </w:r>
@@ -3375,13 +3624,15 @@
       <w:rPr/>
       <w:fldChar w:fldCharType="end"/>
     </w:r>
-    <w:bookmarkStart w:id="10" w:name="Bookmark211"/>
-    <w:bookmarkStart w:id="11" w:name="Bookmark111"/>
-    <w:bookmarkStart w:id="12" w:name="Bookmark21"/>
-    <w:bookmarkEnd w:id="9"/>
+    <w:bookmarkStart w:id="11" w:name="Bookmark212"/>
+    <w:bookmarkStart w:id="12" w:name="Bookmark111"/>
+    <w:bookmarkStart w:id="13" w:name="Bookmark211"/>
+    <w:bookmarkStart w:id="14" w:name="Bookmark21"/>
     <w:bookmarkEnd w:id="10"/>
     <w:bookmarkEnd w:id="11"/>
     <w:bookmarkEnd w:id="12"/>
+    <w:bookmarkEnd w:id="13"/>
+    <w:bookmarkEnd w:id="14"/>
     <w:r>
       <w:rPr/>
       <w:t>iii</w:t>
@@ -3447,7 +3698,7 @@
     </w:r>
     <w:r>
       <w:rPr/>
-      <w:t>3</w:t>
+      <w:t>4</w:t>
     </w:r>
     <w:r>
       <w:rPr/>
@@ -3512,7 +3763,7 @@
     </w:r>
     <w:r>
       <w:rPr/>
-      <w:t>6</w:t>
+      <w:t>7</w:t>
     </w:r>
     <w:r>
       <w:rPr/>
@@ -4026,89 +4277,6 @@
       </w:pPr>
     </w:lvl>
   </w:abstractNum>
-  <w:abstractNum w:abstractNumId="4">
-    <w:lvl w:ilvl="0">
-      <w:start w:val="1"/>
-      <w:numFmt w:val="decimal"/>
-      <w:lvlText w:val="%1."/>
-      <w:lvlJc w:val="left"/>
-      <w:pPr>
-        <w:ind w:left="720" w:hanging="360"/>
-      </w:pPr>
-    </w:lvl>
-    <w:lvl w:ilvl="1">
-      <w:start w:val="1"/>
-      <w:numFmt w:val="lowerLetter"/>
-      <w:lvlText w:val="%2."/>
-      <w:lvlJc w:val="left"/>
-      <w:pPr>
-        <w:ind w:left="1440" w:hanging="360"/>
-      </w:pPr>
-    </w:lvl>
-    <w:lvl w:ilvl="2">
-      <w:start w:val="1"/>
-      <w:numFmt w:val="lowerRoman"/>
-      <w:lvlText w:val="%3."/>
-      <w:lvlJc w:val="right"/>
-      <w:pPr>
-        <w:ind w:left="2160" w:hanging="180"/>
-      </w:pPr>
-    </w:lvl>
-    <w:lvl w:ilvl="3">
-      <w:start w:val="1"/>
-      <w:numFmt w:val="decimal"/>
-      <w:lvlText w:val="%4."/>
-      <w:lvlJc w:val="left"/>
-      <w:pPr>
-        <w:ind w:left="2880" w:hanging="360"/>
-      </w:pPr>
-    </w:lvl>
-    <w:lvl w:ilvl="4">
-      <w:start w:val="1"/>
-      <w:numFmt w:val="lowerLetter"/>
-      <w:lvlText w:val="%5."/>
-      <w:lvlJc w:val="left"/>
-      <w:pPr>
-        <w:ind w:left="3600" w:hanging="360"/>
-      </w:pPr>
-    </w:lvl>
-    <w:lvl w:ilvl="5">
-      <w:start w:val="1"/>
-      <w:numFmt w:val="lowerRoman"/>
-      <w:lvlText w:val="%6."/>
-      <w:lvlJc w:val="right"/>
-      <w:pPr>
-        <w:ind w:left="4320" w:hanging="180"/>
-      </w:pPr>
-    </w:lvl>
-    <w:lvl w:ilvl="6">
-      <w:start w:val="1"/>
-      <w:numFmt w:val="decimal"/>
-      <w:lvlText w:val="%7."/>
-      <w:lvlJc w:val="left"/>
-      <w:pPr>
-        <w:ind w:left="5040" w:hanging="360"/>
-      </w:pPr>
-    </w:lvl>
-    <w:lvl w:ilvl="7">
-      <w:start w:val="1"/>
-      <w:numFmt w:val="lowerLetter"/>
-      <w:lvlText w:val="%8."/>
-      <w:lvlJc w:val="left"/>
-      <w:pPr>
-        <w:ind w:left="5760" w:hanging="360"/>
-      </w:pPr>
-    </w:lvl>
-    <w:lvl w:ilvl="8">
-      <w:start w:val="1"/>
-      <w:numFmt w:val="lowerRoman"/>
-      <w:lvlText w:val="%9."/>
-      <w:lvlJc w:val="right"/>
-      <w:pPr>
-        <w:ind w:left="6480" w:hanging="180"/>
-      </w:pPr>
-    </w:lvl>
-  </w:abstractNum>
   <w:num w:numId="1">
     <w:abstractNumId w:val="1"/>
   </w:num>
@@ -4117,9 +4285,6 @@
   </w:num>
   <w:num w:numId="3">
     <w:abstractNumId w:val="3"/>
-  </w:num>
-  <w:num w:numId="4">
-    <w:abstractNumId w:val="4"/>
   </w:num>
 </w:numbering>
 </file>
@@ -5356,6 +5521,21 @@
     <w:pPr/>
     <w:rPr/>
   </w:style>
+  <w:style w:type="paragraph" w:styleId="TOAHeading">
+    <w:name w:val="TOA Heading"/>
+    <w:basedOn w:val="Heading"/>
+    <w:qFormat/>
+    <w:pPr>
+      <w:suppressLineNumbers/>
+      <w:ind w:left="0" w:hanging="0"/>
+    </w:pPr>
+    <w:rPr>
+      <w:b/>
+      <w:bCs/>
+      <w:sz w:val="32"/>
+      <w:szCs w:val="32"/>
+    </w:rPr>
+  </w:style>
   <w:style w:type="paragraph" w:styleId="ContentsHeading">
     <w:name w:val="TOA Heading"/>
     <w:basedOn w:val="Heading"/>

</xml_diff>